<commit_message>
Adicionei uma planilha de rascunho
</commit_message>
<xml_diff>
--- a/LB2 - Rascunho - Eiki.docx
+++ b/LB2 - Rascunho - Eiki.docx
@@ -113,21 +113,8 @@
         <w:jc w:val="center"/>
       </w:pPr>
       <w:r>
-        <w:t xml:space="preserve">Eiki </w:t>
-      </w:r>
-      <w:proofErr w:type="spellStart"/>
-      <w:r>
-        <w:t>Luis</w:t>
-      </w:r>
-      <w:proofErr w:type="spellEnd"/>
-      <w:r>
-        <w:t xml:space="preserve"> </w:t>
-      </w:r>
-      <w:proofErr w:type="spellStart"/>
-      <w:r>
-        <w:t>Yamashiro</w:t>
-      </w:r>
-      <w:proofErr w:type="spellEnd"/>
+        <w:t>Eiki Luis Yamashiro</w:t>
+      </w:r>
     </w:p>
     <w:p>
       <w:pPr>
@@ -135,13 +122,8 @@
         <w:jc w:val="center"/>
       </w:pPr>
       <w:r>
-        <w:t xml:space="preserve">Rafael </w:t>
-      </w:r>
-      <w:proofErr w:type="spellStart"/>
-      <w:r>
-        <w:t>Zanfolin</w:t>
-      </w:r>
-      <w:proofErr w:type="spellEnd"/>
+        <w:t>Rafael Zanfolin</w:t>
+      </w:r>
     </w:p>
     <w:p>
       <w:pPr>
@@ -1558,6 +1540,34 @@
     </w:p>
     <w:p>
       <w:pPr>
+        <w:pStyle w:val="Ttulo2"/>
+        <w:rPr>
+          <w:highlight w:val="cyan"/>
+        </w:rPr>
+      </w:pPr>
+      <w:r>
+        <w:rPr>
+          <w:highlight w:val="cyan"/>
+        </w:rPr>
+        <w:t>Ductibilidade</w:t>
+      </w:r>
+    </w:p>
+    <w:p>
+      <w:pPr>
+        <w:ind w:left="432" w:firstLine="0"/>
+        <w:rPr>
+          <w:highlight w:val="cyan"/>
+        </w:rPr>
+      </w:pPr>
+      <w:r>
+        <w:rPr>
+          <w:highlight w:val="cyan"/>
+        </w:rPr>
+        <w:t>A ductibilidade é a resistência que um material possui à uma pressão concentrada em um determinado ponto.</w:t>
+      </w:r>
+    </w:p>
+    <w:p>
+      <w:pPr>
         <w:pStyle w:val="Ttulo1"/>
       </w:pPr>
       <w:bookmarkStart w:id="2" w:name="_Toc33000100"/>
@@ -1599,11 +1609,32 @@
         <w:rPr>
           <w:highlight w:val="cyan"/>
         </w:rPr>
+        <w:lastRenderedPageBreak/>
         <w:t>Ensaio de Tração</w:t>
       </w:r>
     </w:p>
     <w:p>
       <w:pPr>
+        <w:pStyle w:val="PargrafodaLista"/>
+        <w:numPr>
+          <w:ilvl w:val="2"/>
+          <w:numId w:val="4"/>
+        </w:numPr>
+        <w:rPr>
+          <w:highlight w:val="cyan"/>
+        </w:rPr>
+      </w:pPr>
+      <w:r>
+        <w:rPr>
+          <w:highlight w:val="cyan"/>
+        </w:rPr>
+        <w:t>Definição:</w:t>
+      </w:r>
+    </w:p>
+    <w:p>
+      <w:pPr>
+        <w:pStyle w:val="PargrafodaLista"/>
+        <w:ind w:left="1286" w:firstLine="0"/>
         <w:rPr>
           <w:highlight w:val="cyan"/>
         </w:rPr>
@@ -1614,23 +1645,53 @@
         </w:rPr>
         <w:t>O ensaio de tração consiste em fixar o corpo de prova pelas extremidades e aplicar uma força de modo a alonga-lo até a ruptura.</w:t>
       </w:r>
-    </w:p>
-    <w:p>
-      <w:pPr>
-        <w:rPr>
-          <w:highlight w:val="cyan"/>
-        </w:rPr>
-      </w:pPr>
-      <w:r>
-        <w:rPr>
-          <w:highlight w:val="cyan"/>
-        </w:rPr>
-        <w:lastRenderedPageBreak/>
+      <w:r>
+        <w:rPr>
+          <w:highlight w:val="cyan"/>
+        </w:rPr>
+        <w:t xml:space="preserve"> </w:t>
+      </w:r>
+      <w:r>
+        <w:rPr>
+          <w:highlight w:val="cyan"/>
+        </w:rPr>
         <w:t>As informações fornecidas pelo ensaio são: o módulo de elasticidade, o limite de escoamento, o limite de resistência e a tenacidade.</w:t>
       </w:r>
     </w:p>
     <w:p>
       <w:pPr>
+        <w:pStyle w:val="PargrafodaLista"/>
+        <w:numPr>
+          <w:ilvl w:val="2"/>
+          <w:numId w:val="4"/>
+        </w:numPr>
+        <w:rPr>
+          <w:highlight w:val="cyan"/>
+        </w:rPr>
+      </w:pPr>
+      <w:r>
+        <w:rPr>
+          <w:highlight w:val="cyan"/>
+        </w:rPr>
+        <w:t>Medição</w:t>
+      </w:r>
+      <w:r>
+        <w:rPr>
+          <w:highlight w:val="cyan"/>
+        </w:rPr>
+        <w:t xml:space="preserve"> e Cálculo da Ductibilidade</w:t>
+      </w:r>
+      <w:r>
+        <w:rPr>
+          <w:highlight w:val="cyan"/>
+        </w:rPr>
+        <w:t>:</w:t>
+      </w:r>
+    </w:p>
+    <w:p>
+      <w:pPr>
+        <w:pStyle w:val="PargrafodaLista"/>
+        <w:ind w:left="1286" w:firstLine="0"/>
         <w:rPr>
           <w:highlight w:val="cyan"/>
         </w:rPr>
@@ -1652,14 +1713,7 @@
         <w:rPr>
           <w:highlight w:val="cyan"/>
         </w:rPr>
-        <w:t>) de 50 mm no comprimento do corpo de prova é marcado. Após o ensaio de tração, mede-se o (</w:t>
-      </w:r>
-      <w:proofErr w:type="spellStart"/>
-      <w:r>
-        <w:rPr>
-          <w:highlight w:val="cyan"/>
-        </w:rPr>
-        <w:t>L</w:t>
+        <w:t>) de 50 mm no comprimento do corpo de prova é marcado. Após o ensaio de tração, mede-se o (L</w:t>
       </w:r>
       <w:r>
         <w:rPr>
@@ -1668,7 +1722,6 @@
         </w:rPr>
         <w:t>f</w:t>
       </w:r>
-      <w:proofErr w:type="spellEnd"/>
       <w:r>
         <w:rPr>
           <w:highlight w:val="cyan"/>
@@ -1824,38 +1877,10 @@
     </w:p>
     <w:p>
       <w:pPr>
-        <w:rPr>
-          <w:highlight w:val="cyan"/>
-        </w:rPr>
-      </w:pPr>
-      <w:r>
-        <w:rPr>
-          <w:highlight w:val="cyan"/>
-        </w:rPr>
-        <w:t>Após a realização do ensaio de tração para os três corpos de prova, obteve-se os seguintes resultados:</w:t>
-      </w:r>
-    </w:p>
-    <w:p>
-      <w:pPr>
-        <w:ind w:firstLine="0"/>
-        <w:rPr>
-          <w:highlight w:val="cyan"/>
-        </w:rPr>
-      </w:pPr>
-      <w:r>
-        <w:rPr>
-          <w:highlight w:val="cyan"/>
-        </w:rPr>
-        <w:tab/>
-        <w:t>Corpo de prova 1:</w:t>
-      </w:r>
-    </w:p>
-    <w:p>
-      <w:pPr>
         <w:pStyle w:val="PargrafodaLista"/>
         <w:numPr>
-          <w:ilvl w:val="0"/>
-          <w:numId w:val="2"/>
+          <w:ilvl w:val="2"/>
+          <w:numId w:val="4"/>
         </w:numPr>
         <w:rPr>
           <w:highlight w:val="cyan"/>
@@ -1865,394 +1890,844 @@
         <w:rPr>
           <w:highlight w:val="cyan"/>
         </w:rPr>
-        <w:t>Diâmetro: 8,5 mm</w:t>
+        <w:t>Resultados:</w:t>
       </w:r>
     </w:p>
     <w:p>
       <w:pPr>
         <w:pStyle w:val="PargrafodaLista"/>
-        <w:numPr>
-          <w:ilvl w:val="0"/>
-          <w:numId w:val="2"/>
-        </w:numPr>
-        <w:rPr>
-          <w:highlight w:val="cyan"/>
-        </w:rPr>
-      </w:pPr>
-      <w:r>
-        <w:rPr>
-          <w:highlight w:val="cyan"/>
-        </w:rPr>
-        <w:t>Comprimento inicial: 50 mm</w:t>
-      </w:r>
-    </w:p>
-    <w:p>
-      <w:pPr>
-        <w:pStyle w:val="PargrafodaLista"/>
-        <w:numPr>
-          <w:ilvl w:val="0"/>
-          <w:numId w:val="2"/>
-        </w:numPr>
-        <w:rPr>
-          <w:highlight w:val="cyan"/>
-        </w:rPr>
-      </w:pPr>
-      <w:r>
-        <w:rPr>
-          <w:highlight w:val="cyan"/>
-        </w:rPr>
-        <w:t xml:space="preserve">Comprimento final: 59,4 mm </w:t>
-      </w:r>
-    </w:p>
-    <w:p>
-      <w:pPr>
-        <w:pStyle w:val="PargrafodaLista"/>
-        <w:numPr>
-          <w:ilvl w:val="0"/>
-          <w:numId w:val="2"/>
-        </w:numPr>
-        <w:rPr>
-          <w:highlight w:val="cyan"/>
-        </w:rPr>
-      </w:pPr>
-      <w:r>
-        <w:rPr>
-          <w:highlight w:val="cyan"/>
-        </w:rPr>
-        <w:t xml:space="preserve">Ductibilidade: </w:t>
-      </w:r>
-      <w:r>
-        <w:rPr>
-          <w:highlight w:val="cyan"/>
-        </w:rPr>
-        <w:t>18.79</w:t>
-      </w:r>
-    </w:p>
+        <w:ind w:left="1286" w:firstLine="0"/>
+        <w:rPr>
+          <w:highlight w:val="cyan"/>
+        </w:rPr>
+      </w:pPr>
+      <w:bookmarkStart w:id="3" w:name="_GoBack"/>
+      <w:bookmarkEnd w:id="3"/>
+      <w:r>
+        <w:rPr>
+          <w:highlight w:val="cyan"/>
+        </w:rPr>
+        <w:t>Após a realização do ensaio de tração para os três corpos de prova, obteve-se os seguintes resultados:</w:t>
+      </w:r>
+    </w:p>
+    <w:tbl>
+      <w:tblPr>
+        <w:tblW w:w="8837" w:type="dxa"/>
+        <w:tblCellMar>
+          <w:left w:w="70" w:type="dxa"/>
+          <w:right w:w="70" w:type="dxa"/>
+        </w:tblCellMar>
+        <w:tblLook w:val="04A0" w:firstRow="1" w:lastRow="0" w:firstColumn="1" w:lastColumn="0" w:noHBand="0" w:noVBand="1"/>
+      </w:tblPr>
+      <w:tblGrid>
+        <w:gridCol w:w="3076"/>
+        <w:gridCol w:w="1905"/>
+        <w:gridCol w:w="1974"/>
+        <w:gridCol w:w="1882"/>
+      </w:tblGrid>
+      <w:tr>
+        <w:trPr>
+          <w:trHeight w:val="640"/>
+        </w:trPr>
+        <w:tc>
+          <w:tcPr>
+            <w:tcW w:w="3076" w:type="dxa"/>
+            <w:tcBorders>
+              <w:top w:val="single" w:sz="8" w:space="0" w:color="auto"/>
+              <w:left w:val="single" w:sz="8" w:space="0" w:color="auto"/>
+              <w:bottom w:val="single" w:sz="8" w:space="0" w:color="auto"/>
+              <w:right w:val="single" w:sz="4" w:space="0" w:color="auto"/>
+            </w:tcBorders>
+            <w:shd w:val="clear" w:color="000000" w:fill="BF8F00"/>
+            <w:noWrap/>
+            <w:vAlign w:val="center"/>
+            <w:hideMark/>
+          </w:tcPr>
+          <w:p>
+            <w:pPr>
+              <w:spacing w:after="0" w:line="240" w:lineRule="auto"/>
+              <w:ind w:firstLine="0"/>
+              <w:jc w:val="center"/>
+              <w:rPr>
+                <w:rFonts w:ascii="Calibri" w:eastAsia="Times New Roman" w:hAnsi="Calibri" w:cs="Calibri"/>
+                <w:b/>
+                <w:bCs/>
+                <w:color w:val="FFFFFF"/>
+                <w:szCs w:val="24"/>
+                <w:lang w:eastAsia="ja-JP"/>
+              </w:rPr>
+            </w:pPr>
+            <w:r>
+              <w:rPr>
+                <w:rFonts w:ascii="Calibri" w:eastAsia="Times New Roman" w:hAnsi="Calibri" w:cs="Calibri"/>
+                <w:b/>
+                <w:bCs/>
+                <w:color w:val="FFFFFF"/>
+                <w:szCs w:val="24"/>
+                <w:lang w:eastAsia="ja-JP"/>
+              </w:rPr>
+              <w:t>Corpo de Prova</w:t>
+            </w:r>
+          </w:p>
+        </w:tc>
+        <w:tc>
+          <w:tcPr>
+            <w:tcW w:w="1905" w:type="dxa"/>
+            <w:tcBorders>
+              <w:top w:val="single" w:sz="8" w:space="0" w:color="auto"/>
+              <w:left w:val="nil"/>
+              <w:bottom w:val="single" w:sz="8" w:space="0" w:color="auto"/>
+              <w:right w:val="single" w:sz="4" w:space="0" w:color="auto"/>
+            </w:tcBorders>
+            <w:shd w:val="clear" w:color="000000" w:fill="C65911"/>
+            <w:noWrap/>
+            <w:vAlign w:val="center"/>
+            <w:hideMark/>
+          </w:tcPr>
+          <w:p>
+            <w:pPr>
+              <w:spacing w:after="0" w:line="240" w:lineRule="auto"/>
+              <w:ind w:firstLine="0"/>
+              <w:jc w:val="center"/>
+              <w:rPr>
+                <w:rFonts w:ascii="Calibri" w:eastAsia="Times New Roman" w:hAnsi="Calibri" w:cs="Calibri"/>
+                <w:b/>
+                <w:bCs/>
+                <w:color w:val="FFFFFF"/>
+                <w:szCs w:val="24"/>
+                <w:lang w:eastAsia="ja-JP"/>
+              </w:rPr>
+            </w:pPr>
+            <w:r>
+              <w:rPr>
+                <w:rFonts w:ascii="Calibri" w:eastAsia="Times New Roman" w:hAnsi="Calibri" w:cs="Calibri"/>
+                <w:b/>
+                <w:bCs/>
+                <w:color w:val="FFFFFF"/>
+                <w:szCs w:val="24"/>
+                <w:lang w:eastAsia="ja-JP"/>
+              </w:rPr>
+              <w:t>1</w:t>
+            </w:r>
+          </w:p>
+        </w:tc>
+        <w:tc>
+          <w:tcPr>
+            <w:tcW w:w="1974" w:type="dxa"/>
+            <w:tcBorders>
+              <w:top w:val="single" w:sz="8" w:space="0" w:color="auto"/>
+              <w:left w:val="nil"/>
+              <w:bottom w:val="single" w:sz="8" w:space="0" w:color="auto"/>
+              <w:right w:val="single" w:sz="4" w:space="0" w:color="auto"/>
+            </w:tcBorders>
+            <w:shd w:val="clear" w:color="000000" w:fill="BF8F00"/>
+            <w:noWrap/>
+            <w:vAlign w:val="center"/>
+            <w:hideMark/>
+          </w:tcPr>
+          <w:p>
+            <w:pPr>
+              <w:spacing w:after="0" w:line="240" w:lineRule="auto"/>
+              <w:ind w:firstLine="0"/>
+              <w:jc w:val="center"/>
+              <w:rPr>
+                <w:rFonts w:ascii="Calibri" w:eastAsia="Times New Roman" w:hAnsi="Calibri" w:cs="Calibri"/>
+                <w:b/>
+                <w:bCs/>
+                <w:color w:val="FFFFFF"/>
+                <w:szCs w:val="24"/>
+                <w:lang w:eastAsia="ja-JP"/>
+              </w:rPr>
+            </w:pPr>
+            <w:r>
+              <w:rPr>
+                <w:rFonts w:ascii="Calibri" w:eastAsia="Times New Roman" w:hAnsi="Calibri" w:cs="Calibri"/>
+                <w:b/>
+                <w:bCs/>
+                <w:color w:val="FFFFFF"/>
+                <w:szCs w:val="24"/>
+                <w:lang w:eastAsia="ja-JP"/>
+              </w:rPr>
+              <w:t>2</w:t>
+            </w:r>
+          </w:p>
+        </w:tc>
+        <w:tc>
+          <w:tcPr>
+            <w:tcW w:w="1882" w:type="dxa"/>
+            <w:tcBorders>
+              <w:top w:val="single" w:sz="8" w:space="0" w:color="auto"/>
+              <w:left w:val="nil"/>
+              <w:bottom w:val="single" w:sz="8" w:space="0" w:color="auto"/>
+              <w:right w:val="single" w:sz="8" w:space="0" w:color="auto"/>
+            </w:tcBorders>
+            <w:shd w:val="clear" w:color="000000" w:fill="C65911"/>
+            <w:noWrap/>
+            <w:vAlign w:val="center"/>
+            <w:hideMark/>
+          </w:tcPr>
+          <w:p>
+            <w:pPr>
+              <w:spacing w:after="0" w:line="240" w:lineRule="auto"/>
+              <w:ind w:firstLine="0"/>
+              <w:jc w:val="center"/>
+              <w:rPr>
+                <w:rFonts w:ascii="Calibri" w:eastAsia="Times New Roman" w:hAnsi="Calibri" w:cs="Calibri"/>
+                <w:b/>
+                <w:bCs/>
+                <w:color w:val="FFFFFF"/>
+                <w:szCs w:val="24"/>
+                <w:lang w:eastAsia="ja-JP"/>
+              </w:rPr>
+            </w:pPr>
+            <w:r>
+              <w:rPr>
+                <w:rFonts w:ascii="Calibri" w:eastAsia="Times New Roman" w:hAnsi="Calibri" w:cs="Calibri"/>
+                <w:b/>
+                <w:bCs/>
+                <w:color w:val="FFFFFF"/>
+                <w:szCs w:val="24"/>
+                <w:lang w:eastAsia="ja-JP"/>
+              </w:rPr>
+              <w:t>3</w:t>
+            </w:r>
+          </w:p>
+        </w:tc>
+      </w:tr>
+      <w:tr>
+        <w:trPr>
+          <w:trHeight w:val="565"/>
+        </w:trPr>
+        <w:tc>
+          <w:tcPr>
+            <w:tcW w:w="3076" w:type="dxa"/>
+            <w:tcBorders>
+              <w:top w:val="nil"/>
+              <w:left w:val="single" w:sz="8" w:space="0" w:color="auto"/>
+              <w:bottom w:val="single" w:sz="4" w:space="0" w:color="auto"/>
+              <w:right w:val="single" w:sz="4" w:space="0" w:color="auto"/>
+            </w:tcBorders>
+            <w:shd w:val="clear" w:color="000000" w:fill="FFD966"/>
+            <w:noWrap/>
+            <w:vAlign w:val="center"/>
+            <w:hideMark/>
+          </w:tcPr>
+          <w:p>
+            <w:pPr>
+              <w:spacing w:after="0" w:line="240" w:lineRule="auto"/>
+              <w:ind w:firstLine="0"/>
+              <w:jc w:val="center"/>
+              <w:rPr>
+                <w:rFonts w:ascii="Calibri" w:eastAsia="Times New Roman" w:hAnsi="Calibri" w:cs="Calibri"/>
+                <w:color w:val="000000"/>
+                <w:sz w:val="22"/>
+                <w:lang w:eastAsia="ja-JP"/>
+              </w:rPr>
+            </w:pPr>
+            <w:r>
+              <w:rPr>
+                <w:rFonts w:ascii="Calibri" w:eastAsia="Times New Roman" w:hAnsi="Calibri" w:cs="Calibri"/>
+                <w:color w:val="000000"/>
+                <w:sz w:val="22"/>
+                <w:lang w:eastAsia="ja-JP"/>
+              </w:rPr>
+              <w:t>Diâmetro [mm]</w:t>
+            </w:r>
+          </w:p>
+        </w:tc>
+        <w:tc>
+          <w:tcPr>
+            <w:tcW w:w="1905" w:type="dxa"/>
+            <w:tcBorders>
+              <w:top w:val="nil"/>
+              <w:left w:val="nil"/>
+              <w:bottom w:val="single" w:sz="4" w:space="0" w:color="auto"/>
+              <w:right w:val="single" w:sz="4" w:space="0" w:color="auto"/>
+            </w:tcBorders>
+            <w:shd w:val="clear" w:color="000000" w:fill="F4B084"/>
+            <w:noWrap/>
+            <w:vAlign w:val="center"/>
+            <w:hideMark/>
+          </w:tcPr>
+          <w:p>
+            <w:pPr>
+              <w:spacing w:after="0" w:line="240" w:lineRule="auto"/>
+              <w:ind w:firstLine="0"/>
+              <w:jc w:val="center"/>
+              <w:rPr>
+                <w:rFonts w:ascii="Calibri" w:eastAsia="Times New Roman" w:hAnsi="Calibri" w:cs="Calibri"/>
+                <w:color w:val="000000"/>
+                <w:sz w:val="22"/>
+                <w:lang w:eastAsia="ja-JP"/>
+              </w:rPr>
+            </w:pPr>
+            <w:r>
+              <w:rPr>
+                <w:rFonts w:ascii="Calibri" w:eastAsia="Times New Roman" w:hAnsi="Calibri" w:cs="Calibri"/>
+                <w:color w:val="000000"/>
+                <w:sz w:val="22"/>
+                <w:lang w:eastAsia="ja-JP"/>
+              </w:rPr>
+              <w:t>8,5</w:t>
+            </w:r>
+          </w:p>
+        </w:tc>
+        <w:tc>
+          <w:tcPr>
+            <w:tcW w:w="1974" w:type="dxa"/>
+            <w:tcBorders>
+              <w:top w:val="nil"/>
+              <w:left w:val="nil"/>
+              <w:bottom w:val="single" w:sz="4" w:space="0" w:color="auto"/>
+              <w:right w:val="single" w:sz="4" w:space="0" w:color="auto"/>
+            </w:tcBorders>
+            <w:shd w:val="clear" w:color="000000" w:fill="FFD966"/>
+            <w:noWrap/>
+            <w:vAlign w:val="center"/>
+            <w:hideMark/>
+          </w:tcPr>
+          <w:p>
+            <w:pPr>
+              <w:spacing w:after="0" w:line="240" w:lineRule="auto"/>
+              <w:ind w:firstLine="0"/>
+              <w:jc w:val="center"/>
+              <w:rPr>
+                <w:rFonts w:ascii="Calibri" w:eastAsia="Times New Roman" w:hAnsi="Calibri" w:cs="Calibri"/>
+                <w:color w:val="000000"/>
+                <w:sz w:val="22"/>
+                <w:lang w:eastAsia="ja-JP"/>
+              </w:rPr>
+            </w:pPr>
+            <w:r>
+              <w:rPr>
+                <w:rFonts w:ascii="Calibri" w:eastAsia="Times New Roman" w:hAnsi="Calibri" w:cs="Calibri"/>
+                <w:color w:val="000000"/>
+                <w:sz w:val="22"/>
+                <w:lang w:eastAsia="ja-JP"/>
+              </w:rPr>
+              <w:t>8,3</w:t>
+            </w:r>
+          </w:p>
+        </w:tc>
+        <w:tc>
+          <w:tcPr>
+            <w:tcW w:w="1882" w:type="dxa"/>
+            <w:tcBorders>
+              <w:top w:val="nil"/>
+              <w:left w:val="nil"/>
+              <w:bottom w:val="single" w:sz="4" w:space="0" w:color="auto"/>
+              <w:right w:val="single" w:sz="8" w:space="0" w:color="auto"/>
+            </w:tcBorders>
+            <w:shd w:val="clear" w:color="000000" w:fill="F4B084"/>
+            <w:noWrap/>
+            <w:vAlign w:val="center"/>
+            <w:hideMark/>
+          </w:tcPr>
+          <w:p>
+            <w:pPr>
+              <w:spacing w:after="0" w:line="240" w:lineRule="auto"/>
+              <w:ind w:firstLine="0"/>
+              <w:jc w:val="center"/>
+              <w:rPr>
+                <w:rFonts w:ascii="Calibri" w:eastAsia="Times New Roman" w:hAnsi="Calibri" w:cs="Calibri"/>
+                <w:color w:val="000000"/>
+                <w:sz w:val="22"/>
+                <w:lang w:eastAsia="ja-JP"/>
+              </w:rPr>
+            </w:pPr>
+            <w:r>
+              <w:rPr>
+                <w:rFonts w:ascii="Calibri" w:eastAsia="Times New Roman" w:hAnsi="Calibri" w:cs="Calibri"/>
+                <w:color w:val="000000"/>
+                <w:sz w:val="22"/>
+                <w:lang w:eastAsia="ja-JP"/>
+              </w:rPr>
+              <w:t>8,4</w:t>
+            </w:r>
+          </w:p>
+        </w:tc>
+      </w:tr>
+      <w:tr>
+        <w:trPr>
+          <w:trHeight w:val="565"/>
+        </w:trPr>
+        <w:tc>
+          <w:tcPr>
+            <w:tcW w:w="3076" w:type="dxa"/>
+            <w:tcBorders>
+              <w:top w:val="nil"/>
+              <w:left w:val="single" w:sz="8" w:space="0" w:color="auto"/>
+              <w:bottom w:val="single" w:sz="4" w:space="0" w:color="auto"/>
+              <w:right w:val="single" w:sz="4" w:space="0" w:color="auto"/>
+            </w:tcBorders>
+            <w:shd w:val="clear" w:color="000000" w:fill="FFE699"/>
+            <w:noWrap/>
+            <w:vAlign w:val="center"/>
+            <w:hideMark/>
+          </w:tcPr>
+          <w:p>
+            <w:pPr>
+              <w:spacing w:after="0" w:line="240" w:lineRule="auto"/>
+              <w:ind w:firstLine="0"/>
+              <w:jc w:val="center"/>
+              <w:rPr>
+                <w:rFonts w:ascii="Calibri" w:eastAsia="Times New Roman" w:hAnsi="Calibri" w:cs="Calibri"/>
+                <w:color w:val="000000"/>
+                <w:sz w:val="22"/>
+                <w:lang w:eastAsia="ja-JP"/>
+              </w:rPr>
+            </w:pPr>
+            <w:r>
+              <w:rPr>
+                <w:rFonts w:ascii="Calibri" w:eastAsia="Times New Roman" w:hAnsi="Calibri" w:cs="Calibri"/>
+                <w:color w:val="000000"/>
+                <w:sz w:val="22"/>
+                <w:lang w:eastAsia="ja-JP"/>
+              </w:rPr>
+              <w:t>Comprimento Inicial [mm]</w:t>
+            </w:r>
+          </w:p>
+        </w:tc>
+        <w:tc>
+          <w:tcPr>
+            <w:tcW w:w="1905" w:type="dxa"/>
+            <w:tcBorders>
+              <w:top w:val="nil"/>
+              <w:left w:val="nil"/>
+              <w:bottom w:val="single" w:sz="4" w:space="0" w:color="auto"/>
+              <w:right w:val="single" w:sz="4" w:space="0" w:color="auto"/>
+            </w:tcBorders>
+            <w:shd w:val="clear" w:color="000000" w:fill="F8CBAD"/>
+            <w:noWrap/>
+            <w:vAlign w:val="center"/>
+            <w:hideMark/>
+          </w:tcPr>
+          <w:p>
+            <w:pPr>
+              <w:spacing w:after="0" w:line="240" w:lineRule="auto"/>
+              <w:ind w:firstLine="0"/>
+              <w:jc w:val="center"/>
+              <w:rPr>
+                <w:rFonts w:ascii="Calibri" w:eastAsia="Times New Roman" w:hAnsi="Calibri" w:cs="Calibri"/>
+                <w:color w:val="000000"/>
+                <w:sz w:val="22"/>
+                <w:lang w:eastAsia="ja-JP"/>
+              </w:rPr>
+            </w:pPr>
+            <w:r>
+              <w:rPr>
+                <w:rFonts w:ascii="Calibri" w:eastAsia="Times New Roman" w:hAnsi="Calibri" w:cs="Calibri"/>
+                <w:color w:val="000000"/>
+                <w:sz w:val="22"/>
+                <w:lang w:eastAsia="ja-JP"/>
+              </w:rPr>
+              <w:t>50</w:t>
+            </w:r>
+          </w:p>
+        </w:tc>
+        <w:tc>
+          <w:tcPr>
+            <w:tcW w:w="1974" w:type="dxa"/>
+            <w:tcBorders>
+              <w:top w:val="nil"/>
+              <w:left w:val="nil"/>
+              <w:bottom w:val="single" w:sz="4" w:space="0" w:color="auto"/>
+              <w:right w:val="single" w:sz="4" w:space="0" w:color="auto"/>
+            </w:tcBorders>
+            <w:shd w:val="clear" w:color="000000" w:fill="FFE699"/>
+            <w:noWrap/>
+            <w:vAlign w:val="center"/>
+            <w:hideMark/>
+          </w:tcPr>
+          <w:p>
+            <w:pPr>
+              <w:spacing w:after="0" w:line="240" w:lineRule="auto"/>
+              <w:ind w:firstLine="0"/>
+              <w:jc w:val="center"/>
+              <w:rPr>
+                <w:rFonts w:ascii="Calibri" w:eastAsia="Times New Roman" w:hAnsi="Calibri" w:cs="Calibri"/>
+                <w:color w:val="000000"/>
+                <w:sz w:val="22"/>
+                <w:lang w:eastAsia="ja-JP"/>
+              </w:rPr>
+            </w:pPr>
+            <w:r>
+              <w:rPr>
+                <w:rFonts w:ascii="Calibri" w:eastAsia="Times New Roman" w:hAnsi="Calibri" w:cs="Calibri"/>
+                <w:color w:val="000000"/>
+                <w:sz w:val="22"/>
+                <w:lang w:eastAsia="ja-JP"/>
+              </w:rPr>
+              <w:t>50</w:t>
+            </w:r>
+          </w:p>
+        </w:tc>
+        <w:tc>
+          <w:tcPr>
+            <w:tcW w:w="1882" w:type="dxa"/>
+            <w:tcBorders>
+              <w:top w:val="nil"/>
+              <w:left w:val="nil"/>
+              <w:bottom w:val="single" w:sz="4" w:space="0" w:color="auto"/>
+              <w:right w:val="single" w:sz="8" w:space="0" w:color="auto"/>
+            </w:tcBorders>
+            <w:shd w:val="clear" w:color="000000" w:fill="F8CBAD"/>
+            <w:noWrap/>
+            <w:vAlign w:val="center"/>
+            <w:hideMark/>
+          </w:tcPr>
+          <w:p>
+            <w:pPr>
+              <w:spacing w:after="0" w:line="240" w:lineRule="auto"/>
+              <w:ind w:firstLine="0"/>
+              <w:jc w:val="center"/>
+              <w:rPr>
+                <w:rFonts w:ascii="Calibri" w:eastAsia="Times New Roman" w:hAnsi="Calibri" w:cs="Calibri"/>
+                <w:color w:val="000000"/>
+                <w:sz w:val="22"/>
+                <w:lang w:eastAsia="ja-JP"/>
+              </w:rPr>
+            </w:pPr>
+            <w:r>
+              <w:rPr>
+                <w:rFonts w:ascii="Calibri" w:eastAsia="Times New Roman" w:hAnsi="Calibri" w:cs="Calibri"/>
+                <w:color w:val="000000"/>
+                <w:sz w:val="22"/>
+                <w:lang w:eastAsia="ja-JP"/>
+              </w:rPr>
+              <w:t>50</w:t>
+            </w:r>
+          </w:p>
+        </w:tc>
+      </w:tr>
+      <w:tr>
+        <w:trPr>
+          <w:trHeight w:val="565"/>
+        </w:trPr>
+        <w:tc>
+          <w:tcPr>
+            <w:tcW w:w="3076" w:type="dxa"/>
+            <w:tcBorders>
+              <w:top w:val="nil"/>
+              <w:left w:val="single" w:sz="8" w:space="0" w:color="auto"/>
+              <w:bottom w:val="single" w:sz="4" w:space="0" w:color="auto"/>
+              <w:right w:val="single" w:sz="4" w:space="0" w:color="auto"/>
+            </w:tcBorders>
+            <w:shd w:val="clear" w:color="000000" w:fill="FFD966"/>
+            <w:noWrap/>
+            <w:vAlign w:val="center"/>
+            <w:hideMark/>
+          </w:tcPr>
+          <w:p>
+            <w:pPr>
+              <w:spacing w:after="0" w:line="240" w:lineRule="auto"/>
+              <w:ind w:firstLine="0"/>
+              <w:jc w:val="center"/>
+              <w:rPr>
+                <w:rFonts w:ascii="Calibri" w:eastAsia="Times New Roman" w:hAnsi="Calibri" w:cs="Calibri"/>
+                <w:color w:val="000000"/>
+                <w:sz w:val="22"/>
+                <w:lang w:eastAsia="ja-JP"/>
+              </w:rPr>
+            </w:pPr>
+            <w:r>
+              <w:rPr>
+                <w:rFonts w:ascii="Calibri" w:eastAsia="Times New Roman" w:hAnsi="Calibri" w:cs="Calibri"/>
+                <w:color w:val="000000"/>
+                <w:sz w:val="22"/>
+                <w:lang w:eastAsia="ja-JP"/>
+              </w:rPr>
+              <w:t>Comprimento Final [mm]</w:t>
+            </w:r>
+          </w:p>
+        </w:tc>
+        <w:tc>
+          <w:tcPr>
+            <w:tcW w:w="1905" w:type="dxa"/>
+            <w:tcBorders>
+              <w:top w:val="nil"/>
+              <w:left w:val="nil"/>
+              <w:bottom w:val="single" w:sz="4" w:space="0" w:color="auto"/>
+              <w:right w:val="single" w:sz="4" w:space="0" w:color="auto"/>
+            </w:tcBorders>
+            <w:shd w:val="clear" w:color="000000" w:fill="F4B084"/>
+            <w:noWrap/>
+            <w:vAlign w:val="center"/>
+            <w:hideMark/>
+          </w:tcPr>
+          <w:p>
+            <w:pPr>
+              <w:spacing w:after="0" w:line="240" w:lineRule="auto"/>
+              <w:ind w:firstLine="0"/>
+              <w:jc w:val="center"/>
+              <w:rPr>
+                <w:rFonts w:ascii="Calibri" w:eastAsia="Times New Roman" w:hAnsi="Calibri" w:cs="Calibri"/>
+                <w:color w:val="000000"/>
+                <w:sz w:val="22"/>
+                <w:lang w:eastAsia="ja-JP"/>
+              </w:rPr>
+            </w:pPr>
+            <w:r>
+              <w:rPr>
+                <w:rFonts w:ascii="Calibri" w:eastAsia="Times New Roman" w:hAnsi="Calibri" w:cs="Calibri"/>
+                <w:color w:val="000000"/>
+                <w:sz w:val="22"/>
+                <w:lang w:eastAsia="ja-JP"/>
+              </w:rPr>
+              <w:t>59,4</w:t>
+            </w:r>
+          </w:p>
+        </w:tc>
+        <w:tc>
+          <w:tcPr>
+            <w:tcW w:w="1974" w:type="dxa"/>
+            <w:tcBorders>
+              <w:top w:val="nil"/>
+              <w:left w:val="nil"/>
+              <w:bottom w:val="single" w:sz="4" w:space="0" w:color="auto"/>
+              <w:right w:val="single" w:sz="4" w:space="0" w:color="auto"/>
+            </w:tcBorders>
+            <w:shd w:val="clear" w:color="000000" w:fill="FFD966"/>
+            <w:noWrap/>
+            <w:vAlign w:val="center"/>
+            <w:hideMark/>
+          </w:tcPr>
+          <w:p>
+            <w:pPr>
+              <w:spacing w:after="0" w:line="240" w:lineRule="auto"/>
+              <w:ind w:firstLine="0"/>
+              <w:jc w:val="center"/>
+              <w:rPr>
+                <w:rFonts w:ascii="Calibri" w:eastAsia="Times New Roman" w:hAnsi="Calibri" w:cs="Calibri"/>
+                <w:color w:val="000000"/>
+                <w:sz w:val="22"/>
+                <w:lang w:eastAsia="ja-JP"/>
+              </w:rPr>
+            </w:pPr>
+            <w:r>
+              <w:rPr>
+                <w:rFonts w:ascii="Calibri" w:eastAsia="Times New Roman" w:hAnsi="Calibri" w:cs="Calibri"/>
+                <w:color w:val="000000"/>
+                <w:sz w:val="22"/>
+                <w:lang w:eastAsia="ja-JP"/>
+              </w:rPr>
+              <w:t>65,1</w:t>
+            </w:r>
+          </w:p>
+        </w:tc>
+        <w:tc>
+          <w:tcPr>
+            <w:tcW w:w="1882" w:type="dxa"/>
+            <w:tcBorders>
+              <w:top w:val="nil"/>
+              <w:left w:val="nil"/>
+              <w:bottom w:val="single" w:sz="4" w:space="0" w:color="auto"/>
+              <w:right w:val="single" w:sz="8" w:space="0" w:color="auto"/>
+            </w:tcBorders>
+            <w:shd w:val="clear" w:color="000000" w:fill="F4B084"/>
+            <w:noWrap/>
+            <w:vAlign w:val="center"/>
+            <w:hideMark/>
+          </w:tcPr>
+          <w:p>
+            <w:pPr>
+              <w:spacing w:after="0" w:line="240" w:lineRule="auto"/>
+              <w:ind w:firstLine="0"/>
+              <w:jc w:val="center"/>
+              <w:rPr>
+                <w:rFonts w:ascii="Calibri" w:eastAsia="Times New Roman" w:hAnsi="Calibri" w:cs="Calibri"/>
+                <w:color w:val="000000"/>
+                <w:sz w:val="22"/>
+                <w:lang w:eastAsia="ja-JP"/>
+              </w:rPr>
+            </w:pPr>
+            <w:r>
+              <w:rPr>
+                <w:rFonts w:ascii="Calibri" w:eastAsia="Times New Roman" w:hAnsi="Calibri" w:cs="Calibri"/>
+                <w:color w:val="000000"/>
+                <w:sz w:val="22"/>
+                <w:lang w:eastAsia="ja-JP"/>
+              </w:rPr>
+              <w:t>58,9</w:t>
+            </w:r>
+          </w:p>
+        </w:tc>
+      </w:tr>
+      <w:tr>
+        <w:trPr>
+          <w:trHeight w:val="565"/>
+        </w:trPr>
+        <w:tc>
+          <w:tcPr>
+            <w:tcW w:w="3076" w:type="dxa"/>
+            <w:tcBorders>
+              <w:top w:val="nil"/>
+              <w:left w:val="single" w:sz="8" w:space="0" w:color="auto"/>
+              <w:bottom w:val="single" w:sz="8" w:space="0" w:color="auto"/>
+              <w:right w:val="single" w:sz="4" w:space="0" w:color="auto"/>
+            </w:tcBorders>
+            <w:shd w:val="clear" w:color="000000" w:fill="FFE699"/>
+            <w:noWrap/>
+            <w:vAlign w:val="center"/>
+            <w:hideMark/>
+          </w:tcPr>
+          <w:p>
+            <w:pPr>
+              <w:spacing w:after="0" w:line="240" w:lineRule="auto"/>
+              <w:ind w:firstLine="0"/>
+              <w:jc w:val="center"/>
+              <w:rPr>
+                <w:rFonts w:ascii="Calibri" w:eastAsia="Times New Roman" w:hAnsi="Calibri" w:cs="Calibri"/>
+                <w:color w:val="000000"/>
+                <w:sz w:val="22"/>
+                <w:lang w:eastAsia="ja-JP"/>
+              </w:rPr>
+            </w:pPr>
+            <w:r>
+              <w:rPr>
+                <w:rFonts w:ascii="Calibri" w:eastAsia="Times New Roman" w:hAnsi="Calibri" w:cs="Calibri"/>
+                <w:color w:val="000000"/>
+                <w:sz w:val="22"/>
+                <w:lang w:eastAsia="ja-JP"/>
+              </w:rPr>
+              <w:t>Ductibilidade</w:t>
+            </w:r>
+          </w:p>
+        </w:tc>
+        <w:tc>
+          <w:tcPr>
+            <w:tcW w:w="1905" w:type="dxa"/>
+            <w:tcBorders>
+              <w:top w:val="nil"/>
+              <w:left w:val="nil"/>
+              <w:bottom w:val="single" w:sz="8" w:space="0" w:color="auto"/>
+              <w:right w:val="single" w:sz="4" w:space="0" w:color="auto"/>
+            </w:tcBorders>
+            <w:shd w:val="clear" w:color="000000" w:fill="F8CBAD"/>
+            <w:noWrap/>
+            <w:vAlign w:val="center"/>
+            <w:hideMark/>
+          </w:tcPr>
+          <w:p>
+            <w:pPr>
+              <w:spacing w:after="0" w:line="240" w:lineRule="auto"/>
+              <w:ind w:firstLine="0"/>
+              <w:jc w:val="center"/>
+              <w:rPr>
+                <w:rFonts w:ascii="Calibri" w:eastAsia="Times New Roman" w:hAnsi="Calibri" w:cs="Calibri"/>
+                <w:color w:val="000000"/>
+                <w:sz w:val="22"/>
+                <w:lang w:eastAsia="ja-JP"/>
+              </w:rPr>
+            </w:pPr>
+            <w:r>
+              <w:rPr>
+                <w:rFonts w:ascii="Calibri" w:eastAsia="Times New Roman" w:hAnsi="Calibri" w:cs="Calibri"/>
+                <w:color w:val="000000"/>
+                <w:sz w:val="22"/>
+                <w:lang w:eastAsia="ja-JP"/>
+              </w:rPr>
+              <w:t>18.79</w:t>
+            </w:r>
+          </w:p>
+        </w:tc>
+        <w:tc>
+          <w:tcPr>
+            <w:tcW w:w="1974" w:type="dxa"/>
+            <w:tcBorders>
+              <w:top w:val="nil"/>
+              <w:left w:val="nil"/>
+              <w:bottom w:val="single" w:sz="8" w:space="0" w:color="auto"/>
+              <w:right w:val="single" w:sz="4" w:space="0" w:color="auto"/>
+            </w:tcBorders>
+            <w:shd w:val="clear" w:color="000000" w:fill="FFE699"/>
+            <w:noWrap/>
+            <w:vAlign w:val="center"/>
+            <w:hideMark/>
+          </w:tcPr>
+          <w:p>
+            <w:pPr>
+              <w:spacing w:after="0" w:line="240" w:lineRule="auto"/>
+              <w:ind w:firstLine="0"/>
+              <w:jc w:val="center"/>
+              <w:rPr>
+                <w:rFonts w:ascii="Calibri" w:eastAsia="Times New Roman" w:hAnsi="Calibri" w:cs="Calibri"/>
+                <w:color w:val="000000"/>
+                <w:sz w:val="22"/>
+                <w:lang w:eastAsia="ja-JP"/>
+              </w:rPr>
+            </w:pPr>
+            <w:r>
+              <w:rPr>
+                <w:rFonts w:ascii="Calibri" w:eastAsia="Times New Roman" w:hAnsi="Calibri" w:cs="Calibri"/>
+                <w:color w:val="000000"/>
+                <w:sz w:val="22"/>
+                <w:lang w:eastAsia="ja-JP"/>
+              </w:rPr>
+              <w:t>30.19</w:t>
+            </w:r>
+          </w:p>
+        </w:tc>
+        <w:tc>
+          <w:tcPr>
+            <w:tcW w:w="1882" w:type="dxa"/>
+            <w:tcBorders>
+              <w:top w:val="nil"/>
+              <w:left w:val="nil"/>
+              <w:bottom w:val="single" w:sz="8" w:space="0" w:color="auto"/>
+              <w:right w:val="single" w:sz="8" w:space="0" w:color="auto"/>
+            </w:tcBorders>
+            <w:shd w:val="clear" w:color="000000" w:fill="F8CBAD"/>
+            <w:noWrap/>
+            <w:vAlign w:val="center"/>
+            <w:hideMark/>
+          </w:tcPr>
+          <w:p>
+            <w:pPr>
+              <w:spacing w:after="0" w:line="240" w:lineRule="auto"/>
+              <w:ind w:firstLine="0"/>
+              <w:jc w:val="center"/>
+              <w:rPr>
+                <w:rFonts w:ascii="Calibri" w:eastAsia="Times New Roman" w:hAnsi="Calibri" w:cs="Calibri"/>
+                <w:color w:val="000000"/>
+                <w:sz w:val="22"/>
+                <w:lang w:eastAsia="ja-JP"/>
+              </w:rPr>
+            </w:pPr>
+            <w:r>
+              <w:rPr>
+                <w:rFonts w:ascii="Calibri" w:eastAsia="Times New Roman" w:hAnsi="Calibri" w:cs="Calibri"/>
+                <w:color w:val="000000"/>
+                <w:sz w:val="22"/>
+                <w:lang w:eastAsia="ja-JP"/>
+              </w:rPr>
+              <w:t>17.79</w:t>
+            </w:r>
+          </w:p>
+        </w:tc>
+      </w:tr>
+    </w:tbl>
     <w:p>
       <w:pPr>
         <w:ind w:firstLine="0"/>
-        <w:rPr>
-          <w:highlight w:val="cyan"/>
-        </w:rPr>
-      </w:pPr>
-      <w:r>
-        <w:rPr>
-          <w:highlight w:val="cyan"/>
-        </w:rPr>
-        <w:tab/>
-      </w:r>
-      <w:r>
-        <w:rPr>
-          <w:highlight w:val="cyan"/>
-        </w:rPr>
-        <w:t xml:space="preserve">Corpo de prova </w:t>
-      </w:r>
-      <w:r>
-        <w:rPr>
-          <w:highlight w:val="cyan"/>
-        </w:rPr>
-        <w:t>2</w:t>
-      </w:r>
-      <w:r>
-        <w:rPr>
-          <w:highlight w:val="cyan"/>
-        </w:rPr>
-        <w:t>:</w:t>
-      </w:r>
-    </w:p>
-    <w:p>
-      <w:pPr>
-        <w:pStyle w:val="PargrafodaLista"/>
-        <w:numPr>
-          <w:ilvl w:val="0"/>
-          <w:numId w:val="2"/>
-        </w:numPr>
-        <w:rPr>
-          <w:highlight w:val="cyan"/>
-        </w:rPr>
-      </w:pPr>
-      <w:r>
-        <w:rPr>
-          <w:highlight w:val="cyan"/>
-        </w:rPr>
-        <w:t>Diâmetro: 8,</w:t>
-      </w:r>
-      <w:r>
-        <w:rPr>
-          <w:highlight w:val="cyan"/>
-        </w:rPr>
-        <w:t>3</w:t>
-      </w:r>
-      <w:r>
-        <w:rPr>
-          <w:highlight w:val="cyan"/>
-        </w:rPr>
-        <w:t xml:space="preserve"> mm</w:t>
-      </w:r>
-    </w:p>
-    <w:p>
-      <w:pPr>
-        <w:pStyle w:val="PargrafodaLista"/>
-        <w:numPr>
-          <w:ilvl w:val="0"/>
-          <w:numId w:val="2"/>
-        </w:numPr>
-        <w:rPr>
-          <w:highlight w:val="cyan"/>
-        </w:rPr>
-      </w:pPr>
-      <w:r>
-        <w:rPr>
-          <w:highlight w:val="cyan"/>
-        </w:rPr>
-        <w:t>Comprimento inicial: 50 mm</w:t>
-      </w:r>
-    </w:p>
-    <w:p>
-      <w:pPr>
-        <w:pStyle w:val="PargrafodaLista"/>
-        <w:numPr>
-          <w:ilvl w:val="0"/>
-          <w:numId w:val="2"/>
-        </w:numPr>
-        <w:rPr>
-          <w:highlight w:val="cyan"/>
-        </w:rPr>
-      </w:pPr>
-      <w:r>
-        <w:rPr>
-          <w:highlight w:val="cyan"/>
-        </w:rPr>
-        <w:t xml:space="preserve">Comprimento final: </w:t>
-      </w:r>
-      <w:r>
-        <w:rPr>
-          <w:highlight w:val="cyan"/>
-        </w:rPr>
-        <w:t>65</w:t>
-      </w:r>
-      <w:r>
-        <w:rPr>
-          <w:highlight w:val="cyan"/>
-        </w:rPr>
-        <w:t>,</w:t>
-      </w:r>
-      <w:r>
-        <w:rPr>
-          <w:highlight w:val="cyan"/>
-        </w:rPr>
-        <w:t>1</w:t>
-      </w:r>
-      <w:r>
-        <w:rPr>
-          <w:highlight w:val="cyan"/>
-        </w:rPr>
-        <w:t xml:space="preserve"> mm </w:t>
-      </w:r>
-    </w:p>
-    <w:p>
-      <w:pPr>
-        <w:pStyle w:val="PargrafodaLista"/>
-        <w:numPr>
-          <w:ilvl w:val="0"/>
-          <w:numId w:val="2"/>
-        </w:numPr>
-        <w:rPr>
-          <w:highlight w:val="cyan"/>
-        </w:rPr>
-      </w:pPr>
-      <w:r>
-        <w:rPr>
-          <w:highlight w:val="cyan"/>
-        </w:rPr>
-        <w:t xml:space="preserve">Ductibilidade: </w:t>
-      </w:r>
-      <w:r>
-        <w:rPr>
-          <w:highlight w:val="cyan"/>
-        </w:rPr>
-        <w:t>30.19</w:t>
-      </w:r>
-    </w:p>
-    <w:p>
-      <w:pPr>
-        <w:ind w:firstLine="708"/>
-        <w:rPr>
-          <w:highlight w:val="cyan"/>
-        </w:rPr>
-      </w:pPr>
-      <w:r>
-        <w:rPr>
-          <w:highlight w:val="cyan"/>
-        </w:rPr>
-        <w:t xml:space="preserve">Corpo de prova </w:t>
-      </w:r>
-      <w:r>
-        <w:rPr>
-          <w:highlight w:val="cyan"/>
-        </w:rPr>
-        <w:t>3</w:t>
-      </w:r>
-      <w:r>
-        <w:rPr>
-          <w:highlight w:val="cyan"/>
-        </w:rPr>
-        <w:t>:</w:t>
-      </w:r>
-    </w:p>
-    <w:p>
-      <w:pPr>
-        <w:pStyle w:val="PargrafodaLista"/>
-        <w:numPr>
-          <w:ilvl w:val="0"/>
-          <w:numId w:val="2"/>
-        </w:numPr>
-        <w:rPr>
-          <w:highlight w:val="cyan"/>
-        </w:rPr>
-      </w:pPr>
-      <w:r>
-        <w:rPr>
-          <w:highlight w:val="cyan"/>
-        </w:rPr>
-        <w:t>Diâmetro: 8,</w:t>
-      </w:r>
-      <w:r>
-        <w:rPr>
-          <w:highlight w:val="cyan"/>
-        </w:rPr>
-        <w:t>4</w:t>
-      </w:r>
-      <w:r>
-        <w:rPr>
-          <w:highlight w:val="cyan"/>
-        </w:rPr>
-        <w:t xml:space="preserve"> mm</w:t>
-      </w:r>
-    </w:p>
-    <w:p>
-      <w:pPr>
-        <w:pStyle w:val="PargrafodaLista"/>
-        <w:numPr>
-          <w:ilvl w:val="0"/>
-          <w:numId w:val="2"/>
-        </w:numPr>
-        <w:rPr>
-          <w:highlight w:val="cyan"/>
-        </w:rPr>
-      </w:pPr>
-      <w:r>
-        <w:rPr>
-          <w:highlight w:val="cyan"/>
-        </w:rPr>
-        <w:t>Comprimento inicial: 50 mm</w:t>
-      </w:r>
-    </w:p>
-    <w:p>
-      <w:pPr>
-        <w:pStyle w:val="PargrafodaLista"/>
-        <w:numPr>
-          <w:ilvl w:val="0"/>
-          <w:numId w:val="2"/>
-        </w:numPr>
-        <w:rPr>
-          <w:highlight w:val="cyan"/>
-        </w:rPr>
-      </w:pPr>
-      <w:r>
-        <w:rPr>
-          <w:highlight w:val="cyan"/>
-        </w:rPr>
-        <w:t>Comprimento final: 5</w:t>
-      </w:r>
-      <w:r>
-        <w:rPr>
-          <w:highlight w:val="cyan"/>
-        </w:rPr>
-        <w:t>8</w:t>
-      </w:r>
-      <w:r>
-        <w:rPr>
-          <w:highlight w:val="cyan"/>
-        </w:rPr>
-        <w:t>,</w:t>
-      </w:r>
-      <w:r>
-        <w:rPr>
-          <w:highlight w:val="cyan"/>
-        </w:rPr>
-        <w:t>9</w:t>
-      </w:r>
-      <w:r>
-        <w:rPr>
-          <w:highlight w:val="cyan"/>
-        </w:rPr>
-        <w:t xml:space="preserve"> mm </w:t>
-      </w:r>
-    </w:p>
-    <w:p>
-      <w:pPr>
-        <w:pStyle w:val="PargrafodaLista"/>
-        <w:numPr>
-          <w:ilvl w:val="0"/>
-          <w:numId w:val="2"/>
-        </w:numPr>
-        <w:rPr>
+        <w:jc w:val="center"/>
+        <w:rPr>
+          <w:b/>
+          <w:bCs/>
           <w:i/>
           <w:iCs/>
-          <w:highlight w:val="cyan"/>
-        </w:rPr>
-      </w:pPr>
-      <w:r>
-        <w:rPr>
-          <w:highlight w:val="cyan"/>
-        </w:rPr>
-        <w:t xml:space="preserve">Ductibilidade: </w:t>
-      </w:r>
-      <w:r>
-        <w:rPr>
-          <w:highlight w:val="cyan"/>
-        </w:rPr>
-        <w:t>17.79</w:t>
-      </w:r>
-    </w:p>
-    <w:p>
-      <w:pPr>
-        <w:ind w:firstLine="0"/>
-        <w:rPr>
+          <w:color w:val="AEAAAA" w:themeColor="background2" w:themeShade="BF"/>
+        </w:rPr>
+      </w:pPr>
+      <w:r>
+        <w:rPr>
+          <w:b/>
+          <w:bCs/>
           <w:i/>
           <w:iCs/>
-        </w:rPr>
-      </w:pPr>
-    </w:p>
-    <w:p>
-      <w:r>
-        <w:rPr>
-          <w:highlight w:val="yellow"/>
-        </w:rPr>
-        <w:t xml:space="preserve">Se quiser adicionar </w:t>
-      </w:r>
-      <w:r>
-        <w:rPr>
-          <w:highlight w:val="yellow"/>
-          <w:u w:val="single"/>
-        </w:rPr>
-        <w:t>m</w:t>
-      </w:r>
-      <w:bookmarkStart w:id="3" w:name="_GoBack"/>
-      <w:bookmarkEnd w:id="3"/>
-      <w:r>
-        <w:rPr>
-          <w:highlight w:val="yellow"/>
-          <w:u w:val="single"/>
-        </w:rPr>
-        <w:t>ais</w:t>
-      </w:r>
-      <w:r>
-        <w:rPr>
-          <w:highlight w:val="yellow"/>
-        </w:rPr>
-        <w:t xml:space="preserve"> subseções, digite o título e vá em: Página Inicial &gt;&gt;&gt; Estilos &gt;&gt;&gt; Título 2.</w:t>
+          <w:color w:val="AEAAAA" w:themeColor="background2" w:themeShade="BF"/>
+        </w:rPr>
+        <w:t>(TABELA 1 – Dados obtidos no ensaio de tração)</w:t>
       </w:r>
     </w:p>
     <w:p>
@@ -2261,7 +2736,6 @@
       </w:pPr>
       <w:bookmarkStart w:id="4" w:name="_Toc33000103"/>
       <w:r>
-        <w:lastRenderedPageBreak/>
         <w:t>Resultados</w:t>
       </w:r>
       <w:r>
@@ -2331,7 +2805,14 @@
         <w:rPr>
           <w:highlight w:val="yellow"/>
         </w:rPr>
-        <w:t>. Isso facilita a organização de ideias durante a redação das demais partes, resultando em seções mais coerentes e coesas entre si.</w:t>
+        <w:t xml:space="preserve">. Isso facilita a organização de ideias </w:t>
+      </w:r>
+      <w:r>
+        <w:rPr>
+          <w:highlight w:val="yellow"/>
+        </w:rPr>
+        <w:lastRenderedPageBreak/>
+        <w:t>durante a redação das demais partes, resultando em seções mais coerentes e coesas entre si.</w:t>
       </w:r>
     </w:p>
     <w:p>
@@ -2459,21 +2940,7 @@
         <w:rPr>
           <w:highlight w:val="yellow"/>
         </w:rPr>
-        <w:t xml:space="preserve">[1] MULLER, M.S.; CORNELSEN, J.M. Normas e padrões para teses, dissertações e monografias. 5a Londrina, </w:t>
-      </w:r>
-      <w:proofErr w:type="spellStart"/>
-      <w:r>
-        <w:rPr>
-          <w:highlight w:val="yellow"/>
-        </w:rPr>
-        <w:t>Eduel</w:t>
-      </w:r>
-      <w:proofErr w:type="spellEnd"/>
-      <w:r>
-        <w:rPr>
-          <w:highlight w:val="yellow"/>
-        </w:rPr>
-        <w:t>, 2003.</w:t>
+        <w:t>[1] MULLER, M.S.; CORNELSEN, J.M. Normas e padrões para teses, dissertações e monografias. 5a Londrina, Eduel, 2003.</w:t>
       </w:r>
     </w:p>
     <w:p/>
@@ -2588,6 +3055,95 @@
 <file path=word/numbering.xml><?xml version="1.0" encoding="utf-8"?>
 <w:numbering xmlns:wpc="http://schemas.microsoft.com/office/word/2010/wordprocessingCanvas" xmlns:cx="http://schemas.microsoft.com/office/drawing/2014/chartex" xmlns:cx1="http://schemas.microsoft.com/office/drawing/2015/9/8/chartex" xmlns:cx2="http://schemas.microsoft.com/office/drawing/2015/10/21/chartex" xmlns:cx3="http://schemas.microsoft.com/office/drawing/2016/5/9/chartex" xmlns:cx4="http://schemas.microsoft.com/office/drawing/2016/5/10/chartex" xmlns:cx5="http://schemas.microsoft.com/office/drawing/2016/5/11/chartex" xmlns:cx6="http://schemas.microsoft.com/office/drawing/2016/5/12/chartex" xmlns:cx7="http://schemas.microsoft.com/office/drawing/2016/5/13/chartex" xmlns:cx8="http://schemas.microsoft.com/office/drawing/2016/5/14/chartex" xmlns:mc="http://schemas.openxmlformats.org/markup-compatibility/2006" xmlns:aink="http://schemas.microsoft.com/office/drawing/2016/ink" xmlns:am3d="http://schemas.microsoft.com/office/drawing/2017/model3d" xmlns:o="urn:schemas-microsoft-com:office:office" xmlns:r="http://schemas.openxmlformats.org/officeDocument/2006/relationships" xmlns:m="http://schemas.openxmlformats.org/officeDocument/2006/math" xmlns:v="urn:schemas-microsoft-com:vml" xmlns:wp14="http://schemas.microsoft.com/office/word/2010/wordprocessingDrawing" xmlns:wp="http://schemas.openxmlformats.org/drawingml/2006/wordprocessingDrawing" xmlns:w10="urn:schemas-microsoft-com:office:word" xmlns:w="http://schemas.openxmlformats.org/wordprocessingml/2006/main" xmlns:w14="http://schemas.microsoft.com/office/word/2010/wordml" xmlns:w15="http://schemas.microsoft.com/office/word/2012/wordml" xmlns:w16cid="http://schemas.microsoft.com/office/word/2016/wordml/cid" xmlns:w16se="http://schemas.microsoft.com/office/word/2015/wordml/symex" xmlns:wpg="http://schemas.microsoft.com/office/word/2010/wordprocessingGroup" xmlns:wpi="http://schemas.microsoft.com/office/word/2010/wordprocessingInk" xmlns:wne="http://schemas.microsoft.com/office/word/2006/wordml" xmlns:wps="http://schemas.microsoft.com/office/word/2010/wordprocessingShape" mc:Ignorable="w14 w15 w16se w16cid wp14">
   <w:abstractNum w:abstractNumId="0" w15:restartNumberingAfterBreak="0">
+    <w:nsid w:val="2CBA28D3"/>
+    <w:multiLevelType w:val="hybridMultilevel"/>
+    <w:tmpl w:val="F610891E"/>
+    <w:lvl w:ilvl="0" w:tplc="8FF2E126">
+      <w:start w:val="1"/>
+      <w:numFmt w:val="decimal"/>
+      <w:lvlText w:val="%1)"/>
+      <w:lvlJc w:val="left"/>
+      <w:pPr>
+        <w:ind w:left="927" w:hanging="360"/>
+      </w:pPr>
+      <w:rPr>
+        <w:rFonts w:hint="default"/>
+      </w:rPr>
+    </w:lvl>
+    <w:lvl w:ilvl="1" w:tplc="04160019" w:tentative="1">
+      <w:start w:val="1"/>
+      <w:numFmt w:val="lowerLetter"/>
+      <w:lvlText w:val="%2."/>
+      <w:lvlJc w:val="left"/>
+      <w:pPr>
+        <w:ind w:left="1647" w:hanging="360"/>
+      </w:pPr>
+    </w:lvl>
+    <w:lvl w:ilvl="2" w:tplc="0416001B" w:tentative="1">
+      <w:start w:val="1"/>
+      <w:numFmt w:val="lowerRoman"/>
+      <w:lvlText w:val="%3."/>
+      <w:lvlJc w:val="right"/>
+      <w:pPr>
+        <w:ind w:left="2367" w:hanging="180"/>
+      </w:pPr>
+    </w:lvl>
+    <w:lvl w:ilvl="3" w:tplc="0416000F" w:tentative="1">
+      <w:start w:val="1"/>
+      <w:numFmt w:val="decimal"/>
+      <w:lvlText w:val="%4."/>
+      <w:lvlJc w:val="left"/>
+      <w:pPr>
+        <w:ind w:left="3087" w:hanging="360"/>
+      </w:pPr>
+    </w:lvl>
+    <w:lvl w:ilvl="4" w:tplc="04160019" w:tentative="1">
+      <w:start w:val="1"/>
+      <w:numFmt w:val="lowerLetter"/>
+      <w:lvlText w:val="%5."/>
+      <w:lvlJc w:val="left"/>
+      <w:pPr>
+        <w:ind w:left="3807" w:hanging="360"/>
+      </w:pPr>
+    </w:lvl>
+    <w:lvl w:ilvl="5" w:tplc="0416001B" w:tentative="1">
+      <w:start w:val="1"/>
+      <w:numFmt w:val="lowerRoman"/>
+      <w:lvlText w:val="%6."/>
+      <w:lvlJc w:val="right"/>
+      <w:pPr>
+        <w:ind w:left="4527" w:hanging="180"/>
+      </w:pPr>
+    </w:lvl>
+    <w:lvl w:ilvl="6" w:tplc="0416000F" w:tentative="1">
+      <w:start w:val="1"/>
+      <w:numFmt w:val="decimal"/>
+      <w:lvlText w:val="%7."/>
+      <w:lvlJc w:val="left"/>
+      <w:pPr>
+        <w:ind w:left="5247" w:hanging="360"/>
+      </w:pPr>
+    </w:lvl>
+    <w:lvl w:ilvl="7" w:tplc="04160019" w:tentative="1">
+      <w:start w:val="1"/>
+      <w:numFmt w:val="lowerLetter"/>
+      <w:lvlText w:val="%8."/>
+      <w:lvlJc w:val="left"/>
+      <w:pPr>
+        <w:ind w:left="5967" w:hanging="360"/>
+      </w:pPr>
+    </w:lvl>
+    <w:lvl w:ilvl="8" w:tplc="0416001B" w:tentative="1">
+      <w:start w:val="1"/>
+      <w:numFmt w:val="lowerRoman"/>
+      <w:lvlText w:val="%9."/>
+      <w:lvlJc w:val="right"/>
+      <w:pPr>
+        <w:ind w:left="6687" w:hanging="180"/>
+      </w:pPr>
+    </w:lvl>
+  </w:abstractNum>
+  <w:abstractNum w:abstractNumId="1" w15:restartNumberingAfterBreak="0">
     <w:nsid w:val="6F765BF5"/>
     <w:multiLevelType w:val="multilevel"/>
     <w:tmpl w:val="04160025"/>
@@ -2685,7 +3241,7 @@
       </w:pPr>
     </w:lvl>
   </w:abstractNum>
-  <w:abstractNum w:abstractNumId="1" w15:restartNumberingAfterBreak="0">
+  <w:abstractNum w:abstractNumId="2" w15:restartNumberingAfterBreak="0">
     <w:nsid w:val="701C3B09"/>
     <w:multiLevelType w:val="hybridMultilevel"/>
     <w:tmpl w:val="2EA03C74"/>
@@ -2798,11 +3354,130 @@
       </w:rPr>
     </w:lvl>
   </w:abstractNum>
+  <w:abstractNum w:abstractNumId="3" w15:restartNumberingAfterBreak="0">
+    <w:nsid w:val="776D581D"/>
+    <w:multiLevelType w:val="multilevel"/>
+    <w:tmpl w:val="3D8C8492"/>
+    <w:lvl w:ilvl="0">
+      <w:start w:val="3"/>
+      <w:numFmt w:val="decimal"/>
+      <w:lvlText w:val="%1."/>
+      <w:lvlJc w:val="left"/>
+      <w:pPr>
+        <w:ind w:left="555" w:hanging="555"/>
+      </w:pPr>
+      <w:rPr>
+        <w:rFonts w:hint="default"/>
+      </w:rPr>
+    </w:lvl>
+    <w:lvl w:ilvl="1">
+      <w:start w:val="2"/>
+      <w:numFmt w:val="decimal"/>
+      <w:lvlText w:val="%1.%2."/>
+      <w:lvlJc w:val="left"/>
+      <w:pPr>
+        <w:ind w:left="838" w:hanging="555"/>
+      </w:pPr>
+      <w:rPr>
+        <w:rFonts w:hint="default"/>
+      </w:rPr>
+    </w:lvl>
+    <w:lvl w:ilvl="2">
+      <w:start w:val="1"/>
+      <w:numFmt w:val="decimal"/>
+      <w:lvlText w:val="%1.%2.%3)"/>
+      <w:lvlJc w:val="left"/>
+      <w:pPr>
+        <w:ind w:left="1286" w:hanging="720"/>
+      </w:pPr>
+      <w:rPr>
+        <w:rFonts w:hint="default"/>
+      </w:rPr>
+    </w:lvl>
+    <w:lvl w:ilvl="3">
+      <w:start w:val="1"/>
+      <w:numFmt w:val="decimal"/>
+      <w:lvlText w:val="%1.%2.%3)%4."/>
+      <w:lvlJc w:val="left"/>
+      <w:pPr>
+        <w:ind w:left="1929" w:hanging="1080"/>
+      </w:pPr>
+      <w:rPr>
+        <w:rFonts w:hint="default"/>
+      </w:rPr>
+    </w:lvl>
+    <w:lvl w:ilvl="4">
+      <w:start w:val="1"/>
+      <w:numFmt w:val="decimal"/>
+      <w:lvlText w:val="%1.%2.%3)%4.%5."/>
+      <w:lvlJc w:val="left"/>
+      <w:pPr>
+        <w:ind w:left="2212" w:hanging="1080"/>
+      </w:pPr>
+      <w:rPr>
+        <w:rFonts w:hint="default"/>
+      </w:rPr>
+    </w:lvl>
+    <w:lvl w:ilvl="5">
+      <w:start w:val="1"/>
+      <w:numFmt w:val="decimal"/>
+      <w:lvlText w:val="%1.%2.%3)%4.%5.%6."/>
+      <w:lvlJc w:val="left"/>
+      <w:pPr>
+        <w:ind w:left="2855" w:hanging="1440"/>
+      </w:pPr>
+      <w:rPr>
+        <w:rFonts w:hint="default"/>
+      </w:rPr>
+    </w:lvl>
+    <w:lvl w:ilvl="6">
+      <w:start w:val="1"/>
+      <w:numFmt w:val="decimal"/>
+      <w:lvlText w:val="%1.%2.%3)%4.%5.%6.%7."/>
+      <w:lvlJc w:val="left"/>
+      <w:pPr>
+        <w:ind w:left="3138" w:hanging="1440"/>
+      </w:pPr>
+      <w:rPr>
+        <w:rFonts w:hint="default"/>
+      </w:rPr>
+    </w:lvl>
+    <w:lvl w:ilvl="7">
+      <w:start w:val="1"/>
+      <w:numFmt w:val="decimal"/>
+      <w:lvlText w:val="%1.%2.%3)%4.%5.%6.%7.%8."/>
+      <w:lvlJc w:val="left"/>
+      <w:pPr>
+        <w:ind w:left="3781" w:hanging="1800"/>
+      </w:pPr>
+      <w:rPr>
+        <w:rFonts w:hint="default"/>
+      </w:rPr>
+    </w:lvl>
+    <w:lvl w:ilvl="8">
+      <w:start w:val="1"/>
+      <w:numFmt w:val="decimal"/>
+      <w:lvlText w:val="%1.%2.%3)%4.%5.%6.%7.%8.%9."/>
+      <w:lvlJc w:val="left"/>
+      <w:pPr>
+        <w:ind w:left="4064" w:hanging="1800"/>
+      </w:pPr>
+      <w:rPr>
+        <w:rFonts w:hint="default"/>
+      </w:rPr>
+    </w:lvl>
+  </w:abstractNum>
   <w:num w:numId="1">
+    <w:abstractNumId w:val="1"/>
+  </w:num>
+  <w:num w:numId="2">
+    <w:abstractNumId w:val="2"/>
+  </w:num>
+  <w:num w:numId="3">
     <w:abstractNumId w:val="0"/>
   </w:num>
-  <w:num w:numId="2">
-    <w:abstractNumId w:val="1"/>
+  <w:num w:numId="4">
+    <w:abstractNumId w:val="3"/>
   </w:num>
 </w:numbering>
 </file>
@@ -3454,6 +4129,7 @@
   <w:style w:type="character" w:default="1" w:styleId="Fontepargpadro">
     <w:name w:val="Default Paragraph Font"/>
     <w:uiPriority w:val="1"/>
+    <w:semiHidden/>
     <w:unhideWhenUsed/>
   </w:style>
   <w:style w:type="table" w:default="1" w:styleId="Tabelanormal">
@@ -4153,7 +4829,7 @@
 </file>
 
 <file path=customXml/itemProps1.xml><?xml version="1.0" encoding="utf-8"?>
-<ds:datastoreItem xmlns:ds="http://schemas.openxmlformats.org/officeDocument/2006/customXml" ds:itemID="{C24F82F4-0657-4BE9-BEEE-6AA9BF5DF818}">
+<ds:datastoreItem xmlns:ds="http://schemas.openxmlformats.org/officeDocument/2006/customXml" ds:itemID="{7A1698B5-BD51-4A41-82D0-109E068BBA00}">
   <ds:schemaRefs>
     <ds:schemaRef ds:uri="http://schemas.openxmlformats.org/officeDocument/2006/bibliography"/>
   </ds:schemaRefs>

</xml_diff>

<commit_message>
Adicionei a pasta Images
</commit_message>
<xml_diff>
--- a/LB2 - Rascunho - Eiki.docx
+++ b/LB2 - Rascunho - Eiki.docx
@@ -1549,7 +1549,7 @@
         <w:rPr>
           <w:highlight w:val="cyan"/>
         </w:rPr>
-        <w:t>Ductibilidade</w:t>
+        <w:t>Ductilidade</w:t>
       </w:r>
     </w:p>
     <w:p>
@@ -1563,7 +1563,13 @@
         <w:rPr>
           <w:highlight w:val="cyan"/>
         </w:rPr>
-        <w:t>A ductibilidade é a resistência que um material possui à uma pressão concentrada em um determinado ponto.</w:t>
+        <w:t xml:space="preserve">A ductilidade é a </w:t>
+      </w:r>
+      <w:r>
+        <w:rPr>
+          <w:highlight w:val="cyan"/>
+        </w:rPr>
+        <w:t>propriedade que representa o grau de deformação que um material suporta até o momento de sua fractura.</w:t>
       </w:r>
     </w:p>
     <w:p>
@@ -1660,6 +1666,112 @@
     </w:p>
     <w:p>
       <w:pPr>
+        <w:ind w:firstLine="0"/>
+        <w:jc w:val="center"/>
+        <w:rPr>
+          <w:highlight w:val="cyan"/>
+        </w:rPr>
+      </w:pPr>
+      <w:r>
+        <w:rPr>
+          <w:noProof/>
+        </w:rPr>
+        <w:drawing>
+          <wp:inline distT="0" distB="0" distL="0" distR="0" wp14:anchorId="7A2876D6" wp14:editId="567F12D2">
+            <wp:extent cx="4319517" cy="2376192"/>
+            <wp:effectExtent l="0" t="0" r="5080" b="5080"/>
+            <wp:docPr id="3" name="Imagem 3"/>
+            <wp:cNvGraphicFramePr>
+              <a:graphicFrameLocks xmlns:a="http://schemas.openxmlformats.org/drawingml/2006/main" noChangeAspect="1"/>
+            </wp:cNvGraphicFramePr>
+            <a:graphic xmlns:a="http://schemas.openxmlformats.org/drawingml/2006/main">
+              <a:graphicData uri="http://schemas.openxmlformats.org/drawingml/2006/picture">
+                <pic:pic xmlns:pic="http://schemas.openxmlformats.org/drawingml/2006/picture">
+                  <pic:nvPicPr>
+                    <pic:cNvPr id="0" name="Picture 3"/>
+                    <pic:cNvPicPr>
+                      <a:picLocks noChangeAspect="1" noChangeArrowheads="1"/>
+                    </pic:cNvPicPr>
+                  </pic:nvPicPr>
+                  <pic:blipFill>
+                    <a:blip r:embed="rId9">
+                      <a:extLst>
+                        <a:ext uri="{28A0092B-C50C-407E-A947-70E740481C1C}">
+                          <a14:useLocalDpi xmlns:a14="http://schemas.microsoft.com/office/drawing/2010/main" val="0"/>
+                        </a:ext>
+                      </a:extLst>
+                    </a:blip>
+                    <a:srcRect/>
+                    <a:stretch>
+                      <a:fillRect/>
+                    </a:stretch>
+                  </pic:blipFill>
+                  <pic:spPr bwMode="auto">
+                    <a:xfrm>
+                      <a:off x="0" y="0"/>
+                      <a:ext cx="4338221" cy="2386481"/>
+                    </a:xfrm>
+                    <a:prstGeom prst="rect">
+                      <a:avLst/>
+                    </a:prstGeom>
+                    <a:noFill/>
+                    <a:ln>
+                      <a:noFill/>
+                    </a:ln>
+                  </pic:spPr>
+                </pic:pic>
+              </a:graphicData>
+            </a:graphic>
+          </wp:inline>
+        </w:drawing>
+      </w:r>
+      <w:bookmarkStart w:id="3" w:name="_GoBack"/>
+      <w:bookmarkEnd w:id="3"/>
+    </w:p>
+    <w:p>
+      <w:pPr>
+        <w:ind w:firstLine="0"/>
+        <w:jc w:val="center"/>
+        <w:rPr>
+          <w:b/>
+          <w:bCs/>
+          <w:i/>
+          <w:iCs/>
+          <w:color w:val="BFBFBF" w:themeColor="background1" w:themeShade="BF"/>
+          <w:sz w:val="22"/>
+          <w:szCs w:val="21"/>
+        </w:rPr>
+      </w:pPr>
+      <w:r>
+        <w:rPr>
+          <w:b/>
+          <w:bCs/>
+          <w:i/>
+          <w:iCs/>
+          <w:color w:val="BFBFBF" w:themeColor="background1" w:themeShade="BF"/>
+          <w:sz w:val="22"/>
+          <w:szCs w:val="21"/>
+        </w:rPr>
+        <w:t>(FIGURA 1 – Comprimento antes (Lo) e depois (Lf) do ensaio de tração)</w:t>
+      </w:r>
+    </w:p>
+    <w:p>
+      <w:pPr>
+        <w:ind w:firstLine="0"/>
+        <w:jc w:val="center"/>
+        <w:rPr>
+          <w:b/>
+          <w:bCs/>
+          <w:i/>
+          <w:iCs/>
+          <w:color w:val="BFBFBF" w:themeColor="background1" w:themeShade="BF"/>
+          <w:sz w:val="22"/>
+          <w:szCs w:val="21"/>
+        </w:rPr>
+      </w:pPr>
+    </w:p>
+    <w:p>
+      <w:pPr>
         <w:pStyle w:val="PargrafodaLista"/>
         <w:numPr>
           <w:ilvl w:val="2"/>
@@ -1679,7 +1791,7 @@
         <w:rPr>
           <w:highlight w:val="cyan"/>
         </w:rPr>
-        <w:t xml:space="preserve"> e Cálculo da Ductibilidade</w:t>
+        <w:t xml:space="preserve"> e Cálculo da Ductilidade</w:t>
       </w:r>
       <w:r>
         <w:rPr>
@@ -1700,7 +1812,7 @@
         <w:rPr>
           <w:highlight w:val="cyan"/>
         </w:rPr>
-        <w:t>Para determinar a ductibilidade do material, um vão (L</w:t>
+        <w:t>Para determinar a ductilidade do material, um vão (L</w:t>
       </w:r>
       <w:r>
         <w:rPr>
@@ -1713,7 +1825,43 @@
         <w:rPr>
           <w:highlight w:val="cyan"/>
         </w:rPr>
-        <w:t>) de 50 mm no comprimento do corpo de prova é marcado. Após o ensaio de tração, mede-se o (L</w:t>
+        <w:t>) de 50 mm no comprimento do corpo de prova é marcado</w:t>
+      </w:r>
+      <w:r>
+        <w:rPr>
+          <w:highlight w:val="cyan"/>
+        </w:rPr>
+        <w:t xml:space="preserve"> antes do ensaio de tração</w:t>
+      </w:r>
+      <w:r>
+        <w:rPr>
+          <w:highlight w:val="cyan"/>
+        </w:rPr>
+        <w:t>.</w:t>
+      </w:r>
+      <w:r>
+        <w:rPr>
+          <w:highlight w:val="cyan"/>
+        </w:rPr>
+        <w:t xml:space="preserve"> Utilizou-se a máquina universal para ensaios com auxílio do extensômetro.</w:t>
+      </w:r>
+      <w:r>
+        <w:rPr>
+          <w:highlight w:val="cyan"/>
+        </w:rPr>
+        <w:t xml:space="preserve"> Após o ensaio de tração, mede-se o </w:t>
+      </w:r>
+      <w:r>
+        <w:rPr>
+          <w:highlight w:val="cyan"/>
+        </w:rPr>
+        <w:t xml:space="preserve">comprimento final </w:t>
+      </w:r>
+      <w:r>
+        <w:rPr>
+          <w:highlight w:val="cyan"/>
+        </w:rPr>
+        <w:t>(L</w:t>
       </w:r>
       <w:r>
         <w:rPr>
@@ -1901,14 +2049,255 @@
           <w:highlight w:val="cyan"/>
         </w:rPr>
       </w:pPr>
-      <w:bookmarkStart w:id="3" w:name="_GoBack"/>
-      <w:bookmarkEnd w:id="3"/>
-      <w:r>
-        <w:rPr>
-          <w:highlight w:val="cyan"/>
-        </w:rPr>
-        <w:t>Após a realização do ensaio de tração para os três corpos de prova, obteve-se os seguintes resultados:</w:t>
-      </w:r>
+      <w:r>
+        <w:rPr>
+          <w:highlight w:val="cyan"/>
+        </w:rPr>
+        <w:t xml:space="preserve">Após a realização do ensaio de tração para os três corpos de prova, obteve-se os seguintes </w:t>
+      </w:r>
+      <w:r>
+        <w:rPr>
+          <w:highlight w:val="cyan"/>
+        </w:rPr>
+        <w:t>gráficos através da máquina universal e do extensômetro:</w:t>
+      </w:r>
+    </w:p>
+    <w:p>
+      <w:pPr>
+        <w:ind w:firstLine="0"/>
+        <w:jc w:val="center"/>
+        <w:rPr>
+          <w:highlight w:val="cyan"/>
+        </w:rPr>
+      </w:pPr>
+      <w:r>
+        <w:rPr>
+          <w:noProof/>
+        </w:rPr>
+        <w:lastRenderedPageBreak/>
+        <w:drawing>
+          <wp:inline distT="0" distB="0" distL="0" distR="0" wp14:anchorId="377B156E" wp14:editId="74C66F3B">
+            <wp:extent cx="3642969" cy="2867842"/>
+            <wp:effectExtent l="0" t="0" r="0" b="8890"/>
+            <wp:docPr id="1" name="Imagem 1"/>
+            <wp:cNvGraphicFramePr>
+              <a:graphicFrameLocks xmlns:a="http://schemas.openxmlformats.org/drawingml/2006/main" noChangeAspect="1"/>
+            </wp:cNvGraphicFramePr>
+            <a:graphic xmlns:a="http://schemas.openxmlformats.org/drawingml/2006/main">
+              <a:graphicData uri="http://schemas.openxmlformats.org/drawingml/2006/picture">
+                <pic:pic xmlns:pic="http://schemas.openxmlformats.org/drawingml/2006/picture">
+                  <pic:nvPicPr>
+                    <pic:cNvPr id="0" name="Picture 1"/>
+                    <pic:cNvPicPr>
+                      <a:picLocks noChangeAspect="1" noChangeArrowheads="1"/>
+                    </pic:cNvPicPr>
+                  </pic:nvPicPr>
+                  <pic:blipFill>
+                    <a:blip r:embed="rId10">
+                      <a:extLst>
+                        <a:ext uri="{28A0092B-C50C-407E-A947-70E740481C1C}">
+                          <a14:useLocalDpi xmlns:a14="http://schemas.microsoft.com/office/drawing/2010/main" val="0"/>
+                        </a:ext>
+                      </a:extLst>
+                    </a:blip>
+                    <a:srcRect/>
+                    <a:stretch>
+                      <a:fillRect/>
+                    </a:stretch>
+                  </pic:blipFill>
+                  <pic:spPr bwMode="auto">
+                    <a:xfrm>
+                      <a:off x="0" y="0"/>
+                      <a:ext cx="3668581" cy="2888005"/>
+                    </a:xfrm>
+                    <a:prstGeom prst="rect">
+                      <a:avLst/>
+                    </a:prstGeom>
+                    <a:noFill/>
+                    <a:ln>
+                      <a:noFill/>
+                    </a:ln>
+                  </pic:spPr>
+                </pic:pic>
+              </a:graphicData>
+            </a:graphic>
+          </wp:inline>
+        </w:drawing>
+      </w:r>
+    </w:p>
+    <w:p>
+      <w:pPr>
+        <w:ind w:firstLine="0"/>
+        <w:jc w:val="center"/>
+        <w:rPr>
+          <w:b/>
+          <w:bCs/>
+          <w:i/>
+          <w:iCs/>
+          <w:color w:val="BFBFBF" w:themeColor="background1" w:themeShade="BF"/>
+          <w:sz w:val="22"/>
+          <w:szCs w:val="21"/>
+        </w:rPr>
+      </w:pPr>
+      <w:r>
+        <w:rPr>
+          <w:b/>
+          <w:bCs/>
+          <w:i/>
+          <w:iCs/>
+          <w:color w:val="BFBFBF" w:themeColor="background1" w:themeShade="BF"/>
+          <w:sz w:val="22"/>
+          <w:szCs w:val="21"/>
+        </w:rPr>
+        <w:t>(GRÁFICO 1 – Força X Deslocamento)</w:t>
+      </w:r>
+    </w:p>
+    <w:p>
+      <w:pPr>
+        <w:ind w:firstLine="0"/>
+        <w:jc w:val="center"/>
+        <w:rPr>
+          <w:b/>
+          <w:bCs/>
+          <w:i/>
+          <w:iCs/>
+          <w:color w:val="BFBFBF" w:themeColor="background1" w:themeShade="BF"/>
+          <w:sz w:val="22"/>
+          <w:szCs w:val="21"/>
+        </w:rPr>
+      </w:pPr>
+    </w:p>
+    <w:p>
+      <w:pPr>
+        <w:ind w:firstLine="0"/>
+        <w:jc w:val="center"/>
+        <w:rPr>
+          <w:b/>
+          <w:bCs/>
+          <w:i/>
+          <w:iCs/>
+          <w:color w:val="BFBFBF" w:themeColor="background1" w:themeShade="BF"/>
+          <w:sz w:val="22"/>
+          <w:szCs w:val="21"/>
+        </w:rPr>
+      </w:pPr>
+    </w:p>
+    <w:p>
+      <w:pPr>
+        <w:ind w:firstLine="0"/>
+        <w:jc w:val="center"/>
+        <w:rPr>
+          <w:b/>
+          <w:bCs/>
+          <w:i/>
+          <w:iCs/>
+          <w:color w:val="BFBFBF" w:themeColor="background1" w:themeShade="BF"/>
+          <w:sz w:val="22"/>
+          <w:szCs w:val="21"/>
+        </w:rPr>
+      </w:pPr>
+      <w:r>
+        <w:rPr>
+          <w:b/>
+          <w:bCs/>
+          <w:i/>
+          <w:iCs/>
+          <w:noProof/>
+          <w:color w:val="BFBFBF" w:themeColor="background1" w:themeShade="BF"/>
+          <w:sz w:val="22"/>
+          <w:szCs w:val="21"/>
+        </w:rPr>
+        <w:drawing>
+          <wp:inline distT="0" distB="0" distL="0" distR="0" wp14:anchorId="40723280" wp14:editId="4A8CB134">
+            <wp:extent cx="3757737" cy="2948025"/>
+            <wp:effectExtent l="0" t="0" r="0" b="5080"/>
+            <wp:docPr id="2" name="Imagem 2"/>
+            <wp:cNvGraphicFramePr>
+              <a:graphicFrameLocks xmlns:a="http://schemas.openxmlformats.org/drawingml/2006/main" noChangeAspect="1"/>
+            </wp:cNvGraphicFramePr>
+            <a:graphic xmlns:a="http://schemas.openxmlformats.org/drawingml/2006/main">
+              <a:graphicData uri="http://schemas.openxmlformats.org/drawingml/2006/picture">
+                <pic:pic xmlns:pic="http://schemas.openxmlformats.org/drawingml/2006/picture">
+                  <pic:nvPicPr>
+                    <pic:cNvPr id="0" name="Picture 2"/>
+                    <pic:cNvPicPr>
+                      <a:picLocks noChangeAspect="1" noChangeArrowheads="1"/>
+                    </pic:cNvPicPr>
+                  </pic:nvPicPr>
+                  <pic:blipFill>
+                    <a:blip r:embed="rId11">
+                      <a:extLst>
+                        <a:ext uri="{28A0092B-C50C-407E-A947-70E740481C1C}">
+                          <a14:useLocalDpi xmlns:a14="http://schemas.microsoft.com/office/drawing/2010/main" val="0"/>
+                        </a:ext>
+                      </a:extLst>
+                    </a:blip>
+                    <a:srcRect/>
+                    <a:stretch>
+                      <a:fillRect/>
+                    </a:stretch>
+                  </pic:blipFill>
+                  <pic:spPr bwMode="auto">
+                    <a:xfrm>
+                      <a:off x="0" y="0"/>
+                      <a:ext cx="3770591" cy="2958109"/>
+                    </a:xfrm>
+                    <a:prstGeom prst="rect">
+                      <a:avLst/>
+                    </a:prstGeom>
+                    <a:noFill/>
+                    <a:ln>
+                      <a:noFill/>
+                    </a:ln>
+                  </pic:spPr>
+                </pic:pic>
+              </a:graphicData>
+            </a:graphic>
+          </wp:inline>
+        </w:drawing>
+      </w:r>
+    </w:p>
+    <w:p>
+      <w:pPr>
+        <w:ind w:firstLine="0"/>
+        <w:jc w:val="center"/>
+        <w:rPr>
+          <w:b/>
+          <w:bCs/>
+          <w:i/>
+          <w:iCs/>
+          <w:color w:val="BFBFBF" w:themeColor="background1" w:themeShade="BF"/>
+          <w:sz w:val="22"/>
+          <w:szCs w:val="21"/>
+        </w:rPr>
+      </w:pPr>
+      <w:r>
+        <w:rPr>
+          <w:b/>
+          <w:bCs/>
+          <w:i/>
+          <w:iCs/>
+          <w:color w:val="BFBFBF" w:themeColor="background1" w:themeShade="BF"/>
+          <w:sz w:val="22"/>
+          <w:szCs w:val="21"/>
+        </w:rPr>
+        <w:t>(GRÁFICO 2 – Tensão x Deformação)</w:t>
+      </w:r>
+    </w:p>
+    <w:p>
+      <w:pPr>
+        <w:ind w:firstLine="0"/>
+        <w:jc w:val="center"/>
+        <w:rPr>
+          <w:b/>
+          <w:bCs/>
+          <w:i/>
+          <w:iCs/>
+          <w:color w:val="BFBFBF" w:themeColor="background1" w:themeShade="BF"/>
+          <w:sz w:val="22"/>
+          <w:szCs w:val="21"/>
+        </w:rPr>
+      </w:pPr>
     </w:p>
     <w:tbl>
       <w:tblPr>
@@ -2284,6 +2673,7 @@
                 <w:sz w:val="22"/>
                 <w:lang w:eastAsia="ja-JP"/>
               </w:rPr>
+              <w:lastRenderedPageBreak/>
               <w:t>Comprimento Inicial [mm]</w:t>
             </w:r>
           </w:p>
@@ -2717,6 +3107,8 @@
           <w:i/>
           <w:iCs/>
           <w:color w:val="AEAAAA" w:themeColor="background2" w:themeShade="BF"/>
+          <w:sz w:val="22"/>
+          <w:szCs w:val="21"/>
         </w:rPr>
       </w:pPr>
       <w:r>
@@ -2726,9 +3118,26 @@
           <w:i/>
           <w:iCs/>
           <w:color w:val="AEAAAA" w:themeColor="background2" w:themeShade="BF"/>
+          <w:sz w:val="22"/>
+          <w:szCs w:val="21"/>
         </w:rPr>
         <w:t>(TABELA 1 – Dados obtidos no ensaio de tração)</w:t>
       </w:r>
+    </w:p>
+    <w:p>
+      <w:pPr>
+        <w:ind w:firstLine="0"/>
+        <w:jc w:val="center"/>
+        <w:rPr>
+          <w:b/>
+          <w:bCs/>
+          <w:i/>
+          <w:iCs/>
+          <w:color w:val="AEAAAA" w:themeColor="background2" w:themeShade="BF"/>
+          <w:sz w:val="22"/>
+          <w:szCs w:val="21"/>
+        </w:rPr>
+      </w:pPr>
     </w:p>
     <w:p>
       <w:pPr>
@@ -2805,14 +3214,7 @@
         <w:rPr>
           <w:highlight w:val="yellow"/>
         </w:rPr>
-        <w:t xml:space="preserve">. Isso facilita a organização de ideias </w:t>
-      </w:r>
-      <w:r>
-        <w:rPr>
-          <w:highlight w:val="yellow"/>
-        </w:rPr>
-        <w:lastRenderedPageBreak/>
-        <w:t>durante a redação das demais partes, resultando em seções mais coerentes e coesas entre si.</w:t>
+        <w:t>. Isso facilita a organização de ideias durante a redação das demais partes, resultando em seções mais coerentes e coesas entre si.</w:t>
       </w:r>
     </w:p>
     <w:p>
@@ -2934,6 +3336,7 @@
         <w:ind w:firstLine="0"/>
       </w:pPr>
       <w:r>
+        <w:lastRenderedPageBreak/>
         <w:t xml:space="preserve"> </w:t>
       </w:r>
       <w:r>
@@ -2945,7 +3348,7 @@
     </w:p>
     <w:p/>
     <w:sectPr>
-      <w:footerReference w:type="default" r:id="rId9"/>
+      <w:footerReference w:type="default" r:id="rId12"/>
       <w:pgSz w:w="11906" w:h="16838"/>
       <w:pgMar w:top="1417" w:right="1701" w:bottom="1417" w:left="1701" w:header="708" w:footer="708" w:gutter="0"/>
       <w:pgNumType w:start="1"/>
@@ -4829,7 +5232,7 @@
 </file>
 
 <file path=customXml/itemProps1.xml><?xml version="1.0" encoding="utf-8"?>
-<ds:datastoreItem xmlns:ds="http://schemas.openxmlformats.org/officeDocument/2006/customXml" ds:itemID="{7A1698B5-BD51-4A41-82D0-109E068BBA00}">
+<ds:datastoreItem xmlns:ds="http://schemas.openxmlformats.org/officeDocument/2006/customXml" ds:itemID="{A4ACE2F9-D677-41C3-8107-A1B14260F1C7}">
   <ds:schemaRefs>
     <ds:schemaRef ds:uri="http://schemas.openxmlformats.org/officeDocument/2006/bibliography"/>
   </ds:schemaRefs>

</xml_diff>

<commit_message>
Organizei o ensaio de traçaõ
</commit_message>
<xml_diff>
--- a/LB2 - Rascunho - Eiki.docx
+++ b/LB2 - Rascunho - Eiki.docx
@@ -113,8 +113,21 @@
         <w:jc w:val="center"/>
       </w:pPr>
       <w:r>
-        <w:t>Eiki Luis Yamashiro</w:t>
-      </w:r>
+        <w:t xml:space="preserve">Eiki </w:t>
+      </w:r>
+      <w:proofErr w:type="spellStart"/>
+      <w:r>
+        <w:t>Luis</w:t>
+      </w:r>
+      <w:proofErr w:type="spellEnd"/>
+      <w:r>
+        <w:t xml:space="preserve"> </w:t>
+      </w:r>
+      <w:proofErr w:type="spellStart"/>
+      <w:r>
+        <w:t>Yamashiro</w:t>
+      </w:r>
+      <w:proofErr w:type="spellEnd"/>
     </w:p>
     <w:p>
       <w:pPr>
@@ -122,8 +135,13 @@
         <w:jc w:val="center"/>
       </w:pPr>
       <w:r>
-        <w:t>Rafael Zanfolin</w:t>
-      </w:r>
+        <w:t xml:space="preserve">Rafael </w:t>
+      </w:r>
+      <w:proofErr w:type="spellStart"/>
+      <w:r>
+        <w:t>Zanfolin</w:t>
+      </w:r>
+      <w:proofErr w:type="spellEnd"/>
     </w:p>
     <w:p>
       <w:pPr>
@@ -146,8 +164,13 @@
         <w:t>essora</w:t>
       </w:r>
       <w:r>
-        <w:t xml:space="preserve"> Joice Miagava</w:t>
-      </w:r>
+        <w:t xml:space="preserve"> Joice </w:t>
+      </w:r>
+      <w:proofErr w:type="spellStart"/>
+      <w:r>
+        <w:t>Miagava</w:t>
+      </w:r>
+      <w:proofErr w:type="spellEnd"/>
     </w:p>
     <w:p>
       <w:pPr>
@@ -1395,14 +1418,57 @@
       <w:bookmarkEnd w:id="0"/>
     </w:p>
     <w:p>
-      <w:r>
-        <w:rPr>
-          <w:highlight w:val="cyan"/>
-        </w:rPr>
-        <w:t>No LB2 – Estudo de caso: metais, cada grupo de alunos recebeu três metais diferentes, o aço AISI 1020, o aço AISI 1045 e o Alumínio 6351 T6. O problema proposto para o grupo de alunos foi a identificação de cada amostra através dos resultados do ensaio de dureza (Rockwell), do ensaio de tração e a análise metalográfica das amostras.</w:t>
-      </w:r>
-    </w:p>
-    <w:p/>
+      <w:pPr>
+        <w:ind w:left="432" w:firstLine="135"/>
+      </w:pPr>
+      <w:r>
+        <w:rPr>
+          <w:highlight w:val="cyan"/>
+        </w:rPr>
+        <w:t xml:space="preserve">No LB2 – Estudo de caso: metais, cada grupo de alunos recebeu três metais diferentes, o aço AISI 1020, o aço AISI 1045 e o Alumínio 6351 T6. </w:t>
+      </w:r>
+      <w:r>
+        <w:rPr>
+          <w:highlight w:val="cyan"/>
+        </w:rPr>
+        <w:t>Para cada grupo, foi proposto o desafio de identificar qual é o metal de</w:t>
+      </w:r>
+      <w:r>
+        <w:rPr>
+          <w:highlight w:val="cyan"/>
+        </w:rPr>
+        <w:t xml:space="preserve"> cada amostra através do</w:t>
+      </w:r>
+      <w:r>
+        <w:rPr>
+          <w:highlight w:val="cyan"/>
+        </w:rPr>
+        <w:t>s resultados do</w:t>
+      </w:r>
+      <w:r>
+        <w:rPr>
+          <w:highlight w:val="cyan"/>
+        </w:rPr>
+        <w:t xml:space="preserve"> ensaio de dureza (Rockwell), do ensaio de tração e </w:t>
+      </w:r>
+      <w:r>
+        <w:rPr>
+          <w:highlight w:val="cyan"/>
+        </w:rPr>
+        <w:t>da</w:t>
+      </w:r>
+      <w:r>
+        <w:rPr>
+          <w:highlight w:val="cyan"/>
+        </w:rPr>
+        <w:t xml:space="preserve"> análise metalográfica das amostras.</w:t>
+      </w:r>
+    </w:p>
+    <w:p>
+      <w:pPr>
+        <w:ind w:left="432" w:firstLine="135"/>
+      </w:pPr>
+    </w:p>
     <w:p>
       <w:pPr>
         <w:pStyle w:val="Ttulo1"/>
@@ -1569,7 +1635,19 @@
         <w:rPr>
           <w:highlight w:val="cyan"/>
         </w:rPr>
-        <w:t>propriedade que representa o grau de deformação que um material suporta até o momento de sua fractura.</w:t>
+        <w:t xml:space="preserve">propriedade que representa o grau de deformação que um material suporta até o momento de sua </w:t>
+      </w:r>
+      <w:r>
+        <w:rPr>
+          <w:highlight w:val="cyan"/>
+        </w:rPr>
+        <w:t>ruptura</w:t>
+      </w:r>
+      <w:r>
+        <w:rPr>
+          <w:highlight w:val="cyan"/>
+        </w:rPr>
+        <w:t>.</w:t>
       </w:r>
     </w:p>
     <w:p>
@@ -1666,112 +1744,6 @@
     </w:p>
     <w:p>
       <w:pPr>
-        <w:ind w:firstLine="0"/>
-        <w:jc w:val="center"/>
-        <w:rPr>
-          <w:highlight w:val="cyan"/>
-        </w:rPr>
-      </w:pPr>
-      <w:r>
-        <w:rPr>
-          <w:noProof/>
-        </w:rPr>
-        <w:drawing>
-          <wp:inline distT="0" distB="0" distL="0" distR="0" wp14:anchorId="7A2876D6" wp14:editId="567F12D2">
-            <wp:extent cx="4319517" cy="2376192"/>
-            <wp:effectExtent l="0" t="0" r="5080" b="5080"/>
-            <wp:docPr id="3" name="Imagem 3"/>
-            <wp:cNvGraphicFramePr>
-              <a:graphicFrameLocks xmlns:a="http://schemas.openxmlformats.org/drawingml/2006/main" noChangeAspect="1"/>
-            </wp:cNvGraphicFramePr>
-            <a:graphic xmlns:a="http://schemas.openxmlformats.org/drawingml/2006/main">
-              <a:graphicData uri="http://schemas.openxmlformats.org/drawingml/2006/picture">
-                <pic:pic xmlns:pic="http://schemas.openxmlformats.org/drawingml/2006/picture">
-                  <pic:nvPicPr>
-                    <pic:cNvPr id="0" name="Picture 3"/>
-                    <pic:cNvPicPr>
-                      <a:picLocks noChangeAspect="1" noChangeArrowheads="1"/>
-                    </pic:cNvPicPr>
-                  </pic:nvPicPr>
-                  <pic:blipFill>
-                    <a:blip r:embed="rId9">
-                      <a:extLst>
-                        <a:ext uri="{28A0092B-C50C-407E-A947-70E740481C1C}">
-                          <a14:useLocalDpi xmlns:a14="http://schemas.microsoft.com/office/drawing/2010/main" val="0"/>
-                        </a:ext>
-                      </a:extLst>
-                    </a:blip>
-                    <a:srcRect/>
-                    <a:stretch>
-                      <a:fillRect/>
-                    </a:stretch>
-                  </pic:blipFill>
-                  <pic:spPr bwMode="auto">
-                    <a:xfrm>
-                      <a:off x="0" y="0"/>
-                      <a:ext cx="4338221" cy="2386481"/>
-                    </a:xfrm>
-                    <a:prstGeom prst="rect">
-                      <a:avLst/>
-                    </a:prstGeom>
-                    <a:noFill/>
-                    <a:ln>
-                      <a:noFill/>
-                    </a:ln>
-                  </pic:spPr>
-                </pic:pic>
-              </a:graphicData>
-            </a:graphic>
-          </wp:inline>
-        </w:drawing>
-      </w:r>
-      <w:bookmarkStart w:id="3" w:name="_GoBack"/>
-      <w:bookmarkEnd w:id="3"/>
-    </w:p>
-    <w:p>
-      <w:pPr>
-        <w:ind w:firstLine="0"/>
-        <w:jc w:val="center"/>
-        <w:rPr>
-          <w:b/>
-          <w:bCs/>
-          <w:i/>
-          <w:iCs/>
-          <w:color w:val="BFBFBF" w:themeColor="background1" w:themeShade="BF"/>
-          <w:sz w:val="22"/>
-          <w:szCs w:val="21"/>
-        </w:rPr>
-      </w:pPr>
-      <w:r>
-        <w:rPr>
-          <w:b/>
-          <w:bCs/>
-          <w:i/>
-          <w:iCs/>
-          <w:color w:val="BFBFBF" w:themeColor="background1" w:themeShade="BF"/>
-          <w:sz w:val="22"/>
-          <w:szCs w:val="21"/>
-        </w:rPr>
-        <w:t>(FIGURA 1 – Comprimento antes (Lo) e depois (Lf) do ensaio de tração)</w:t>
-      </w:r>
-    </w:p>
-    <w:p>
-      <w:pPr>
-        <w:ind w:firstLine="0"/>
-        <w:jc w:val="center"/>
-        <w:rPr>
-          <w:b/>
-          <w:bCs/>
-          <w:i/>
-          <w:iCs/>
-          <w:color w:val="BFBFBF" w:themeColor="background1" w:themeShade="BF"/>
-          <w:sz w:val="22"/>
-          <w:szCs w:val="21"/>
-        </w:rPr>
-      </w:pPr>
-    </w:p>
-    <w:p>
-      <w:pPr>
         <w:pStyle w:val="PargrafodaLista"/>
         <w:numPr>
           <w:ilvl w:val="2"/>
@@ -1837,19 +1809,55 @@
         <w:rPr>
           <w:highlight w:val="cyan"/>
         </w:rPr>
+        <w:t>, assim é possível afirmar que a ruptura ocorrerá no vão que possui menor diâmetro comparado com a outra parte.</w:t>
+      </w:r>
+      <w:r>
+        <w:rPr>
+          <w:highlight w:val="cyan"/>
+        </w:rPr>
+        <w:t xml:space="preserve"> Utiliz</w:t>
+      </w:r>
+      <w:r>
+        <w:rPr>
+          <w:highlight w:val="cyan"/>
+        </w:rPr>
+        <w:t>a</w:t>
+      </w:r>
+      <w:r>
+        <w:rPr>
+          <w:highlight w:val="cyan"/>
+        </w:rPr>
+        <w:t>-se a máquina universal para ensaios com auxílio do extensômetro</w:t>
+      </w:r>
+      <w:r>
+        <w:rPr>
+          <w:highlight w:val="cyan"/>
+        </w:rPr>
+        <w:t xml:space="preserve"> para aplicar uma determinada força no corpo de prova, de forma a alonga-lo</w:t>
+      </w:r>
+      <w:r>
+        <w:rPr>
+          <w:highlight w:val="cyan"/>
+        </w:rPr>
         <w:t>.</w:t>
       </w:r>
       <w:r>
         <w:rPr>
           <w:highlight w:val="cyan"/>
         </w:rPr>
-        <w:t xml:space="preserve"> Utilizou-se a máquina universal para ensaios com auxílio do extensômetro.</w:t>
-      </w:r>
-      <w:r>
-        <w:rPr>
-          <w:highlight w:val="cyan"/>
-        </w:rPr>
-        <w:t xml:space="preserve"> Após o ensaio de tração, mede-se o </w:t>
+        <w:t xml:space="preserve"> Após </w:t>
+      </w:r>
+      <w:r>
+        <w:rPr>
+          <w:highlight w:val="cyan"/>
+        </w:rPr>
+        <w:t>a ruptura no</w:t>
+      </w:r>
+      <w:r>
+        <w:rPr>
+          <w:highlight w:val="cyan"/>
+        </w:rPr>
+        <w:t xml:space="preserve"> ensaio de tração, mede-se o </w:t>
       </w:r>
       <w:r>
         <w:rPr>
@@ -1861,7 +1869,14 @@
         <w:rPr>
           <w:highlight w:val="cyan"/>
         </w:rPr>
-        <w:t>(L</w:t>
+        <w:t>(</w:t>
+      </w:r>
+      <w:proofErr w:type="spellStart"/>
+      <w:r>
+        <w:rPr>
+          <w:highlight w:val="cyan"/>
+        </w:rPr>
+        <w:t>L</w:t>
       </w:r>
       <w:r>
         <w:rPr>
@@ -1870,6 +1885,7 @@
         </w:rPr>
         <w:t>f</w:t>
       </w:r>
+      <w:proofErr w:type="spellEnd"/>
       <w:r>
         <w:rPr>
           <w:highlight w:val="cyan"/>
@@ -2025,6 +2041,186 @@
     </w:p>
     <w:p>
       <w:pPr>
+        <w:ind w:firstLine="0"/>
+        <w:jc w:val="center"/>
+        <w:rPr>
+          <w:highlight w:val="cyan"/>
+        </w:rPr>
+      </w:pPr>
+      <w:r>
+        <w:rPr>
+          <w:noProof/>
+        </w:rPr>
+        <w:drawing>
+          <wp:inline distT="0" distB="0" distL="0" distR="0" wp14:anchorId="3631A34F" wp14:editId="2952E298">
+            <wp:extent cx="4319517" cy="2376192"/>
+            <wp:effectExtent l="0" t="0" r="5080" b="5080"/>
+            <wp:docPr id="3" name="Imagem 3"/>
+            <wp:cNvGraphicFramePr>
+              <a:graphicFrameLocks xmlns:a="http://schemas.openxmlformats.org/drawingml/2006/main" noChangeAspect="1"/>
+            </wp:cNvGraphicFramePr>
+            <a:graphic xmlns:a="http://schemas.openxmlformats.org/drawingml/2006/main">
+              <a:graphicData uri="http://schemas.openxmlformats.org/drawingml/2006/picture">
+                <pic:pic xmlns:pic="http://schemas.openxmlformats.org/drawingml/2006/picture">
+                  <pic:nvPicPr>
+                    <pic:cNvPr id="0" name="Picture 3"/>
+                    <pic:cNvPicPr>
+                      <a:picLocks noChangeAspect="1" noChangeArrowheads="1"/>
+                    </pic:cNvPicPr>
+                  </pic:nvPicPr>
+                  <pic:blipFill>
+                    <a:blip r:embed="rId9">
+                      <a:extLst>
+                        <a:ext uri="{28A0092B-C50C-407E-A947-70E740481C1C}">
+                          <a14:useLocalDpi xmlns:a14="http://schemas.microsoft.com/office/drawing/2010/main" val="0"/>
+                        </a:ext>
+                      </a:extLst>
+                    </a:blip>
+                    <a:srcRect/>
+                    <a:stretch>
+                      <a:fillRect/>
+                    </a:stretch>
+                  </pic:blipFill>
+                  <pic:spPr bwMode="auto">
+                    <a:xfrm>
+                      <a:off x="0" y="0"/>
+                      <a:ext cx="4338221" cy="2386481"/>
+                    </a:xfrm>
+                    <a:prstGeom prst="rect">
+                      <a:avLst/>
+                    </a:prstGeom>
+                    <a:noFill/>
+                    <a:ln>
+                      <a:noFill/>
+                    </a:ln>
+                  </pic:spPr>
+                </pic:pic>
+              </a:graphicData>
+            </a:graphic>
+          </wp:inline>
+        </w:drawing>
+      </w:r>
+    </w:p>
+    <w:p>
+      <w:pPr>
+        <w:ind w:firstLine="0"/>
+        <w:jc w:val="center"/>
+        <w:rPr>
+          <w:b/>
+          <w:bCs/>
+          <w:i/>
+          <w:iCs/>
+          <w:color w:val="BFBFBF" w:themeColor="background1" w:themeShade="BF"/>
+          <w:sz w:val="22"/>
+          <w:szCs w:val="21"/>
+        </w:rPr>
+      </w:pPr>
+      <w:r>
+        <w:rPr>
+          <w:b/>
+          <w:bCs/>
+          <w:i/>
+          <w:iCs/>
+          <w:color w:val="BFBFBF" w:themeColor="background1" w:themeShade="BF"/>
+          <w:sz w:val="22"/>
+          <w:szCs w:val="21"/>
+        </w:rPr>
+        <w:t>(FIGURA 1 – Comprimento antes (</w:t>
+      </w:r>
+      <w:proofErr w:type="spellStart"/>
+      <w:r>
+        <w:rPr>
+          <w:b/>
+          <w:bCs/>
+          <w:i/>
+          <w:iCs/>
+          <w:color w:val="BFBFBF" w:themeColor="background1" w:themeShade="BF"/>
+          <w:sz w:val="22"/>
+          <w:szCs w:val="21"/>
+        </w:rPr>
+        <w:t>Lo</w:t>
+      </w:r>
+      <w:proofErr w:type="spellEnd"/>
+      <w:r>
+        <w:rPr>
+          <w:b/>
+          <w:bCs/>
+          <w:i/>
+          <w:iCs/>
+          <w:color w:val="BFBFBF" w:themeColor="background1" w:themeShade="BF"/>
+          <w:sz w:val="22"/>
+          <w:szCs w:val="21"/>
+        </w:rPr>
+        <w:t>) e depois (</w:t>
+      </w:r>
+      <w:proofErr w:type="spellStart"/>
+      <w:r>
+        <w:rPr>
+          <w:b/>
+          <w:bCs/>
+          <w:i/>
+          <w:iCs/>
+          <w:color w:val="BFBFBF" w:themeColor="background1" w:themeShade="BF"/>
+          <w:sz w:val="22"/>
+          <w:szCs w:val="21"/>
+        </w:rPr>
+        <w:t>Lf</w:t>
+      </w:r>
+      <w:proofErr w:type="spellEnd"/>
+      <w:r>
+        <w:rPr>
+          <w:b/>
+          <w:bCs/>
+          <w:i/>
+          <w:iCs/>
+          <w:color w:val="BFBFBF" w:themeColor="background1" w:themeShade="BF"/>
+          <w:sz w:val="22"/>
+          <w:szCs w:val="21"/>
+        </w:rPr>
+        <w:t>) do ensaio de tração)</w:t>
+      </w:r>
+    </w:p>
+    <w:p>
+      <w:pPr>
+        <w:jc w:val="center"/>
+        <w:rPr>
+          <w:highlight w:val="cyan"/>
+        </w:rPr>
+      </w:pPr>
+    </w:p>
+    <w:p>
+      <w:pPr>
+        <w:pStyle w:val="PargrafodaLista"/>
+        <w:ind w:left="1286" w:firstLine="0"/>
+        <w:rPr>
+          <w:highlight w:val="cyan"/>
+        </w:rPr>
+      </w:pPr>
+      <w:r>
+        <w:rPr>
+          <w:highlight w:val="cyan"/>
+        </w:rPr>
+        <w:t>O extensômetro é utilizado até o momento em que se inicia a deformação</w:t>
+      </w:r>
+      <w:bookmarkStart w:id="3" w:name="_GoBack"/>
+      <w:bookmarkEnd w:id="3"/>
+      <w:r>
+        <w:rPr>
+          <w:highlight w:val="cyan"/>
+        </w:rPr>
+        <w:t xml:space="preserve"> </w:t>
+      </w:r>
+    </w:p>
+    <w:p>
+      <w:pPr>
+        <w:jc w:val="center"/>
+        <w:rPr>
+          <w:highlight w:val="cyan"/>
+        </w:rPr>
+      </w:pPr>
+    </w:p>
+    <w:p>
+      <w:pPr>
         <w:pStyle w:val="PargrafodaLista"/>
         <w:numPr>
           <w:ilvl w:val="2"/>
@@ -2053,6 +2249,7 @@
         <w:rPr>
           <w:highlight w:val="cyan"/>
         </w:rPr>
+        <w:lastRenderedPageBreak/>
         <w:t xml:space="preserve">Após a realização do ensaio de tração para os três corpos de prova, obteve-se os seguintes </w:t>
       </w:r>
       <w:r>
@@ -2074,7 +2271,6 @@
         <w:rPr>
           <w:noProof/>
         </w:rPr>
-        <w:lastRenderedPageBreak/>
         <w:drawing>
           <wp:inline distT="0" distB="0" distL="0" distR="0" wp14:anchorId="377B156E" wp14:editId="74C66F3B">
             <wp:extent cx="3642969" cy="2867842"/>
@@ -2299,6 +2495,54 @@
         </w:rPr>
       </w:pPr>
     </w:p>
+    <w:p>
+      <w:pPr>
+        <w:ind w:left="1416" w:firstLine="6"/>
+        <w:jc w:val="left"/>
+        <w:rPr>
+          <w:sz w:val="22"/>
+          <w:szCs w:val="21"/>
+        </w:rPr>
+      </w:pPr>
+      <w:r>
+        <w:rPr>
+          <w:sz w:val="22"/>
+          <w:szCs w:val="21"/>
+        </w:rPr>
+        <w:t xml:space="preserve">Assim, com o auxílio do </w:t>
+      </w:r>
+      <w:proofErr w:type="spellStart"/>
+      <w:r>
+        <w:rPr>
+          <w:sz w:val="22"/>
+          <w:szCs w:val="21"/>
+        </w:rPr>
+        <w:t>excel</w:t>
+      </w:r>
+      <w:proofErr w:type="spellEnd"/>
+      <w:r>
+        <w:rPr>
+          <w:sz w:val="22"/>
+          <w:szCs w:val="21"/>
+        </w:rPr>
+        <w:t>, foi possível calcular a ductilidade através da equação (1), portanto, obtém-se a seguinte tabela:</w:t>
+      </w:r>
+    </w:p>
+    <w:p>
+      <w:pPr>
+        <w:ind w:firstLine="0"/>
+        <w:jc w:val="center"/>
+        <w:rPr>
+          <w:b/>
+          <w:bCs/>
+          <w:i/>
+          <w:iCs/>
+          <w:color w:val="BFBFBF" w:themeColor="background1" w:themeShade="BF"/>
+          <w:sz w:val="22"/>
+          <w:szCs w:val="21"/>
+        </w:rPr>
+      </w:pPr>
+    </w:p>
     <w:tbl>
       <w:tblPr>
         <w:tblW w:w="8837" w:type="dxa"/>
@@ -2673,7 +2917,6 @@
                 <w:sz w:val="22"/>
                 <w:lang w:eastAsia="ja-JP"/>
               </w:rPr>
-              <w:lastRenderedPageBreak/>
               <w:t>Comprimento Inicial [mm]</w:t>
             </w:r>
           </w:p>
@@ -3296,6 +3539,7 @@
       </w:pPr>
       <w:bookmarkStart w:id="8" w:name="_Toc33000107"/>
       <w:r>
+        <w:lastRenderedPageBreak/>
         <w:t>Referências</w:t>
       </w:r>
       <w:bookmarkEnd w:id="8"/>
@@ -3336,14 +3580,27 @@
         <w:ind w:firstLine="0"/>
       </w:pPr>
       <w:r>
-        <w:lastRenderedPageBreak/>
         <w:t xml:space="preserve"> </w:t>
       </w:r>
       <w:r>
         <w:rPr>
           <w:highlight w:val="yellow"/>
         </w:rPr>
-        <w:t>[1] MULLER, M.S.; CORNELSEN, J.M. Normas e padrões para teses, dissertações e monografias. 5a Londrina, Eduel, 2003.</w:t>
+        <w:t xml:space="preserve">[1] MULLER, M.S.; CORNELSEN, J.M. Normas e padrões para teses, dissertações e monografias. 5a Londrina, </w:t>
+      </w:r>
+      <w:proofErr w:type="spellStart"/>
+      <w:r>
+        <w:rPr>
+          <w:highlight w:val="yellow"/>
+        </w:rPr>
+        <w:t>Eduel</w:t>
+      </w:r>
+      <w:proofErr w:type="spellEnd"/>
+      <w:r>
+        <w:rPr>
+          <w:highlight w:val="yellow"/>
+        </w:rPr>
+        <w:t>, 2003.</w:t>
       </w:r>
     </w:p>
     <w:p/>
@@ -5232,7 +5489,7 @@
 </file>
 
 <file path=customXml/itemProps1.xml><?xml version="1.0" encoding="utf-8"?>
-<ds:datastoreItem xmlns:ds="http://schemas.openxmlformats.org/officeDocument/2006/customXml" ds:itemID="{A4ACE2F9-D677-41C3-8107-A1B14260F1C7}">
+<ds:datastoreItem xmlns:ds="http://schemas.openxmlformats.org/officeDocument/2006/customXml" ds:itemID="{FBD83C13-D682-4570-91C9-E5B58CA595B5}">
   <ds:schemaRefs>
     <ds:schemaRef ds:uri="http://schemas.openxmlformats.org/officeDocument/2006/bibliography"/>
   </ds:schemaRefs>

</xml_diff>

<commit_message>
Comecei a fazer os graficos de Tracao no jupyter notebook
</commit_message>
<xml_diff>
--- a/LB2 - Rascunho - Eiki.docx
+++ b/LB2 - Rascunho - Eiki.docx
@@ -2200,15 +2200,7 @@
         <w:rPr>
           <w:highlight w:val="cyan"/>
         </w:rPr>
-        <w:t>O extensômetro é utilizado até o momento em que se inicia a deformação</w:t>
-      </w:r>
-      <w:bookmarkStart w:id="3" w:name="_GoBack"/>
-      <w:bookmarkEnd w:id="3"/>
-      <w:r>
-        <w:rPr>
-          <w:highlight w:val="cyan"/>
-        </w:rPr>
-        <w:t xml:space="preserve"> </w:t>
+        <w:t xml:space="preserve">O extensômetro é utilizado até o momento em que se inicia a deformação </w:t>
       </w:r>
     </w:p>
     <w:p>
@@ -3223,7 +3215,7 @@
                 <w:sz w:val="22"/>
                 <w:lang w:eastAsia="ja-JP"/>
               </w:rPr>
-              <w:t>Ductibilidade</w:t>
+              <w:t>Ductilidade</w:t>
             </w:r>
           </w:p>
         </w:tc>
@@ -3386,13 +3378,15 @@
       <w:pPr>
         <w:pStyle w:val="Ttulo1"/>
       </w:pPr>
-      <w:bookmarkStart w:id="4" w:name="_Toc33000103"/>
+      <w:bookmarkStart w:id="3" w:name="_Toc33000103"/>
       <w:r>
         <w:t>Resultados</w:t>
       </w:r>
       <w:r>
         <w:t xml:space="preserve"> e discussão</w:t>
       </w:r>
+      <w:bookmarkStart w:id="4" w:name="_GoBack"/>
+      <w:bookmarkEnd w:id="3"/>
       <w:bookmarkEnd w:id="4"/>
     </w:p>
     <w:p>
@@ -5489,7 +5483,7 @@
 </file>
 
 <file path=customXml/itemProps1.xml><?xml version="1.0" encoding="utf-8"?>
-<ds:datastoreItem xmlns:ds="http://schemas.openxmlformats.org/officeDocument/2006/customXml" ds:itemID="{FBD83C13-D682-4570-91C9-E5B58CA595B5}">
+<ds:datastoreItem xmlns:ds="http://schemas.openxmlformats.org/officeDocument/2006/customXml" ds:itemID="{77270EAF-4BAE-4A62-980F-E2C797F93E88}">
   <ds:schemaRefs>
     <ds:schemaRef ds:uri="http://schemas.openxmlformats.org/officeDocument/2006/bibliography"/>
   </ds:schemaRefs>

</xml_diff>

<commit_message>
Encontrei o Limite de Escoamento e o modulo de elasticidade
</commit_message>
<xml_diff>
--- a/LB2 - Rascunho - Eiki.docx
+++ b/LB2 - Rascunho - Eiki.docx
@@ -1403,15 +1403,9 @@
     <w:p>
       <w:pPr>
         <w:pStyle w:val="Ttulo1"/>
-        <w:rPr>
-          <w:highlight w:val="cyan"/>
-        </w:rPr>
       </w:pPr>
       <w:bookmarkStart w:id="0" w:name="_Toc33000096"/>
       <w:r>
-        <w:rPr>
-          <w:highlight w:val="cyan"/>
-        </w:rPr>
         <w:lastRenderedPageBreak/>
         <w:t>Introdução</w:t>
       </w:r>
@@ -1422,45 +1416,24 @@
         <w:ind w:left="432" w:firstLine="135"/>
       </w:pPr>
       <w:r>
-        <w:rPr>
-          <w:highlight w:val="cyan"/>
-        </w:rPr>
         <w:t xml:space="preserve">No LB2 – Estudo de caso: metais, cada grupo de alunos recebeu três metais diferentes, o aço AISI 1020, o aço AISI 1045 e o Alumínio 6351 T6. </w:t>
       </w:r>
       <w:r>
-        <w:rPr>
-          <w:highlight w:val="cyan"/>
-        </w:rPr>
         <w:t>Para cada grupo, foi proposto o desafio de identificar qual é o metal de</w:t>
       </w:r>
       <w:r>
-        <w:rPr>
-          <w:highlight w:val="cyan"/>
-        </w:rPr>
         <w:t xml:space="preserve"> cada amostra através do</w:t>
       </w:r>
       <w:r>
-        <w:rPr>
-          <w:highlight w:val="cyan"/>
-        </w:rPr>
         <w:t>s resultados do</w:t>
       </w:r>
       <w:r>
-        <w:rPr>
-          <w:highlight w:val="cyan"/>
-        </w:rPr>
         <w:t xml:space="preserve"> ensaio de dureza (Rockwell), do ensaio de tração e </w:t>
       </w:r>
       <w:r>
-        <w:rPr>
-          <w:highlight w:val="cyan"/>
-        </w:rPr>
         <w:t>da</w:t>
       </w:r>
       <w:r>
-        <w:rPr>
-          <w:highlight w:val="cyan"/>
-        </w:rPr>
         <w:t xml:space="preserve"> análise metalográfica das amostras.</w:t>
       </w:r>
     </w:p>
@@ -1472,15 +1445,9 @@
     <w:p>
       <w:pPr>
         <w:pStyle w:val="Ttulo1"/>
-        <w:rPr>
-          <w:highlight w:val="cyan"/>
-        </w:rPr>
       </w:pPr>
       <w:bookmarkStart w:id="1" w:name="_Toc33000097"/>
       <w:r>
-        <w:rPr>
-          <w:highlight w:val="cyan"/>
-        </w:rPr>
         <w:t>Revisão bibliográfica</w:t>
       </w:r>
       <w:bookmarkEnd w:id="1"/>
@@ -1488,68 +1455,34 @@
     <w:p>
       <w:pPr>
         <w:pStyle w:val="Ttulo2"/>
-        <w:rPr>
-          <w:highlight w:val="cyan"/>
-        </w:rPr>
-      </w:pPr>
-      <w:r>
-        <w:rPr>
-          <w:highlight w:val="cyan"/>
-        </w:rPr>
+      </w:pPr>
+      <w:r>
         <w:t>Tenacidade</w:t>
       </w:r>
     </w:p>
     <w:p>
-      <w:pPr>
-        <w:rPr>
-          <w:highlight w:val="cyan"/>
-        </w:rPr>
-      </w:pPr>
-      <w:r>
-        <w:rPr>
-          <w:highlight w:val="cyan"/>
-        </w:rPr>
+      <w:r>
         <w:t>Mede a capacidade do material de absorver energia antes de romper por impacto.</w:t>
       </w:r>
     </w:p>
     <w:p>
       <w:pPr>
         <w:pStyle w:val="Ttulo2"/>
-        <w:rPr>
-          <w:highlight w:val="cyan"/>
-        </w:rPr>
-      </w:pPr>
-      <w:r>
-        <w:rPr>
-          <w:highlight w:val="cyan"/>
-        </w:rPr>
+      </w:pPr>
+      <w:r>
         <w:t>Módulo de Elasticidade</w:t>
       </w:r>
     </w:p>
     <w:p>
-      <w:pPr>
-        <w:rPr>
-          <w:highlight w:val="cyan"/>
-        </w:rPr>
-      </w:pPr>
-      <w:r>
-        <w:rPr>
-          <w:highlight w:val="cyan"/>
-        </w:rPr>
+      <w:r>
         <w:t>O módulo de elasticidade, ou módulo de Young, é a razão entre a tensão e a deformação elástica, indicando a rigidez do material (em GPA).</w:t>
       </w:r>
     </w:p>
     <w:p>
       <w:pPr>
         <w:pStyle w:val="Ttulo2"/>
-        <w:rPr>
-          <w:highlight w:val="cyan"/>
-        </w:rPr>
-      </w:pPr>
-      <w:r>
-        <w:rPr>
-          <w:highlight w:val="cyan"/>
-        </w:rPr>
+      </w:pPr>
+      <w:r>
         <w:t>Limite de Escoamento</w:t>
       </w:r>
     </w:p>
@@ -1559,14 +1492,12 @@
         <w:rPr>
           <w:rFonts w:cstheme="minorHAnsi"/>
           <w:szCs w:val="24"/>
-          <w:highlight w:val="cyan"/>
         </w:rPr>
       </w:pPr>
       <w:r>
         <w:rPr>
           <w:rFonts w:cstheme="minorHAnsi"/>
           <w:szCs w:val="24"/>
-          <w:highlight w:val="cyan"/>
         </w:rPr>
         <w:t>O limite de escoamento é a tensão que separa a região de deformação elástica e a região de deformação plástica. Portanto, quanto maior o limite de escoamento, maior a tensão necessária para deformar o material plasticamente.</w:t>
       </w:r>
@@ -1578,7 +1509,6 @@
           <w:rFonts w:asciiTheme="majorHAnsi" w:hAnsiTheme="majorHAnsi" w:cstheme="majorHAnsi"/>
           <w:sz w:val="26"/>
           <w:szCs w:val="26"/>
-          <w:highlight w:val="cyan"/>
         </w:rPr>
       </w:pPr>
       <w:r>
@@ -1586,67 +1516,37 @@
           <w:rFonts w:asciiTheme="majorHAnsi" w:hAnsiTheme="majorHAnsi" w:cstheme="majorHAnsi"/>
           <w:sz w:val="26"/>
           <w:szCs w:val="26"/>
-          <w:highlight w:val="cyan"/>
         </w:rPr>
         <w:t>2.4 Limite de Resistência</w:t>
       </w:r>
     </w:p>
     <w:p>
-      <w:pPr>
-        <w:rPr>
-          <w:highlight w:val="cyan"/>
-        </w:rPr>
-      </w:pPr>
-      <w:r>
-        <w:rPr>
-          <w:highlight w:val="cyan"/>
-        </w:rPr>
+      <w:r>
         <w:t>O limite de resistência é a tensão máxima que o corpo de prova suporta, ou seja, indica a resistência do material.</w:t>
       </w:r>
     </w:p>
     <w:p>
       <w:pPr>
         <w:pStyle w:val="Ttulo2"/>
-        <w:rPr>
-          <w:highlight w:val="cyan"/>
-        </w:rPr>
-      </w:pPr>
-      <w:r>
-        <w:rPr>
-          <w:highlight w:val="cyan"/>
-        </w:rPr>
+      </w:pPr>
+      <w:r>
         <w:t>Ductilidade</w:t>
       </w:r>
     </w:p>
     <w:p>
       <w:pPr>
         <w:ind w:left="432" w:firstLine="0"/>
-        <w:rPr>
-          <w:highlight w:val="cyan"/>
-        </w:rPr>
-      </w:pPr>
-      <w:r>
-        <w:rPr>
-          <w:highlight w:val="cyan"/>
-        </w:rPr>
+      </w:pPr>
+      <w:r>
         <w:t xml:space="preserve">A ductilidade é a </w:t>
       </w:r>
       <w:r>
-        <w:rPr>
-          <w:highlight w:val="cyan"/>
-        </w:rPr>
         <w:t xml:space="preserve">propriedade que representa o grau de deformação que um material suporta até o momento de sua </w:t>
       </w:r>
       <w:r>
-        <w:rPr>
-          <w:highlight w:val="cyan"/>
-        </w:rPr>
         <w:t>ruptura</w:t>
       </w:r>
       <w:r>
-        <w:rPr>
-          <w:highlight w:val="cyan"/>
-        </w:rPr>
         <w:t>.</w:t>
       </w:r>
     </w:p>
@@ -1663,36 +1563,21 @@
     <w:p>
       <w:pPr>
         <w:pStyle w:val="Ttulo2"/>
-        <w:rPr>
-          <w:highlight w:val="cyan"/>
-        </w:rPr>
-      </w:pPr>
-      <w:r>
-        <w:rPr>
-          <w:highlight w:val="cyan"/>
-        </w:rPr>
+      </w:pPr>
+      <w:r>
         <w:t>Ensaio de Dureza</w:t>
       </w:r>
     </w:p>
     <w:p>
       <w:r>
-        <w:rPr>
-          <w:highlight w:val="cyan"/>
-        </w:rPr>
         <w:t>Entre tantos ensaios existentes para medir-se a dureza do material, o ensaio Rockwell foi escolhido</w:t>
       </w:r>
     </w:p>
     <w:p>
       <w:pPr>
         <w:pStyle w:val="Ttulo2"/>
-        <w:rPr>
-          <w:highlight w:val="cyan"/>
-        </w:rPr>
-      </w:pPr>
-      <w:r>
-        <w:rPr>
-          <w:highlight w:val="cyan"/>
-        </w:rPr>
+      </w:pPr>
+      <w:r>
         <w:lastRenderedPageBreak/>
         <w:t>Ensaio de Tração</w:t>
       </w:r>
@@ -1704,14 +1589,8 @@
           <w:ilvl w:val="2"/>
           <w:numId w:val="4"/>
         </w:numPr>
-        <w:rPr>
-          <w:highlight w:val="cyan"/>
-        </w:rPr>
-      </w:pPr>
-      <w:r>
-        <w:rPr>
-          <w:highlight w:val="cyan"/>
-        </w:rPr>
+      </w:pPr>
+      <w:r>
         <w:t>Definição:</w:t>
       </w:r>
     </w:p>
@@ -1719,26 +1598,14 @@
       <w:pPr>
         <w:pStyle w:val="PargrafodaLista"/>
         <w:ind w:left="1286" w:firstLine="0"/>
-        <w:rPr>
-          <w:highlight w:val="cyan"/>
-        </w:rPr>
-      </w:pPr>
-      <w:r>
-        <w:rPr>
-          <w:highlight w:val="cyan"/>
-        </w:rPr>
+      </w:pPr>
+      <w:r>
         <w:t>O ensaio de tração consiste em fixar o corpo de prova pelas extremidades e aplicar uma força de modo a alonga-lo até a ruptura.</w:t>
       </w:r>
       <w:r>
-        <w:rPr>
-          <w:highlight w:val="cyan"/>
-        </w:rPr>
         <w:t xml:space="preserve"> </w:t>
       </w:r>
       <w:r>
-        <w:rPr>
-          <w:highlight w:val="cyan"/>
-        </w:rPr>
         <w:t>As informações fornecidas pelo ensaio são: o módulo de elasticidade, o limite de escoamento, o limite de resistência e a tenacidade.</w:t>
       </w:r>
     </w:p>
@@ -1749,26 +1616,14 @@
           <w:ilvl w:val="2"/>
           <w:numId w:val="4"/>
         </w:numPr>
-        <w:rPr>
-          <w:highlight w:val="cyan"/>
-        </w:rPr>
-      </w:pPr>
-      <w:r>
-        <w:rPr>
-          <w:highlight w:val="cyan"/>
-        </w:rPr>
+      </w:pPr>
+      <w:r>
         <w:t>Medição</w:t>
       </w:r>
       <w:r>
-        <w:rPr>
-          <w:highlight w:val="cyan"/>
-        </w:rPr>
         <w:t xml:space="preserve"> e Cálculo da Ductilidade</w:t>
       </w:r>
       <w:r>
-        <w:rPr>
-          <w:highlight w:val="cyan"/>
-        </w:rPr>
         <w:t>:</w:t>
       </w:r>
     </w:p>
@@ -1776,134 +1631,77 @@
       <w:pPr>
         <w:pStyle w:val="PargrafodaLista"/>
         <w:ind w:left="1286" w:firstLine="0"/>
-        <w:rPr>
-          <w:highlight w:val="cyan"/>
-        </w:rPr>
-      </w:pPr>
-      <w:r>
-        <w:rPr>
-          <w:highlight w:val="cyan"/>
-        </w:rPr>
+      </w:pPr>
+      <w:r>
         <w:t>Para determinar a ductilidade do material, um vão (L</w:t>
       </w:r>
       <w:r>
         <w:rPr>
-          <w:highlight w:val="cyan"/>
           <w:vertAlign w:val="subscript"/>
         </w:rPr>
         <w:t>0</w:t>
       </w:r>
       <w:r>
-        <w:rPr>
-          <w:highlight w:val="cyan"/>
-        </w:rPr>
         <w:t>) de 50 mm no comprimento do corpo de prova é marcado</w:t>
       </w:r>
       <w:r>
-        <w:rPr>
-          <w:highlight w:val="cyan"/>
-        </w:rPr>
         <w:t xml:space="preserve"> antes do ensaio de tração</w:t>
       </w:r>
       <w:r>
-        <w:rPr>
-          <w:highlight w:val="cyan"/>
-        </w:rPr>
         <w:t>, assim é possível afirmar que a ruptura ocorrerá no vão que possui menor diâmetro comparado com a outra parte.</w:t>
       </w:r>
       <w:r>
-        <w:rPr>
-          <w:highlight w:val="cyan"/>
-        </w:rPr>
         <w:t xml:space="preserve"> Utiliz</w:t>
       </w:r>
       <w:r>
-        <w:rPr>
-          <w:highlight w:val="cyan"/>
-        </w:rPr>
         <w:t>a</w:t>
       </w:r>
       <w:r>
-        <w:rPr>
-          <w:highlight w:val="cyan"/>
-        </w:rPr>
         <w:t>-se a máquina universal para ensaios com auxílio do extensômetro</w:t>
       </w:r>
       <w:r>
-        <w:rPr>
-          <w:highlight w:val="cyan"/>
-        </w:rPr>
         <w:t xml:space="preserve"> para aplicar uma determinada força no corpo de prova, de forma a alonga-lo</w:t>
       </w:r>
       <w:r>
-        <w:rPr>
-          <w:highlight w:val="cyan"/>
-        </w:rPr>
         <w:t>.</w:t>
       </w:r>
       <w:r>
-        <w:rPr>
-          <w:highlight w:val="cyan"/>
-        </w:rPr>
         <w:t xml:space="preserve"> Após </w:t>
       </w:r>
       <w:r>
-        <w:rPr>
-          <w:highlight w:val="cyan"/>
-        </w:rPr>
         <w:t>a ruptura no</w:t>
       </w:r>
       <w:r>
-        <w:rPr>
-          <w:highlight w:val="cyan"/>
-        </w:rPr>
         <w:t xml:space="preserve"> ensaio de tração, mede-se o </w:t>
       </w:r>
       <w:r>
-        <w:rPr>
-          <w:highlight w:val="cyan"/>
-        </w:rPr>
         <w:t xml:space="preserve">comprimento final </w:t>
       </w:r>
       <w:r>
-        <w:rPr>
-          <w:highlight w:val="cyan"/>
-        </w:rPr>
         <w:t>(</w:t>
       </w:r>
       <w:proofErr w:type="spellStart"/>
       <w:r>
-        <w:rPr>
-          <w:highlight w:val="cyan"/>
-        </w:rPr>
         <w:t>L</w:t>
       </w:r>
       <w:r>
         <w:rPr>
-          <w:highlight w:val="cyan"/>
           <w:vertAlign w:val="subscript"/>
         </w:rPr>
         <w:t>f</w:t>
       </w:r>
       <w:proofErr w:type="spellEnd"/>
       <w:r>
-        <w:rPr>
-          <w:highlight w:val="cyan"/>
-        </w:rPr>
         <w:t>). Assim, a ductibilidade (%EL) pode ser definida pela seguinte equação:</w:t>
       </w:r>
     </w:p>
     <w:p>
       <w:pPr>
         <w:jc w:val="center"/>
-        <w:rPr>
-          <w:highlight w:val="cyan"/>
-        </w:rPr>
       </w:pPr>
       <w:r>
         <w:rPr>
           <w:rFonts w:eastAsiaTheme="minorEastAsia"/>
-          <w:highlight w:val="cyan"/>
         </w:rPr>
         <w:t xml:space="preserve">                </w:t>
       </w:r>
@@ -1911,7 +1709,6 @@
         <m:r>
           <w:rPr>
             <w:rFonts w:ascii="Cambria Math" w:hAnsi="Cambria Math"/>
-            <w:highlight w:val="cyan"/>
           </w:rPr>
           <m:t xml:space="preserve">%EL= </m:t>
         </m:r>
@@ -1921,7 +1718,6 @@
               <w:rPr>
                 <w:rFonts w:ascii="Cambria Math" w:hAnsi="Cambria Math"/>
                 <w:i/>
-                <w:highlight w:val="cyan"/>
               </w:rPr>
             </m:ctrlPr>
           </m:fPr>
@@ -1932,7 +1728,6 @@
                   <w:rPr>
                     <w:rFonts w:ascii="Cambria Math" w:hAnsi="Cambria Math"/>
                     <w:i/>
-                    <w:highlight w:val="cyan"/>
                   </w:rPr>
                 </m:ctrlPr>
               </m:sSubPr>
@@ -1940,7 +1735,6 @@
                 <m:r>
                   <w:rPr>
                     <w:rFonts w:ascii="Cambria Math" w:hAnsi="Cambria Math"/>
-                    <w:highlight w:val="cyan"/>
                   </w:rPr>
                   <m:t>L</m:t>
                 </m:r>
@@ -1949,7 +1743,6 @@
                 <m:r>
                   <w:rPr>
                     <w:rFonts w:ascii="Cambria Math" w:hAnsi="Cambria Math"/>
-                    <w:highlight w:val="cyan"/>
                   </w:rPr>
                   <m:t>f</m:t>
                 </m:r>
@@ -1958,7 +1751,6 @@
             <m:r>
               <w:rPr>
                 <w:rFonts w:ascii="Cambria Math" w:hAnsi="Cambria Math"/>
-                <w:highlight w:val="cyan"/>
               </w:rPr>
               <m:t>-</m:t>
             </m:r>
@@ -1968,7 +1760,6 @@
                   <w:rPr>
                     <w:rFonts w:ascii="Cambria Math" w:hAnsi="Cambria Math"/>
                     <w:i/>
-                    <w:highlight w:val="cyan"/>
                   </w:rPr>
                 </m:ctrlPr>
               </m:sSubPr>
@@ -1976,7 +1767,6 @@
                 <m:r>
                   <w:rPr>
                     <w:rFonts w:ascii="Cambria Math" w:hAnsi="Cambria Math"/>
-                    <w:highlight w:val="cyan"/>
                   </w:rPr>
                   <m:t>L</m:t>
                 </m:r>
@@ -1985,7 +1775,6 @@
                 <m:r>
                   <w:rPr>
                     <w:rFonts w:ascii="Cambria Math" w:hAnsi="Cambria Math"/>
-                    <w:highlight w:val="cyan"/>
                   </w:rPr>
                   <m:t>0</m:t>
                 </m:r>
@@ -1999,7 +1788,6 @@
                   <w:rPr>
                     <w:rFonts w:ascii="Cambria Math" w:hAnsi="Cambria Math"/>
                     <w:i/>
-                    <w:highlight w:val="cyan"/>
                   </w:rPr>
                 </m:ctrlPr>
               </m:sSubPr>
@@ -2007,7 +1795,6 @@
                 <m:r>
                   <w:rPr>
                     <w:rFonts w:ascii="Cambria Math" w:hAnsi="Cambria Math"/>
-                    <w:highlight w:val="cyan"/>
                   </w:rPr>
                   <m:t>L</m:t>
                 </m:r>
@@ -2016,7 +1803,6 @@
                 <m:r>
                   <w:rPr>
                     <w:rFonts w:ascii="Cambria Math" w:hAnsi="Cambria Math"/>
-                    <w:highlight w:val="cyan"/>
                   </w:rPr>
                   <m:t>0</m:t>
                 </m:r>
@@ -2027,15 +1813,11 @@
         <m:r>
           <w:rPr>
             <w:rFonts w:ascii="Cambria Math" w:hAnsi="Cambria Math"/>
-            <w:highlight w:val="cyan"/>
           </w:rPr>
           <m:t xml:space="preserve"> ×1</m:t>
         </m:r>
       </m:oMath>
       <w:r>
-        <w:rPr>
-          <w:highlight w:val="cyan"/>
-        </w:rPr>
         <w:t xml:space="preserve">                                  (1)</w:t>
       </w:r>
     </w:p>
@@ -2043,9 +1825,6 @@
       <w:pPr>
         <w:ind w:firstLine="0"/>
         <w:jc w:val="center"/>
-        <w:rPr>
-          <w:highlight w:val="cyan"/>
-        </w:rPr>
       </w:pPr>
       <w:r>
         <w:rPr>
@@ -2183,32 +1962,23 @@
     <w:p>
       <w:pPr>
         <w:jc w:val="center"/>
-        <w:rPr>
-          <w:highlight w:val="cyan"/>
-        </w:rPr>
       </w:pPr>
     </w:p>
     <w:p>
       <w:pPr>
         <w:pStyle w:val="PargrafodaLista"/>
         <w:ind w:left="1286" w:firstLine="0"/>
-        <w:rPr>
-          <w:highlight w:val="cyan"/>
-        </w:rPr>
-      </w:pPr>
-      <w:r>
-        <w:rPr>
-          <w:highlight w:val="cyan"/>
-        </w:rPr>
-        <w:t xml:space="preserve">O extensômetro é utilizado até o momento em que se inicia a deformação </w:t>
+      </w:pPr>
+      <w:r>
+        <w:t>O extensômetro é utilizado até o momen</w:t>
+      </w:r>
+      <w:r>
+        <w:t>to em que a deformação atinge o valor de 1%.</w:t>
       </w:r>
     </w:p>
     <w:p>
       <w:pPr>
         <w:jc w:val="center"/>
-        <w:rPr>
-          <w:highlight w:val="cyan"/>
-        </w:rPr>
       </w:pPr>
     </w:p>
     <w:p>
@@ -2218,56 +1988,132 @@
           <w:ilvl w:val="2"/>
           <w:numId w:val="4"/>
         </w:numPr>
-        <w:rPr>
-          <w:highlight w:val="cyan"/>
-        </w:rPr>
-      </w:pPr>
-      <w:r>
-        <w:rPr>
-          <w:highlight w:val="cyan"/>
-        </w:rPr>
-        <w:t>Resultados:</w:t>
+      </w:pPr>
+      <w:r>
+        <w:lastRenderedPageBreak/>
+        <w:t>Gráficos e Ductilidade</w:t>
+      </w:r>
+      <w:r>
+        <w:t>:</w:t>
       </w:r>
     </w:p>
     <w:p>
       <w:pPr>
         <w:pStyle w:val="PargrafodaLista"/>
-        <w:ind w:left="1286" w:firstLine="0"/>
-        <w:rPr>
-          <w:highlight w:val="cyan"/>
-        </w:rPr>
-      </w:pPr>
-      <w:r>
-        <w:rPr>
-          <w:highlight w:val="cyan"/>
-        </w:rPr>
-        <w:lastRenderedPageBreak/>
-        <w:t xml:space="preserve">Após a realização do ensaio de tração para os três corpos de prova, obteve-se os seguintes </w:t>
-      </w:r>
-      <w:r>
-        <w:rPr>
-          <w:highlight w:val="cyan"/>
-        </w:rPr>
-        <w:t>gráficos através da máquina universal e do extensômetro:</w:t>
-      </w:r>
+        <w:ind w:left="1286" w:firstLine="130"/>
+      </w:pPr>
+      <w:r>
+        <w:t xml:space="preserve">Após a realização do ensaio de tração para os três corpos de prova, </w:t>
+      </w:r>
+      <w:r>
+        <w:t>é necessário calcular a tensão através da seguinte expressão:</w:t>
+      </w:r>
+    </w:p>
+    <w:p>
+      <w:pPr>
+        <w:rPr>
+          <w:rFonts w:eastAsiaTheme="minorEastAsia"/>
+        </w:rPr>
+      </w:pPr>
+      <m:oMathPara>
+        <m:oMath>
+          <m:r>
+            <w:rPr>
+              <w:rFonts w:ascii="Cambria Math" w:hAnsi="Cambria Math"/>
+            </w:rPr>
+            <m:t>σ</m:t>
+          </m:r>
+          <m:r>
+            <w:rPr>
+              <w:rFonts w:ascii="Cambria Math" w:hAnsi="Cambria Math"/>
+            </w:rPr>
+            <m:t>=</m:t>
+          </m:r>
+          <m:f>
+            <m:fPr>
+              <m:ctrlPr>
+                <w:rPr>
+                  <w:rFonts w:ascii="Cambria Math" w:hAnsi="Cambria Math"/>
+                  <w:i/>
+                </w:rPr>
+              </m:ctrlPr>
+            </m:fPr>
+            <m:num>
+              <m:r>
+                <w:rPr>
+                  <w:rFonts w:ascii="Cambria Math" w:hAnsi="Cambria Math"/>
+                </w:rPr>
+                <m:t>F</m:t>
+              </m:r>
+            </m:num>
+            <m:den>
+              <m:r>
+                <w:rPr>
+                  <w:rFonts w:ascii="Cambria Math" w:hAnsi="Cambria Math"/>
+                </w:rPr>
+                <m:t>A</m:t>
+              </m:r>
+            </m:den>
+          </m:f>
+          <m:r>
+            <w:rPr>
+              <w:rFonts w:ascii="Cambria Math" w:hAnsi="Cambria Math"/>
+            </w:rPr>
+            <m:t xml:space="preserve"> </m:t>
+          </m:r>
+        </m:oMath>
+      </m:oMathPara>
+    </w:p>
+    <w:p>
+      <w:pPr>
+        <w:ind w:left="708" w:firstLine="708"/>
+        <w:rPr>
+          <w:rFonts w:eastAsiaTheme="minorEastAsia"/>
+        </w:rPr>
+      </w:pPr>
+      <w:r>
+        <w:rPr>
+          <w:rFonts w:eastAsiaTheme="minorEastAsia"/>
+        </w:rPr>
+        <w:t xml:space="preserve">Sendo F a força e A </w:t>
+      </w:r>
+      <w:proofErr w:type="spellStart"/>
+      <w:r>
+        <w:rPr>
+          <w:rFonts w:eastAsiaTheme="minorEastAsia"/>
+        </w:rPr>
+        <w:t>a</w:t>
+      </w:r>
+      <w:proofErr w:type="spellEnd"/>
+      <w:r>
+        <w:rPr>
+          <w:rFonts w:eastAsiaTheme="minorEastAsia"/>
+        </w:rPr>
+        <w:t xml:space="preserve"> área da seção transversal do corpo de prova.</w:t>
+      </w:r>
+    </w:p>
+    <w:p>
+      <w:pPr>
+        <w:ind w:left="708" w:firstLine="708"/>
+        <w:rPr>
+          <w:rFonts w:eastAsiaTheme="minorEastAsia"/>
+        </w:rPr>
+      </w:pPr>
     </w:p>
     <w:p>
       <w:pPr>
         <w:ind w:firstLine="0"/>
         <w:jc w:val="center"/>
-        <w:rPr>
-          <w:highlight w:val="cyan"/>
-        </w:rPr>
       </w:pPr>
       <w:r>
         <w:rPr>
           <w:noProof/>
         </w:rPr>
         <w:drawing>
-          <wp:inline distT="0" distB="0" distL="0" distR="0" wp14:anchorId="377B156E" wp14:editId="74C66F3B">
-            <wp:extent cx="3642969" cy="2867842"/>
+          <wp:inline distT="0" distB="0" distL="0" distR="0" wp14:anchorId="3773F212" wp14:editId="444320CE">
+            <wp:extent cx="3913505" cy="2677160"/>
             <wp:effectExtent l="0" t="0" r="0" b="8890"/>
-            <wp:docPr id="1" name="Imagem 1"/>
+            <wp:docPr id="4" name="Imagem 4"/>
             <wp:cNvGraphicFramePr>
               <a:graphicFrameLocks xmlns:a="http://schemas.openxmlformats.org/drawingml/2006/main" noChangeAspect="1"/>
             </wp:cNvGraphicFramePr>
@@ -2296,7 +2142,7 @@
                   <pic:spPr bwMode="auto">
                     <a:xfrm>
                       <a:off x="0" y="0"/>
-                      <a:ext cx="3668581" cy="2888005"/>
+                      <a:ext cx="3913505" cy="2677160"/>
                     </a:xfrm>
                     <a:prstGeom prst="rect">
                       <a:avLst/>
@@ -2337,13 +2183,9 @@
           <w:sz w:val="22"/>
           <w:szCs w:val="21"/>
         </w:rPr>
-        <w:t>(GRÁFICO 1 – Força X Deslocamento)</w:t>
-      </w:r>
-    </w:p>
-    <w:p>
-      <w:pPr>
-        <w:ind w:firstLine="0"/>
-        <w:jc w:val="center"/>
+        <w:t xml:space="preserve">(GRÁFICO 1 – </w:t>
+      </w:r>
+      <w:r>
         <w:rPr>
           <w:b/>
           <w:bCs/>
@@ -2353,12 +2195,9 @@
           <w:sz w:val="22"/>
           <w:szCs w:val="21"/>
         </w:rPr>
-      </w:pPr>
-    </w:p>
-    <w:p>
-      <w:pPr>
-        <w:ind w:firstLine="0"/>
-        <w:jc w:val="center"/>
+        <w:t>Tensão</w:t>
+      </w:r>
+      <w:r>
         <w:rPr>
           <w:b/>
           <w:bCs/>
@@ -2368,7 +2207,8 @@
           <w:sz w:val="22"/>
           <w:szCs w:val="21"/>
         </w:rPr>
-      </w:pPr>
+        <w:t xml:space="preserve"> X Deslocamento)</w:t>
+      </w:r>
     </w:p>
     <w:p>
       <w:pPr>
@@ -2384,156 +2224,39 @@
           <w:szCs w:val="21"/>
         </w:rPr>
       </w:pPr>
-      <w:r>
-        <w:rPr>
-          <w:b/>
-          <w:bCs/>
-          <w:i/>
-          <w:iCs/>
-          <w:noProof/>
-          <w:color w:val="BFBFBF" w:themeColor="background1" w:themeShade="BF"/>
+    </w:p>
+    <w:p>
+      <w:pPr>
+        <w:ind w:left="1416" w:firstLine="6"/>
+        <w:jc w:val="left"/>
+        <w:rPr>
           <w:sz w:val="22"/>
           <w:szCs w:val="21"/>
         </w:rPr>
-        <w:drawing>
-          <wp:inline distT="0" distB="0" distL="0" distR="0" wp14:anchorId="40723280" wp14:editId="4A8CB134">
-            <wp:extent cx="3757737" cy="2948025"/>
-            <wp:effectExtent l="0" t="0" r="0" b="5080"/>
-            <wp:docPr id="2" name="Imagem 2"/>
-            <wp:cNvGraphicFramePr>
-              <a:graphicFrameLocks xmlns:a="http://schemas.openxmlformats.org/drawingml/2006/main" noChangeAspect="1"/>
-            </wp:cNvGraphicFramePr>
-            <a:graphic xmlns:a="http://schemas.openxmlformats.org/drawingml/2006/main">
-              <a:graphicData uri="http://schemas.openxmlformats.org/drawingml/2006/picture">
-                <pic:pic xmlns:pic="http://schemas.openxmlformats.org/drawingml/2006/picture">
-                  <pic:nvPicPr>
-                    <pic:cNvPr id="0" name="Picture 2"/>
-                    <pic:cNvPicPr>
-                      <a:picLocks noChangeAspect="1" noChangeArrowheads="1"/>
-                    </pic:cNvPicPr>
-                  </pic:nvPicPr>
-                  <pic:blipFill>
-                    <a:blip r:embed="rId11">
-                      <a:extLst>
-                        <a:ext uri="{28A0092B-C50C-407E-A947-70E740481C1C}">
-                          <a14:useLocalDpi xmlns:a14="http://schemas.microsoft.com/office/drawing/2010/main" val="0"/>
-                        </a:ext>
-                      </a:extLst>
-                    </a:blip>
-                    <a:srcRect/>
-                    <a:stretch>
-                      <a:fillRect/>
-                    </a:stretch>
-                  </pic:blipFill>
-                  <pic:spPr bwMode="auto">
-                    <a:xfrm>
-                      <a:off x="0" y="0"/>
-                      <a:ext cx="3770591" cy="2958109"/>
-                    </a:xfrm>
-                    <a:prstGeom prst="rect">
-                      <a:avLst/>
-                    </a:prstGeom>
-                    <a:noFill/>
-                    <a:ln>
-                      <a:noFill/>
-                    </a:ln>
-                  </pic:spPr>
-                </pic:pic>
-              </a:graphicData>
-            </a:graphic>
-          </wp:inline>
-        </w:drawing>
-      </w:r>
-    </w:p>
-    <w:p>
-      <w:pPr>
-        <w:ind w:firstLine="0"/>
-        <w:jc w:val="center"/>
-        <w:rPr>
-          <w:b/>
-          <w:bCs/>
-          <w:i/>
-          <w:iCs/>
-          <w:color w:val="BFBFBF" w:themeColor="background1" w:themeShade="BF"/>
+      </w:pPr>
+      <w:r>
+        <w:rPr>
           <w:sz w:val="22"/>
           <w:szCs w:val="21"/>
         </w:rPr>
-      </w:pPr>
-      <w:r>
-        <w:rPr>
-          <w:b/>
-          <w:bCs/>
-          <w:i/>
-          <w:iCs/>
-          <w:color w:val="BFBFBF" w:themeColor="background1" w:themeShade="BF"/>
+        <w:t xml:space="preserve">Assim, com o auxílio do </w:t>
+      </w:r>
+      <w:proofErr w:type="spellStart"/>
+      <w:r>
+        <w:rPr>
           <w:sz w:val="22"/>
           <w:szCs w:val="21"/>
         </w:rPr>
-        <w:t>(GRÁFICO 2 – Tensão x Deformação)</w:t>
-      </w:r>
-    </w:p>
-    <w:p>
-      <w:pPr>
-        <w:ind w:firstLine="0"/>
-        <w:jc w:val="center"/>
-        <w:rPr>
-          <w:b/>
-          <w:bCs/>
-          <w:i/>
-          <w:iCs/>
-          <w:color w:val="BFBFBF" w:themeColor="background1" w:themeShade="BF"/>
+        <w:t>excel</w:t>
+      </w:r>
+      <w:proofErr w:type="spellEnd"/>
+      <w:r>
+        <w:rPr>
           <w:sz w:val="22"/>
           <w:szCs w:val="21"/>
         </w:rPr>
-      </w:pPr>
-    </w:p>
-    <w:p>
-      <w:pPr>
-        <w:ind w:left="1416" w:firstLine="6"/>
-        <w:jc w:val="left"/>
-        <w:rPr>
-          <w:sz w:val="22"/>
-          <w:szCs w:val="21"/>
-        </w:rPr>
-      </w:pPr>
-      <w:r>
-        <w:rPr>
-          <w:sz w:val="22"/>
-          <w:szCs w:val="21"/>
-        </w:rPr>
-        <w:t xml:space="preserve">Assim, com o auxílio do </w:t>
-      </w:r>
-      <w:proofErr w:type="spellStart"/>
-      <w:r>
-        <w:rPr>
-          <w:sz w:val="22"/>
-          <w:szCs w:val="21"/>
-        </w:rPr>
-        <w:t>excel</w:t>
-      </w:r>
-      <w:proofErr w:type="spellEnd"/>
-      <w:r>
-        <w:rPr>
-          <w:sz w:val="22"/>
-          <w:szCs w:val="21"/>
-        </w:rPr>
         <w:t>, foi possível calcular a ductilidade através da equação (1), portanto, obtém-se a seguinte tabela:</w:t>
       </w:r>
-    </w:p>
-    <w:p>
-      <w:pPr>
-        <w:ind w:firstLine="0"/>
-        <w:jc w:val="center"/>
-        <w:rPr>
-          <w:b/>
-          <w:bCs/>
-          <w:i/>
-          <w:iCs/>
-          <w:color w:val="BFBFBF" w:themeColor="background1" w:themeShade="BF"/>
-          <w:sz w:val="22"/>
-          <w:szCs w:val="21"/>
-        </w:rPr>
-      </w:pPr>
     </w:p>
     <w:tbl>
       <w:tblPr>
@@ -3376,17 +3099,228 @@
     </w:p>
     <w:p>
       <w:pPr>
+        <w:pStyle w:val="PargrafodaLista"/>
+        <w:numPr>
+          <w:ilvl w:val="2"/>
+          <w:numId w:val="4"/>
+        </w:numPr>
+        <w:jc w:val="left"/>
+        <w:rPr>
+          <w:color w:val="AEAAAA" w:themeColor="background2" w:themeShade="BF"/>
+          <w:sz w:val="22"/>
+          <w:szCs w:val="21"/>
+        </w:rPr>
+      </w:pPr>
+      <w:r>
+        <w:rPr>
+          <w:color w:val="000000" w:themeColor="text1"/>
+          <w:sz w:val="22"/>
+          <w:szCs w:val="21"/>
+        </w:rPr>
+        <w:lastRenderedPageBreak/>
+        <w:t>Módulo de Elasticidade:</w:t>
+      </w:r>
+    </w:p>
+    <w:p>
+      <w:pPr>
+        <w:pStyle w:val="PargrafodaLista"/>
+        <w:ind w:left="838" w:firstLine="0"/>
+        <w:jc w:val="left"/>
+        <w:rPr>
+          <w:color w:val="000000" w:themeColor="text1"/>
+          <w:sz w:val="22"/>
+          <w:szCs w:val="21"/>
+        </w:rPr>
+      </w:pPr>
+      <w:r>
+        <w:rPr>
+          <w:color w:val="000000" w:themeColor="text1"/>
+          <w:sz w:val="22"/>
+          <w:szCs w:val="21"/>
+        </w:rPr>
+        <w:t>Para a determinação do módulo de elasticidade no corpo de prova 1, o gráfico de tensão versus deformação é utilizado:</w:t>
+      </w:r>
+    </w:p>
+    <w:p>
+      <w:pPr>
+        <w:ind w:firstLine="0"/>
+        <w:jc w:val="center"/>
+        <w:rPr>
+          <w:b/>
+          <w:bCs/>
+          <w:i/>
+          <w:iCs/>
+          <w:color w:val="AEAAAA" w:themeColor="background2" w:themeShade="BF"/>
+          <w:sz w:val="22"/>
+          <w:szCs w:val="21"/>
+        </w:rPr>
+      </w:pPr>
+      <w:r>
+        <w:rPr>
+          <w:b/>
+          <w:bCs/>
+          <w:i/>
+          <w:iCs/>
+          <w:noProof/>
+          <w:color w:val="AEAAAA" w:themeColor="background2" w:themeShade="BF"/>
+          <w:sz w:val="22"/>
+          <w:szCs w:val="21"/>
+        </w:rPr>
+        <w:drawing>
+          <wp:inline distT="0" distB="0" distL="0" distR="0" wp14:anchorId="03980B67" wp14:editId="21A8C151">
+            <wp:extent cx="4001135" cy="2706370"/>
+            <wp:effectExtent l="0" t="0" r="0" b="0"/>
+            <wp:docPr id="5" name="Imagem 5"/>
+            <wp:cNvGraphicFramePr>
+              <a:graphicFrameLocks xmlns:a="http://schemas.openxmlformats.org/drawingml/2006/main" noChangeAspect="1"/>
+            </wp:cNvGraphicFramePr>
+            <a:graphic xmlns:a="http://schemas.openxmlformats.org/drawingml/2006/main">
+              <a:graphicData uri="http://schemas.openxmlformats.org/drawingml/2006/picture">
+                <pic:pic xmlns:pic="http://schemas.openxmlformats.org/drawingml/2006/picture">
+                  <pic:nvPicPr>
+                    <pic:cNvPr id="0" name="Picture 2"/>
+                    <pic:cNvPicPr>
+                      <a:picLocks noChangeAspect="1" noChangeArrowheads="1"/>
+                    </pic:cNvPicPr>
+                  </pic:nvPicPr>
+                  <pic:blipFill>
+                    <a:blip r:embed="rId11">
+                      <a:extLst>
+                        <a:ext uri="{28A0092B-C50C-407E-A947-70E740481C1C}">
+                          <a14:useLocalDpi xmlns:a14="http://schemas.microsoft.com/office/drawing/2010/main" val="0"/>
+                        </a:ext>
+                      </a:extLst>
+                    </a:blip>
+                    <a:srcRect/>
+                    <a:stretch>
+                      <a:fillRect/>
+                    </a:stretch>
+                  </pic:blipFill>
+                  <pic:spPr bwMode="auto">
+                    <a:xfrm>
+                      <a:off x="0" y="0"/>
+                      <a:ext cx="4001135" cy="2706370"/>
+                    </a:xfrm>
+                    <a:prstGeom prst="rect">
+                      <a:avLst/>
+                    </a:prstGeom>
+                    <a:noFill/>
+                    <a:ln>
+                      <a:noFill/>
+                    </a:ln>
+                  </pic:spPr>
+                </pic:pic>
+              </a:graphicData>
+            </a:graphic>
+          </wp:inline>
+        </w:drawing>
+      </w:r>
+      <w:bookmarkStart w:id="3" w:name="_GoBack"/>
+      <w:bookmarkEnd w:id="3"/>
+    </w:p>
+    <w:p>
+      <w:pPr>
+        <w:ind w:firstLine="0"/>
+        <w:jc w:val="center"/>
+        <w:rPr>
+          <w:b/>
+          <w:bCs/>
+          <w:i/>
+          <w:iCs/>
+          <w:color w:val="AEAAAA" w:themeColor="background2" w:themeShade="BF"/>
+          <w:sz w:val="22"/>
+          <w:szCs w:val="21"/>
+        </w:rPr>
+      </w:pPr>
+      <w:r>
+        <w:rPr>
+          <w:b/>
+          <w:bCs/>
+          <w:i/>
+          <w:iCs/>
+          <w:color w:val="AEAAAA" w:themeColor="background2" w:themeShade="BF"/>
+          <w:sz w:val="22"/>
+          <w:szCs w:val="21"/>
+        </w:rPr>
+        <w:t>(GRÁFICO 2 – Tensão versus Deformação do Corpo de Prova 1)</w:t>
+      </w:r>
+    </w:p>
+    <w:p>
+      <w:pPr>
+        <w:ind w:firstLine="0"/>
+        <w:jc w:val="left"/>
+        <w:rPr>
+          <w:color w:val="AEAAAA" w:themeColor="background2" w:themeShade="BF"/>
+          <w:sz w:val="22"/>
+          <w:szCs w:val="21"/>
+        </w:rPr>
+      </w:pPr>
+    </w:p>
+    <w:p>
+      <w:pPr>
+        <w:ind w:firstLine="0"/>
+        <w:jc w:val="left"/>
+        <w:rPr>
+          <w:color w:val="000000" w:themeColor="text1"/>
+          <w:sz w:val="22"/>
+          <w:szCs w:val="21"/>
+          <w:u w:val="single"/>
+        </w:rPr>
+      </w:pPr>
+      <w:r>
+        <w:rPr>
+          <w:color w:val="AEAAAA" w:themeColor="background2" w:themeShade="BF"/>
+          <w:sz w:val="22"/>
+          <w:szCs w:val="21"/>
+        </w:rPr>
+        <w:tab/>
+      </w:r>
+      <w:r>
+        <w:rPr>
+          <w:color w:val="000000" w:themeColor="text1"/>
+          <w:sz w:val="22"/>
+          <w:szCs w:val="21"/>
+        </w:rPr>
+        <w:t xml:space="preserve">É notável que o gráfico pode ser separado em 2 tipos de comportamento. O primeiro, </w:t>
+      </w:r>
+      <w:proofErr w:type="gramStart"/>
+      <w:r>
+        <w:rPr>
+          <w:color w:val="000000" w:themeColor="text1"/>
+          <w:sz w:val="22"/>
+          <w:szCs w:val="21"/>
+        </w:rPr>
+        <w:t>cujo o</w:t>
+      </w:r>
+      <w:proofErr w:type="gramEnd"/>
+      <w:r>
+        <w:rPr>
+          <w:color w:val="000000" w:themeColor="text1"/>
+          <w:sz w:val="22"/>
+          <w:szCs w:val="21"/>
+        </w:rPr>
+        <w:t xml:space="preserve"> gráfico se assemelha à uma reta, é o momento em que ocorre a deformação elástica. O segundo, é o momento em que ocorre a deformação plástica. Para determinar o módulo de elasticidade, analisa-se o primeiro comportamento do gráfico, ou seja, a parte referente à deformação elástica. </w:t>
+      </w:r>
+      <w:r>
+        <w:rPr>
+          <w:color w:val="000000" w:themeColor="text1"/>
+          <w:sz w:val="22"/>
+          <w:szCs w:val="21"/>
+        </w:rPr>
+        <w:t xml:space="preserve">O módulo de elasticidade é a razão entre a tensão e a deformação, ou seja, o coeficiente angular dessa reta. Assim, </w:t>
+      </w:r>
+    </w:p>
+    <w:p>
+      <w:pPr>
         <w:pStyle w:val="Ttulo1"/>
       </w:pPr>
-      <w:bookmarkStart w:id="3" w:name="_Toc33000103"/>
+      <w:bookmarkStart w:id="4" w:name="_Toc33000103"/>
       <w:r>
         <w:t>Resultados</w:t>
       </w:r>
       <w:r>
         <w:t xml:space="preserve"> e discussão</w:t>
       </w:r>
-      <w:bookmarkStart w:id="4" w:name="_GoBack"/>
-      <w:bookmarkEnd w:id="3"/>
       <w:bookmarkEnd w:id="4"/>
     </w:p>
     <w:p>
@@ -3466,6 +3400,7 @@
         <w:rPr>
           <w:highlight w:val="yellow"/>
         </w:rPr>
+        <w:lastRenderedPageBreak/>
         <w:t>Técnica experimental 2</w:t>
       </w:r>
       <w:bookmarkEnd w:id="6"/>
@@ -3533,7 +3468,6 @@
       </w:pPr>
       <w:bookmarkStart w:id="8" w:name="_Toc33000107"/>
       <w:r>
-        <w:lastRenderedPageBreak/>
         <w:t>Referências</w:t>
       </w:r>
       <w:bookmarkEnd w:id="8"/>
@@ -4011,7 +3945,7 @@
   <w:abstractNum w:abstractNumId="3" w15:restartNumberingAfterBreak="0">
     <w:nsid w:val="776D581D"/>
     <w:multiLevelType w:val="multilevel"/>
-    <w:tmpl w:val="3D8C8492"/>
+    <w:tmpl w:val="82EE82A8"/>
     <w:lvl w:ilvl="0">
       <w:start w:val="3"/>
       <w:numFmt w:val="decimal"/>
@@ -4042,10 +3976,11 @@
       <w:lvlText w:val="%1.%2.%3)"/>
       <w:lvlJc w:val="left"/>
       <w:pPr>
-        <w:ind w:left="1286" w:hanging="720"/>
+        <w:ind w:left="1287" w:hanging="720"/>
       </w:pPr>
       <w:rPr>
         <w:rFonts w:hint="default"/>
+        <w:color w:val="000000" w:themeColor="text1"/>
       </w:rPr>
     </w:lvl>
     <w:lvl w:ilvl="3">
@@ -5483,7 +5418,7 @@
 </file>
 
 <file path=customXml/itemProps1.xml><?xml version="1.0" encoding="utf-8"?>
-<ds:datastoreItem xmlns:ds="http://schemas.openxmlformats.org/officeDocument/2006/customXml" ds:itemID="{77270EAF-4BAE-4A62-980F-E2C797F93E88}">
+<ds:datastoreItem xmlns:ds="http://schemas.openxmlformats.org/officeDocument/2006/customXml" ds:itemID="{0C8C5AF8-DBC8-4C80-9C7E-4EED7003C171}">
   <ds:schemaRefs>
     <ds:schemaRef ds:uri="http://schemas.openxmlformats.org/officeDocument/2006/bibliography"/>
   </ds:schemaRefs>

</xml_diff>

<commit_message>
Parte do Ensaio de Tração Concluida
</commit_message>
<xml_diff>
--- a/LB2 - Rascunho - Eiki.docx
+++ b/LB2 - Rascunho - Eiki.docx
@@ -2021,13 +2021,7 @@
             <w:rPr>
               <w:rFonts w:ascii="Cambria Math" w:hAnsi="Cambria Math"/>
             </w:rPr>
-            <m:t>σ</m:t>
-          </m:r>
-          <m:r>
-            <w:rPr>
-              <w:rFonts w:ascii="Cambria Math" w:hAnsi="Cambria Math"/>
-            </w:rPr>
-            <m:t>=</m:t>
+            <m:t>σ=</m:t>
           </m:r>
           <m:f>
             <m:fPr>
@@ -3215,8 +3209,6 @@
           </wp:inline>
         </w:drawing>
       </w:r>
-      <w:bookmarkStart w:id="3" w:name="_GoBack"/>
-      <w:bookmarkEnd w:id="3"/>
     </w:p>
     <w:p>
       <w:pPr>
@@ -3258,57 +3250,831 @@
     </w:p>
     <w:p>
       <w:pPr>
+        <w:ind w:left="708" w:firstLine="708"/>
+        <w:jc w:val="left"/>
+        <w:rPr>
+          <w:color w:val="000000" w:themeColor="text1"/>
+          <w:sz w:val="22"/>
+          <w:szCs w:val="21"/>
+        </w:rPr>
+      </w:pPr>
+      <w:r>
+        <w:rPr>
+          <w:color w:val="000000" w:themeColor="text1"/>
+          <w:sz w:val="22"/>
+          <w:szCs w:val="21"/>
+        </w:rPr>
+        <w:t xml:space="preserve">É notável que o gráfico pode ser separado em 2 tipos de comportamento. O primeiro, cujo o gráfico se assemelha à uma reta, é o momento em que ocorre a deformação elástica. O segundo, é o momento em que ocorre a deformação plástica. Para determinar o módulo de elasticidade, analisa-se o primeiro comportamento do gráfico, ou seja, a parte referente à deformação elástica. </w:t>
+      </w:r>
+      <w:r>
+        <w:rPr>
+          <w:color w:val="000000" w:themeColor="text1"/>
+          <w:sz w:val="22"/>
+          <w:szCs w:val="21"/>
+        </w:rPr>
+        <w:t>O módulo de elasticidade é a razão entre a tensão e a deformação, ou seja, o coeficiente angular dessa reta.</w:t>
+      </w:r>
+      <w:r>
+        <w:rPr>
+          <w:color w:val="000000" w:themeColor="text1"/>
+          <w:sz w:val="22"/>
+          <w:szCs w:val="21"/>
+        </w:rPr>
+        <w:t xml:space="preserve"> </w:t>
+      </w:r>
+    </w:p>
+    <w:p>
+      <w:pPr>
+        <w:ind w:firstLine="0"/>
+        <w:jc w:val="center"/>
+        <w:rPr>
+          <w:color w:val="000000" w:themeColor="text1"/>
+          <w:sz w:val="22"/>
+          <w:szCs w:val="21"/>
+          <w:u w:val="single"/>
+        </w:rPr>
+      </w:pPr>
+      <w:r>
+        <w:rPr>
+          <w:noProof/>
+          <w:color w:val="000000" w:themeColor="text1"/>
+          <w:sz w:val="22"/>
+          <w:szCs w:val="21"/>
+        </w:rPr>
+        <w:drawing>
+          <wp:inline distT="0" distB="0" distL="0" distR="0" wp14:anchorId="6C2E0A33" wp14:editId="2A663997">
+            <wp:extent cx="3676650" cy="2345736"/>
+            <wp:effectExtent l="0" t="0" r="0" b="0"/>
+            <wp:docPr id="1" name="Imagem 1"/>
+            <wp:cNvGraphicFramePr>
+              <a:graphicFrameLocks xmlns:a="http://schemas.openxmlformats.org/drawingml/2006/main" noChangeAspect="1"/>
+            </wp:cNvGraphicFramePr>
+            <a:graphic xmlns:a="http://schemas.openxmlformats.org/drawingml/2006/main">
+              <a:graphicData uri="http://schemas.openxmlformats.org/drawingml/2006/picture">
+                <pic:pic xmlns:pic="http://schemas.openxmlformats.org/drawingml/2006/picture">
+                  <pic:nvPicPr>
+                    <pic:cNvPr id="0" name="Picture 1"/>
+                    <pic:cNvPicPr>
+                      <a:picLocks noChangeAspect="1" noChangeArrowheads="1"/>
+                    </pic:cNvPicPr>
+                  </pic:nvPicPr>
+                  <pic:blipFill>
+                    <a:blip r:embed="rId12">
+                      <a:extLst>
+                        <a:ext uri="{28A0092B-C50C-407E-A947-70E740481C1C}">
+                          <a14:useLocalDpi xmlns:a14="http://schemas.microsoft.com/office/drawing/2010/main" val="0"/>
+                        </a:ext>
+                      </a:extLst>
+                    </a:blip>
+                    <a:srcRect/>
+                    <a:stretch>
+                      <a:fillRect/>
+                    </a:stretch>
+                  </pic:blipFill>
+                  <pic:spPr bwMode="auto">
+                    <a:xfrm>
+                      <a:off x="0" y="0"/>
+                      <a:ext cx="3685788" cy="2351566"/>
+                    </a:xfrm>
+                    <a:prstGeom prst="rect">
+                      <a:avLst/>
+                    </a:prstGeom>
+                    <a:noFill/>
+                    <a:ln>
+                      <a:noFill/>
+                    </a:ln>
+                  </pic:spPr>
+                </pic:pic>
+              </a:graphicData>
+            </a:graphic>
+          </wp:inline>
+        </w:drawing>
+      </w:r>
+    </w:p>
+    <w:p>
+      <w:pPr>
+        <w:ind w:firstLine="0"/>
+        <w:jc w:val="center"/>
+        <w:rPr>
+          <w:b/>
+          <w:bCs/>
+          <w:i/>
+          <w:iCs/>
+          <w:color w:val="BFBFBF" w:themeColor="background1" w:themeShade="BF"/>
+          <w:sz w:val="22"/>
+          <w:szCs w:val="21"/>
+        </w:rPr>
+      </w:pPr>
+      <w:r>
+        <w:rPr>
+          <w:b/>
+          <w:bCs/>
+          <w:i/>
+          <w:iCs/>
+          <w:color w:val="BFBFBF" w:themeColor="background1" w:themeShade="BF"/>
+          <w:sz w:val="22"/>
+          <w:szCs w:val="21"/>
+        </w:rPr>
+        <w:t>(FIGURA 2 – Ilustração do Primeiro Comportamento)</w:t>
+      </w:r>
+    </w:p>
+    <w:p>
+      <w:pPr>
         <w:ind w:firstLine="0"/>
         <w:jc w:val="left"/>
         <w:rPr>
           <w:color w:val="000000" w:themeColor="text1"/>
           <w:sz w:val="22"/>
           <w:szCs w:val="21"/>
-          <w:u w:val="single"/>
-        </w:rPr>
-      </w:pPr>
-      <w:r>
-        <w:rPr>
+        </w:rPr>
+      </w:pPr>
+      <w:r>
+        <w:rPr>
+          <w:color w:val="000000" w:themeColor="text1"/>
+          <w:sz w:val="22"/>
+          <w:szCs w:val="21"/>
+        </w:rPr>
+        <w:lastRenderedPageBreak/>
+        <w:tab/>
+        <w:t>Com o gráfico de tensão versus deformação, também é possível obter o limite de escoamento. Esse limite pode ser definido como um ponto no plano cartesiano onde a deformação passa de elástica para plástica. Para obter seu valor, é necessário traçar uma reta com o mesmo coeficiente angular da reta (deformação elástica), com a deformação inicial de 0.02. E encontrar qual é o ponto onde ocorre a transição de deformação:</w:t>
+      </w:r>
+    </w:p>
+    <w:p>
+      <w:pPr>
+        <w:ind w:firstLine="0"/>
+        <w:jc w:val="center"/>
+        <w:rPr>
+          <w:color w:val="000000" w:themeColor="text1"/>
+          <w:sz w:val="22"/>
+          <w:szCs w:val="21"/>
+        </w:rPr>
+      </w:pPr>
+      <w:r>
+        <w:rPr>
+          <w:noProof/>
+          <w:color w:val="000000" w:themeColor="text1"/>
+          <w:sz w:val="22"/>
+          <w:szCs w:val="21"/>
+        </w:rPr>
+        <w:drawing>
+          <wp:inline distT="0" distB="0" distL="0" distR="0" wp14:anchorId="100E8A89" wp14:editId="700FA77E">
+            <wp:extent cx="2823667" cy="2356053"/>
+            <wp:effectExtent l="0" t="0" r="0" b="6350"/>
+            <wp:docPr id="2" name="Imagem 2"/>
+            <wp:cNvGraphicFramePr>
+              <a:graphicFrameLocks xmlns:a="http://schemas.openxmlformats.org/drawingml/2006/main" noChangeAspect="1"/>
+            </wp:cNvGraphicFramePr>
+            <a:graphic xmlns:a="http://schemas.openxmlformats.org/drawingml/2006/main">
+              <a:graphicData uri="http://schemas.openxmlformats.org/drawingml/2006/picture">
+                <pic:pic xmlns:pic="http://schemas.openxmlformats.org/drawingml/2006/picture">
+                  <pic:nvPicPr>
+                    <pic:cNvPr id="0" name="Picture 2"/>
+                    <pic:cNvPicPr>
+                      <a:picLocks noChangeAspect="1" noChangeArrowheads="1"/>
+                    </pic:cNvPicPr>
+                  </pic:nvPicPr>
+                  <pic:blipFill>
+                    <a:blip r:embed="rId13">
+                      <a:extLst>
+                        <a:ext uri="{28A0092B-C50C-407E-A947-70E740481C1C}">
+                          <a14:useLocalDpi xmlns:a14="http://schemas.microsoft.com/office/drawing/2010/main" val="0"/>
+                        </a:ext>
+                      </a:extLst>
+                    </a:blip>
+                    <a:srcRect/>
+                    <a:stretch>
+                      <a:fillRect/>
+                    </a:stretch>
+                  </pic:blipFill>
+                  <pic:spPr bwMode="auto">
+                    <a:xfrm>
+                      <a:off x="0" y="0"/>
+                      <a:ext cx="2841805" cy="2371187"/>
+                    </a:xfrm>
+                    <a:prstGeom prst="rect">
+                      <a:avLst/>
+                    </a:prstGeom>
+                    <a:noFill/>
+                    <a:ln>
+                      <a:noFill/>
+                    </a:ln>
+                  </pic:spPr>
+                </pic:pic>
+              </a:graphicData>
+            </a:graphic>
+          </wp:inline>
+        </w:drawing>
+      </w:r>
+    </w:p>
+    <w:p>
+      <w:pPr>
+        <w:ind w:firstLine="0"/>
+        <w:jc w:val="center"/>
+        <w:rPr>
+          <w:b/>
+          <w:bCs/>
+          <w:i/>
+          <w:iCs/>
           <w:color w:val="AEAAAA" w:themeColor="background2" w:themeShade="BF"/>
           <w:sz w:val="22"/>
           <w:szCs w:val="21"/>
         </w:rPr>
+      </w:pPr>
+      <w:r>
+        <w:rPr>
+          <w:b/>
+          <w:bCs/>
+          <w:i/>
+          <w:iCs/>
+          <w:color w:val="AEAAAA" w:themeColor="background2" w:themeShade="BF"/>
+          <w:sz w:val="22"/>
+          <w:szCs w:val="21"/>
+        </w:rPr>
+        <w:t xml:space="preserve">(GRÁFICO </w:t>
+      </w:r>
+      <w:r>
+        <w:rPr>
+          <w:b/>
+          <w:bCs/>
+          <w:i/>
+          <w:iCs/>
+          <w:color w:val="AEAAAA" w:themeColor="background2" w:themeShade="BF"/>
+          <w:sz w:val="22"/>
+          <w:szCs w:val="21"/>
+        </w:rPr>
+        <w:t>3</w:t>
+      </w:r>
+      <w:r>
+        <w:rPr>
+          <w:b/>
+          <w:bCs/>
+          <w:i/>
+          <w:iCs/>
+          <w:color w:val="AEAAAA" w:themeColor="background2" w:themeShade="BF"/>
+          <w:sz w:val="22"/>
+          <w:szCs w:val="21"/>
+        </w:rPr>
+        <w:t xml:space="preserve"> – </w:t>
+      </w:r>
+      <w:r>
+        <w:rPr>
+          <w:b/>
+          <w:bCs/>
+          <w:i/>
+          <w:iCs/>
+          <w:color w:val="AEAAAA" w:themeColor="background2" w:themeShade="BF"/>
+          <w:sz w:val="22"/>
+          <w:szCs w:val="21"/>
+        </w:rPr>
+        <w:t>Como encontrar o limite de escoamento</w:t>
+      </w:r>
+      <w:r>
+        <w:rPr>
+          <w:b/>
+          <w:bCs/>
+          <w:i/>
+          <w:iCs/>
+          <w:color w:val="AEAAAA" w:themeColor="background2" w:themeShade="BF"/>
+          <w:sz w:val="22"/>
+          <w:szCs w:val="21"/>
+        </w:rPr>
+        <w:t>)</w:t>
+      </w:r>
+    </w:p>
+    <w:p>
+      <w:pPr>
+        <w:ind w:firstLine="0"/>
+        <w:jc w:val="left"/>
+        <w:rPr>
+          <w:color w:val="000000" w:themeColor="text1"/>
+          <w:sz w:val="22"/>
+          <w:szCs w:val="21"/>
+        </w:rPr>
+      </w:pPr>
+      <w:r>
+        <w:rPr>
+          <w:color w:val="000000" w:themeColor="text1"/>
+          <w:sz w:val="22"/>
+          <w:szCs w:val="21"/>
+        </w:rPr>
         <w:tab/>
-      </w:r>
+        <w:t xml:space="preserve">Assim com o auxílio do </w:t>
+      </w:r>
+      <w:proofErr w:type="spellStart"/>
       <w:r>
         <w:rPr>
           <w:color w:val="000000" w:themeColor="text1"/>
           <w:sz w:val="22"/>
           <w:szCs w:val="21"/>
         </w:rPr>
-        <w:t xml:space="preserve">É notável que o gráfico pode ser separado em 2 tipos de comportamento. O primeiro, </w:t>
-      </w:r>
-      <w:proofErr w:type="gramStart"/>
+        <w:t>jupyter</w:t>
+      </w:r>
+      <w:proofErr w:type="spellEnd"/>
       <w:r>
         <w:rPr>
           <w:color w:val="000000" w:themeColor="text1"/>
           <w:sz w:val="22"/>
           <w:szCs w:val="21"/>
         </w:rPr>
-        <w:t>cujo o</w:t>
-      </w:r>
-      <w:proofErr w:type="gramEnd"/>
+        <w:t xml:space="preserve"> notebook (arquivo localizado na pasta compactada desse relatório)</w:t>
+      </w:r>
       <w:r>
         <w:rPr>
           <w:color w:val="000000" w:themeColor="text1"/>
           <w:sz w:val="22"/>
           <w:szCs w:val="21"/>
         </w:rPr>
-        <w:t xml:space="preserve"> gráfico se assemelha à uma reta, é o momento em que ocorre a deformação elástica. O segundo, é o momento em que ocorre a deformação plástica. Para determinar o módulo de elasticidade, analisa-se o primeiro comportamento do gráfico, ou seja, a parte referente à deformação elástica. </w:t>
-      </w:r>
-      <w:r>
+        <w:t>. Calcula-se o módulo de elasticidade e o limite de escoamento.</w:t>
+      </w:r>
+    </w:p>
+    <w:p>
+      <w:pPr>
+        <w:pStyle w:val="PargrafodaLista"/>
+        <w:numPr>
+          <w:ilvl w:val="2"/>
+          <w:numId w:val="4"/>
+        </w:numPr>
+        <w:jc w:val="left"/>
         <w:rPr>
           <w:color w:val="000000" w:themeColor="text1"/>
           <w:sz w:val="22"/>
           <w:szCs w:val="21"/>
         </w:rPr>
-        <w:t xml:space="preserve">O módulo de elasticidade é a razão entre a tensão e a deformação, ou seja, o coeficiente angular dessa reta. Assim, </w:t>
-      </w:r>
+      </w:pPr>
+      <w:r>
+        <w:rPr>
+          <w:color w:val="000000" w:themeColor="text1"/>
+          <w:sz w:val="22"/>
+          <w:szCs w:val="21"/>
+        </w:rPr>
+        <w:t>Resultados:</w:t>
+      </w:r>
+    </w:p>
+    <w:p>
+      <w:pPr>
+        <w:ind w:firstLine="0"/>
+        <w:jc w:val="center"/>
+        <w:rPr>
+          <w:color w:val="000000" w:themeColor="text1"/>
+          <w:sz w:val="22"/>
+          <w:szCs w:val="21"/>
+        </w:rPr>
+      </w:pPr>
+      <w:r>
+        <w:rPr>
+          <w:noProof/>
+          <w:color w:val="000000" w:themeColor="text1"/>
+          <w:sz w:val="22"/>
+          <w:szCs w:val="21"/>
+        </w:rPr>
+        <w:drawing>
+          <wp:inline distT="0" distB="0" distL="0" distR="0" wp14:anchorId="6553B413" wp14:editId="315641F1">
+            <wp:extent cx="3741942" cy="2830982"/>
+            <wp:effectExtent l="0" t="0" r="0" b="7620"/>
+            <wp:docPr id="6" name="Imagem 6"/>
+            <wp:cNvGraphicFramePr>
+              <a:graphicFrameLocks xmlns:a="http://schemas.openxmlformats.org/drawingml/2006/main" noChangeAspect="1"/>
+            </wp:cNvGraphicFramePr>
+            <a:graphic xmlns:a="http://schemas.openxmlformats.org/drawingml/2006/main">
+              <a:graphicData uri="http://schemas.openxmlformats.org/drawingml/2006/picture">
+                <pic:pic xmlns:pic="http://schemas.openxmlformats.org/drawingml/2006/picture">
+                  <pic:nvPicPr>
+                    <pic:cNvPr id="0" name="Picture 3"/>
+                    <pic:cNvPicPr>
+                      <a:picLocks noChangeAspect="1" noChangeArrowheads="1"/>
+                    </pic:cNvPicPr>
+                  </pic:nvPicPr>
+                  <pic:blipFill>
+                    <a:blip r:embed="rId14">
+                      <a:extLst>
+                        <a:ext uri="{28A0092B-C50C-407E-A947-70E740481C1C}">
+                          <a14:useLocalDpi xmlns:a14="http://schemas.microsoft.com/office/drawing/2010/main" val="0"/>
+                        </a:ext>
+                      </a:extLst>
+                    </a:blip>
+                    <a:srcRect/>
+                    <a:stretch>
+                      <a:fillRect/>
+                    </a:stretch>
+                  </pic:blipFill>
+                  <pic:spPr bwMode="auto">
+                    <a:xfrm>
+                      <a:off x="0" y="0"/>
+                      <a:ext cx="3779291" cy="2859239"/>
+                    </a:xfrm>
+                    <a:prstGeom prst="rect">
+                      <a:avLst/>
+                    </a:prstGeom>
+                    <a:noFill/>
+                    <a:ln>
+                      <a:noFill/>
+                    </a:ln>
+                  </pic:spPr>
+                </pic:pic>
+              </a:graphicData>
+            </a:graphic>
+          </wp:inline>
+        </w:drawing>
+      </w:r>
+    </w:p>
+    <w:p>
+      <w:pPr>
+        <w:ind w:firstLine="0"/>
+        <w:jc w:val="center"/>
+        <w:rPr>
+          <w:b/>
+          <w:bCs/>
+          <w:i/>
+          <w:iCs/>
+          <w:color w:val="AEAAAA" w:themeColor="background2" w:themeShade="BF"/>
+          <w:sz w:val="22"/>
+          <w:szCs w:val="21"/>
+        </w:rPr>
+      </w:pPr>
+      <w:r>
+        <w:rPr>
+          <w:b/>
+          <w:bCs/>
+          <w:i/>
+          <w:iCs/>
+          <w:color w:val="AEAAAA" w:themeColor="background2" w:themeShade="BF"/>
+          <w:sz w:val="22"/>
+          <w:szCs w:val="21"/>
+        </w:rPr>
+        <w:t xml:space="preserve">(GRÁFICO </w:t>
+      </w:r>
+      <w:r>
+        <w:rPr>
+          <w:b/>
+          <w:bCs/>
+          <w:i/>
+          <w:iCs/>
+          <w:color w:val="AEAAAA" w:themeColor="background2" w:themeShade="BF"/>
+          <w:sz w:val="22"/>
+          <w:szCs w:val="21"/>
+        </w:rPr>
+        <w:t>4</w:t>
+      </w:r>
+      <w:r>
+        <w:rPr>
+          <w:b/>
+          <w:bCs/>
+          <w:i/>
+          <w:iCs/>
+          <w:color w:val="AEAAAA" w:themeColor="background2" w:themeShade="BF"/>
+          <w:sz w:val="22"/>
+          <w:szCs w:val="21"/>
+        </w:rPr>
+        <w:t xml:space="preserve"> – </w:t>
+      </w:r>
+      <w:r>
+        <w:rPr>
+          <w:b/>
+          <w:bCs/>
+          <w:i/>
+          <w:iCs/>
+          <w:color w:val="AEAAAA" w:themeColor="background2" w:themeShade="BF"/>
+          <w:sz w:val="22"/>
+          <w:szCs w:val="21"/>
+        </w:rPr>
+        <w:t>Resultados do Corpo de Prova 1</w:t>
+      </w:r>
+      <w:r>
+        <w:rPr>
+          <w:b/>
+          <w:bCs/>
+          <w:i/>
+          <w:iCs/>
+          <w:color w:val="AEAAAA" w:themeColor="background2" w:themeShade="BF"/>
+          <w:sz w:val="22"/>
+          <w:szCs w:val="21"/>
+        </w:rPr>
+        <w:t>)</w:t>
+      </w:r>
+    </w:p>
+    <w:p>
+      <w:pPr>
+        <w:ind w:firstLine="0"/>
+        <w:jc w:val="center"/>
+        <w:rPr>
+          <w:color w:val="000000" w:themeColor="text1"/>
+          <w:sz w:val="22"/>
+          <w:szCs w:val="21"/>
+        </w:rPr>
+      </w:pPr>
+    </w:p>
+    <w:p>
+      <w:pPr>
+        <w:ind w:firstLine="0"/>
+        <w:jc w:val="center"/>
+        <w:rPr>
+          <w:color w:val="000000" w:themeColor="text1"/>
+          <w:sz w:val="22"/>
+          <w:szCs w:val="21"/>
+        </w:rPr>
+      </w:pPr>
+      <w:r>
+        <w:rPr>
+          <w:noProof/>
+          <w:color w:val="000000" w:themeColor="text1"/>
+          <w:sz w:val="22"/>
+          <w:szCs w:val="21"/>
+        </w:rPr>
+        <w:lastRenderedPageBreak/>
+        <w:drawing>
+          <wp:inline distT="0" distB="0" distL="0" distR="0" wp14:anchorId="78EE4EED" wp14:editId="51080B95">
+            <wp:extent cx="3613708" cy="2843256"/>
+            <wp:effectExtent l="0" t="0" r="6350" b="0"/>
+            <wp:docPr id="7" name="Imagem 7"/>
+            <wp:cNvGraphicFramePr>
+              <a:graphicFrameLocks xmlns:a="http://schemas.openxmlformats.org/drawingml/2006/main" noChangeAspect="1"/>
+            </wp:cNvGraphicFramePr>
+            <a:graphic xmlns:a="http://schemas.openxmlformats.org/drawingml/2006/main">
+              <a:graphicData uri="http://schemas.openxmlformats.org/drawingml/2006/picture">
+                <pic:pic xmlns:pic="http://schemas.openxmlformats.org/drawingml/2006/picture">
+                  <pic:nvPicPr>
+                    <pic:cNvPr id="0" name="Picture 4"/>
+                    <pic:cNvPicPr>
+                      <a:picLocks noChangeAspect="1" noChangeArrowheads="1"/>
+                    </pic:cNvPicPr>
+                  </pic:nvPicPr>
+                  <pic:blipFill>
+                    <a:blip r:embed="rId15">
+                      <a:extLst>
+                        <a:ext uri="{28A0092B-C50C-407E-A947-70E740481C1C}">
+                          <a14:useLocalDpi xmlns:a14="http://schemas.microsoft.com/office/drawing/2010/main" val="0"/>
+                        </a:ext>
+                      </a:extLst>
+                    </a:blip>
+                    <a:srcRect/>
+                    <a:stretch>
+                      <a:fillRect/>
+                    </a:stretch>
+                  </pic:blipFill>
+                  <pic:spPr bwMode="auto">
+                    <a:xfrm>
+                      <a:off x="0" y="0"/>
+                      <a:ext cx="3639908" cy="2863870"/>
+                    </a:xfrm>
+                    <a:prstGeom prst="rect">
+                      <a:avLst/>
+                    </a:prstGeom>
+                    <a:noFill/>
+                    <a:ln>
+                      <a:noFill/>
+                    </a:ln>
+                  </pic:spPr>
+                </pic:pic>
+              </a:graphicData>
+            </a:graphic>
+          </wp:inline>
+        </w:drawing>
+      </w:r>
+    </w:p>
+    <w:p>
+      <w:pPr>
+        <w:ind w:firstLine="0"/>
+        <w:jc w:val="center"/>
+        <w:rPr>
+          <w:b/>
+          <w:bCs/>
+          <w:i/>
+          <w:iCs/>
+          <w:color w:val="AEAAAA" w:themeColor="background2" w:themeShade="BF"/>
+          <w:sz w:val="22"/>
+          <w:szCs w:val="21"/>
+        </w:rPr>
+      </w:pPr>
+      <w:r>
+        <w:rPr>
+          <w:b/>
+          <w:bCs/>
+          <w:i/>
+          <w:iCs/>
+          <w:color w:val="AEAAAA" w:themeColor="background2" w:themeShade="BF"/>
+          <w:sz w:val="22"/>
+          <w:szCs w:val="21"/>
+        </w:rPr>
+        <w:t xml:space="preserve">(GRÁFICO </w:t>
+      </w:r>
+      <w:r>
+        <w:rPr>
+          <w:b/>
+          <w:bCs/>
+          <w:i/>
+          <w:iCs/>
+          <w:color w:val="AEAAAA" w:themeColor="background2" w:themeShade="BF"/>
+          <w:sz w:val="22"/>
+          <w:szCs w:val="21"/>
+        </w:rPr>
+        <w:t>5</w:t>
+      </w:r>
+      <w:r>
+        <w:rPr>
+          <w:b/>
+          <w:bCs/>
+          <w:i/>
+          <w:iCs/>
+          <w:color w:val="AEAAAA" w:themeColor="background2" w:themeShade="BF"/>
+          <w:sz w:val="22"/>
+          <w:szCs w:val="21"/>
+        </w:rPr>
+        <w:t xml:space="preserve"> – Resultados do Corpo de Prova </w:t>
+      </w:r>
+      <w:r>
+        <w:rPr>
+          <w:b/>
+          <w:bCs/>
+          <w:i/>
+          <w:iCs/>
+          <w:color w:val="AEAAAA" w:themeColor="background2" w:themeShade="BF"/>
+          <w:sz w:val="22"/>
+          <w:szCs w:val="21"/>
+        </w:rPr>
+        <w:t>2</w:t>
+      </w:r>
+      <w:r>
+        <w:rPr>
+          <w:b/>
+          <w:bCs/>
+          <w:i/>
+          <w:iCs/>
+          <w:color w:val="AEAAAA" w:themeColor="background2" w:themeShade="BF"/>
+          <w:sz w:val="22"/>
+          <w:szCs w:val="21"/>
+        </w:rPr>
+        <w:t>)</w:t>
+      </w:r>
+    </w:p>
+    <w:p>
+      <w:pPr>
+        <w:ind w:firstLine="0"/>
+        <w:jc w:val="center"/>
+        <w:rPr>
+          <w:color w:val="000000" w:themeColor="text1"/>
+          <w:sz w:val="22"/>
+          <w:szCs w:val="21"/>
+        </w:rPr>
+      </w:pPr>
+    </w:p>
+    <w:p>
+      <w:pPr>
+        <w:ind w:firstLine="0"/>
+        <w:jc w:val="center"/>
+        <w:rPr>
+          <w:color w:val="000000" w:themeColor="text1"/>
+          <w:sz w:val="22"/>
+          <w:szCs w:val="21"/>
+        </w:rPr>
+      </w:pPr>
+      <w:r>
+        <w:rPr>
+          <w:noProof/>
+          <w:color w:val="000000" w:themeColor="text1"/>
+          <w:sz w:val="22"/>
+          <w:szCs w:val="21"/>
+        </w:rPr>
+        <w:drawing>
+          <wp:inline distT="0" distB="0" distL="0" distR="0" wp14:anchorId="2F53196E" wp14:editId="4C1DC7C8">
+            <wp:extent cx="3752698" cy="2989211"/>
+            <wp:effectExtent l="0" t="0" r="635" b="1905"/>
+            <wp:docPr id="9" name="Imagem 9"/>
+            <wp:cNvGraphicFramePr>
+              <a:graphicFrameLocks xmlns:a="http://schemas.openxmlformats.org/drawingml/2006/main" noChangeAspect="1"/>
+            </wp:cNvGraphicFramePr>
+            <a:graphic xmlns:a="http://schemas.openxmlformats.org/drawingml/2006/main">
+              <a:graphicData uri="http://schemas.openxmlformats.org/drawingml/2006/picture">
+                <pic:pic xmlns:pic="http://schemas.openxmlformats.org/drawingml/2006/picture">
+                  <pic:nvPicPr>
+                    <pic:cNvPr id="0" name="Picture 5"/>
+                    <pic:cNvPicPr>
+                      <a:picLocks noChangeAspect="1" noChangeArrowheads="1"/>
+                    </pic:cNvPicPr>
+                  </pic:nvPicPr>
+                  <pic:blipFill>
+                    <a:blip r:embed="rId16">
+                      <a:extLst>
+                        <a:ext uri="{28A0092B-C50C-407E-A947-70E740481C1C}">
+                          <a14:useLocalDpi xmlns:a14="http://schemas.microsoft.com/office/drawing/2010/main" val="0"/>
+                        </a:ext>
+                      </a:extLst>
+                    </a:blip>
+                    <a:srcRect/>
+                    <a:stretch>
+                      <a:fillRect/>
+                    </a:stretch>
+                  </pic:blipFill>
+                  <pic:spPr bwMode="auto">
+                    <a:xfrm>
+                      <a:off x="0" y="0"/>
+                      <a:ext cx="3778170" cy="3009501"/>
+                    </a:xfrm>
+                    <a:prstGeom prst="rect">
+                      <a:avLst/>
+                    </a:prstGeom>
+                    <a:noFill/>
+                    <a:ln>
+                      <a:noFill/>
+                    </a:ln>
+                  </pic:spPr>
+                </pic:pic>
+              </a:graphicData>
+            </a:graphic>
+          </wp:inline>
+        </w:drawing>
+      </w:r>
+    </w:p>
+    <w:p>
+      <w:pPr>
+        <w:ind w:firstLine="0"/>
+        <w:jc w:val="center"/>
+        <w:rPr>
+          <w:b/>
+          <w:bCs/>
+          <w:i/>
+          <w:iCs/>
+          <w:color w:val="AEAAAA" w:themeColor="background2" w:themeShade="BF"/>
+          <w:sz w:val="22"/>
+          <w:szCs w:val="21"/>
+        </w:rPr>
+      </w:pPr>
+      <w:r>
+        <w:rPr>
+          <w:b/>
+          <w:bCs/>
+          <w:i/>
+          <w:iCs/>
+          <w:color w:val="AEAAAA" w:themeColor="background2" w:themeShade="BF"/>
+          <w:sz w:val="22"/>
+          <w:szCs w:val="21"/>
+        </w:rPr>
+        <w:t xml:space="preserve">(GRÁFICO </w:t>
+      </w:r>
+      <w:r>
+        <w:rPr>
+          <w:b/>
+          <w:bCs/>
+          <w:i/>
+          <w:iCs/>
+          <w:color w:val="AEAAAA" w:themeColor="background2" w:themeShade="BF"/>
+          <w:sz w:val="22"/>
+          <w:szCs w:val="21"/>
+        </w:rPr>
+        <w:t>6</w:t>
+      </w:r>
+      <w:r>
+        <w:rPr>
+          <w:b/>
+          <w:bCs/>
+          <w:i/>
+          <w:iCs/>
+          <w:color w:val="AEAAAA" w:themeColor="background2" w:themeShade="BF"/>
+          <w:sz w:val="22"/>
+          <w:szCs w:val="21"/>
+        </w:rPr>
+        <w:t xml:space="preserve"> – Resultados do Corpo de Prova </w:t>
+      </w:r>
+      <w:r>
+        <w:rPr>
+          <w:b/>
+          <w:bCs/>
+          <w:i/>
+          <w:iCs/>
+          <w:color w:val="AEAAAA" w:themeColor="background2" w:themeShade="BF"/>
+          <w:sz w:val="22"/>
+          <w:szCs w:val="21"/>
+        </w:rPr>
+        <w:t>3</w:t>
+      </w:r>
+      <w:r>
+        <w:rPr>
+          <w:b/>
+          <w:bCs/>
+          <w:i/>
+          <w:iCs/>
+          <w:color w:val="AEAAAA" w:themeColor="background2" w:themeShade="BF"/>
+          <w:sz w:val="22"/>
+          <w:szCs w:val="21"/>
+        </w:rPr>
+        <w:t>)</w:t>
+      </w:r>
+    </w:p>
+    <w:p>
+      <w:pPr>
+        <w:ind w:firstLine="0"/>
+        <w:jc w:val="center"/>
+        <w:rPr>
+          <w:b/>
+          <w:bCs/>
+          <w:i/>
+          <w:iCs/>
+          <w:color w:val="AEAAAA" w:themeColor="background2" w:themeShade="BF"/>
+          <w:sz w:val="22"/>
+          <w:szCs w:val="21"/>
+        </w:rPr>
+      </w:pPr>
+      <w:bookmarkStart w:id="3" w:name="_GoBack"/>
+      <w:bookmarkEnd w:id="3"/>
     </w:p>
     <w:p>
       <w:pPr>
@@ -3316,6 +4082,7 @@
       </w:pPr>
       <w:bookmarkStart w:id="4" w:name="_Toc33000103"/>
       <w:r>
+        <w:lastRenderedPageBreak/>
         <w:t>Resultados</w:t>
       </w:r>
       <w:r>
@@ -3400,7 +4167,6 @@
         <w:rPr>
           <w:highlight w:val="yellow"/>
         </w:rPr>
-        <w:lastRenderedPageBreak/>
         <w:t>Técnica experimental 2</w:t>
       </w:r>
       <w:bookmarkEnd w:id="6"/>
@@ -3533,7 +4299,7 @@
     </w:p>
     <w:p/>
     <w:sectPr>
-      <w:footerReference w:type="default" r:id="rId12"/>
+      <w:footerReference w:type="default" r:id="rId17"/>
       <w:pgSz w:w="11906" w:h="16838"/>
       <w:pgMar w:top="1417" w:right="1701" w:bottom="1417" w:left="1701" w:header="708" w:footer="708" w:gutter="0"/>
       <w:pgNumType w:start="1"/>
@@ -5418,7 +6184,7 @@
 </file>
 
 <file path=customXml/itemProps1.xml><?xml version="1.0" encoding="utf-8"?>
-<ds:datastoreItem xmlns:ds="http://schemas.openxmlformats.org/officeDocument/2006/customXml" ds:itemID="{0C8C5AF8-DBC8-4C80-9C7E-4EED7003C171}">
+<ds:datastoreItem xmlns:ds="http://schemas.openxmlformats.org/officeDocument/2006/customXml" ds:itemID="{88F80F1B-16DC-4E19-9CC8-204BC6BC21A9}">
   <ds:schemaRefs>
     <ds:schemaRef ds:uri="http://schemas.openxmlformats.org/officeDocument/2006/bibliography"/>
   </ds:schemaRefs>

</xml_diff>